<commit_message>
New code review form
</commit_message>
<xml_diff>
--- a/Labs/Lab03/CS133JS_Lab03_CodeReview.docx
+++ b/Labs/Lab03/CS133JS_Lab03_CodeReview.docx
@@ -209,12 +209,7 @@
         <w:br/>
       </w:r>
       <w:r>
-        <w:t>Use this form to review the beta version of a lab assignment completed by one of your lab partners. After completing this review form, upload it to the Beta Review Forum</w:t>
-      </w:r>
-      <w:bookmarkStart w:id="0" w:name="_GoBack"/>
-      <w:bookmarkEnd w:id="0"/>
-      <w:r>
-        <w:t xml:space="preserve"> </w:t>
+        <w:t xml:space="preserve">Use this form to review the beta version of a lab assignment completed by one of your lab partners. After completing this review form, upload it to the Beta Review Forum </w:t>
       </w:r>
       <w:r>
         <w:t xml:space="preserve">on Moodle </w:t>
@@ -306,13 +301,37 @@
               <w:rPr>
                 <w:b/>
               </w:rPr>
-              <w:t xml:space="preserve">Web Page I, </w:t>
+              <w:t>Web Page I</w:t>
             </w:r>
             <w:r>
               <w:rPr>
                 <w:b/>
               </w:rPr>
-              <w:t xml:space="preserve"> </w:t>
+              <w:t xml:space="preserve">: Age Calculator, </w:t>
+            </w:r>
+            <w:r>
+              <w:rPr>
+                <w:b/>
+              </w:rPr>
+              <w:t>Store Discount</w:t>
+            </w:r>
+            <w:r>
+              <w:rPr>
+                <w:b/>
+              </w:rPr>
+              <w:t xml:space="preserve">, </w:t>
+            </w:r>
+            <w:r>
+              <w:rPr>
+                <w:b/>
+              </w:rPr>
+              <w:t xml:space="preserve">or </w:t>
+            </w:r>
+            <w:r>
+              <w:rPr>
+                <w:b/>
+              </w:rPr>
+              <w:t>Cost of Tuition</w:t>
             </w:r>
           </w:p>
         </w:tc>
@@ -448,7 +467,7 @@
               <w:spacing w:after="0" w:line="240" w:lineRule="auto"/>
             </w:pPr>
             <w:r>
-              <w:t xml:space="preserve">Are the correct </w:t>
+              <w:t xml:space="preserve">Are the </w:t>
             </w:r>
             <w:r>
               <w:t>developer’s</w:t>
@@ -534,19 +553,7 @@
               <w:spacing w:after="0" w:line="240" w:lineRule="auto"/>
             </w:pPr>
             <w:r>
-              <w:t xml:space="preserve">Does </w:t>
-            </w:r>
-            <w:r>
-              <w:t>HTML for the web page</w:t>
-            </w:r>
-            <w:r>
-              <w:t xml:space="preserve"> contain a script element with a link </w:t>
-            </w:r>
-            <w:r>
-              <w:t>to</w:t>
-            </w:r>
-            <w:r>
-              <w:t xml:space="preserve"> a .</w:t>
+              <w:t>Is the code that does the calculation in a function in a separate .</w:t>
             </w:r>
             <w:proofErr w:type="spellStart"/>
             <w:r>
@@ -554,10 +561,7 @@
             </w:r>
             <w:proofErr w:type="spellEnd"/>
             <w:r>
-              <w:t xml:space="preserve"> file</w:t>
-            </w:r>
-            <w:r>
-              <w:t>?</w:t>
+              <w:t xml:space="preserve"> file?</w:t>
             </w:r>
           </w:p>
         </w:tc>
@@ -610,68 +614,33 @@
         </w:trPr>
         <w:tc>
           <w:tcPr>
-            <w:tcW w:w="7711" w:type="dxa"/>
-            <w:tcBorders>
-              <w:top w:val="nil"/>
-              <w:left w:val="single" w:sz="4" w:space="0" w:color="000001"/>
-              <w:bottom w:val="single" w:sz="4" w:space="0" w:color="000001"/>
-              <w:right w:val="nil"/>
-            </w:tcBorders>
-            <w:shd w:val="clear" w:color="auto" w:fill="FFFFFF"/>
-            <w:tcMar>
-              <w:left w:w="98" w:type="dxa"/>
-            </w:tcMar>
-          </w:tcPr>
-          <w:p>
-            <w:pPr>
-              <w:tabs>
-                <w:tab w:val="left" w:pos="0"/>
-              </w:tabs>
-              <w:suppressAutoHyphens w:val="0"/>
-              <w:spacing w:after="0" w:line="240" w:lineRule="auto"/>
-            </w:pPr>
-          </w:p>
-        </w:tc>
-        <w:tc>
-          <w:tcPr>
-            <w:tcW w:w="717" w:type="dxa"/>
-            <w:tcBorders>
-              <w:top w:val="nil"/>
-              <w:left w:val="single" w:sz="4" w:space="0" w:color="000001"/>
-              <w:bottom w:val="single" w:sz="4" w:space="0" w:color="000001"/>
-              <w:right w:val="single" w:sz="4" w:space="0" w:color="000001"/>
-            </w:tcBorders>
-            <w:shd w:val="clear" w:color="auto" w:fill="FFFFFF"/>
-            <w:tcMar>
-              <w:left w:w="98" w:type="dxa"/>
-            </w:tcMar>
-          </w:tcPr>
-          <w:p>
-            <w:pPr>
-              <w:widowControl w:val="0"/>
-              <w:spacing w:after="0" w:line="240" w:lineRule="auto"/>
-            </w:pPr>
-          </w:p>
-        </w:tc>
-        <w:tc>
-          <w:tcPr>
-            <w:tcW w:w="824" w:type="dxa"/>
-            <w:tcBorders>
-              <w:top w:val="nil"/>
-              <w:left w:val="single" w:sz="4" w:space="0" w:color="000001"/>
-              <w:bottom w:val="single" w:sz="4" w:space="0" w:color="000001"/>
-              <w:right w:val="single" w:sz="4" w:space="0" w:color="000001"/>
-            </w:tcBorders>
-            <w:shd w:val="clear" w:color="auto" w:fill="FFFFFF"/>
-            <w:tcMar>
-              <w:left w:w="98" w:type="dxa"/>
-            </w:tcMar>
-          </w:tcPr>
-          <w:p>
-            <w:pPr>
-              <w:widowControl w:val="0"/>
-              <w:spacing w:after="0" w:line="240" w:lineRule="auto"/>
-            </w:pPr>
+            <w:tcW w:w="9252" w:type="dxa"/>
+            <w:gridSpan w:val="3"/>
+            <w:tcBorders>
+              <w:top w:val="nil"/>
+              <w:left w:val="single" w:sz="4" w:space="0" w:color="000001"/>
+              <w:bottom w:val="single" w:sz="4" w:space="0" w:color="000001"/>
+              <w:right w:val="single" w:sz="4" w:space="0" w:color="000001"/>
+            </w:tcBorders>
+            <w:shd w:val="clear" w:color="auto" w:fill="FFFFFF"/>
+            <w:tcMar>
+              <w:left w:w="98" w:type="dxa"/>
+            </w:tcMar>
+          </w:tcPr>
+          <w:p>
+            <w:pPr>
+              <w:widowControl w:val="0"/>
+              <w:spacing w:after="0" w:line="240" w:lineRule="auto"/>
+              <w:rPr>
+                <w:i/>
+              </w:rPr>
+            </w:pPr>
+            <w:r>
+              <w:rPr>
+                <w:i/>
+              </w:rPr>
+              <w:t>In the script element in the HTML page:</w:t>
+            </w:r>
           </w:p>
         </w:tc>
       </w:tr>
@@ -701,6 +670,21 @@
               <w:suppressAutoHyphens w:val="0"/>
               <w:spacing w:after="0" w:line="240" w:lineRule="auto"/>
             </w:pPr>
+            <w:r>
+              <w:t xml:space="preserve">   </w:t>
+            </w:r>
+            <w:r>
+              <w:t xml:space="preserve">Are all variables declared using </w:t>
+            </w:r>
+            <w:r>
+              <w:rPr>
+                <w:rFonts w:ascii="Courier" w:hAnsi="Courier"/>
+              </w:rPr>
+              <w:t>let</w:t>
+            </w:r>
+            <w:r>
+              <w:t>?</w:t>
+            </w:r>
           </w:p>
         </w:tc>
         <w:tc>
@@ -771,10 +755,16 @@
               </w:tabs>
               <w:suppressAutoHyphens w:val="0"/>
               <w:spacing w:after="0" w:line="240" w:lineRule="auto"/>
-              <w:rPr>
-                <w:bCs/>
-              </w:rPr>
-            </w:pPr>
+            </w:pPr>
+            <w:r>
+              <w:t xml:space="preserve">   </w:t>
+            </w:r>
+            <w:r>
+              <w:t>A</w:t>
+            </w:r>
+            <w:r>
+              <w:t>re there prompts to get input?</w:t>
+            </w:r>
           </w:p>
         </w:tc>
         <w:tc>
@@ -845,10 +835,24 @@
               </w:tabs>
               <w:suppressAutoHyphens w:val="0"/>
               <w:spacing w:after="0" w:line="240" w:lineRule="auto"/>
-              <w:rPr>
-                <w:bCs/>
-              </w:rPr>
-            </w:pPr>
+            </w:pPr>
+            <w:r>
+              <w:t xml:space="preserve">   </w:t>
+            </w:r>
+            <w:r>
+              <w:t xml:space="preserve">Is output written to an HTML element referenced using </w:t>
+            </w:r>
+            <w:proofErr w:type="spellStart"/>
+            <w:r>
+              <w:rPr>
+                <w:rFonts w:ascii="Courier" w:hAnsi="Courier"/>
+              </w:rPr>
+              <w:t>getElementById</w:t>
+            </w:r>
+            <w:proofErr w:type="spellEnd"/>
+            <w:r>
+              <w:t>?</w:t>
+            </w:r>
           </w:p>
         </w:tc>
         <w:tc>
@@ -900,71 +904,33 @@
         </w:trPr>
         <w:tc>
           <w:tcPr>
-            <w:tcW w:w="7711" w:type="dxa"/>
-            <w:tcBorders>
-              <w:top w:val="nil"/>
-              <w:left w:val="single" w:sz="4" w:space="0" w:color="000001"/>
-              <w:bottom w:val="single" w:sz="4" w:space="0" w:color="000001"/>
-              <w:right w:val="nil"/>
-            </w:tcBorders>
-            <w:shd w:val="clear" w:color="auto" w:fill="FFFFFF"/>
-            <w:tcMar>
-              <w:left w:w="98" w:type="dxa"/>
-            </w:tcMar>
-          </w:tcPr>
-          <w:p>
-            <w:pPr>
-              <w:tabs>
-                <w:tab w:val="left" w:pos="0"/>
-              </w:tabs>
-              <w:suppressAutoHyphens w:val="0"/>
-              <w:spacing w:after="0" w:line="240" w:lineRule="auto"/>
-              <w:rPr>
-                <w:bCs/>
-              </w:rPr>
-            </w:pPr>
-          </w:p>
-        </w:tc>
-        <w:tc>
-          <w:tcPr>
-            <w:tcW w:w="717" w:type="dxa"/>
-            <w:tcBorders>
-              <w:top w:val="nil"/>
-              <w:left w:val="single" w:sz="4" w:space="0" w:color="000001"/>
-              <w:bottom w:val="single" w:sz="4" w:space="0" w:color="000001"/>
-              <w:right w:val="single" w:sz="4" w:space="0" w:color="000001"/>
-            </w:tcBorders>
-            <w:shd w:val="clear" w:color="auto" w:fill="FFFFFF"/>
-            <w:tcMar>
-              <w:left w:w="98" w:type="dxa"/>
-            </w:tcMar>
-          </w:tcPr>
-          <w:p>
-            <w:pPr>
-              <w:widowControl w:val="0"/>
-              <w:spacing w:after="0" w:line="240" w:lineRule="auto"/>
-            </w:pPr>
-          </w:p>
-        </w:tc>
-        <w:tc>
-          <w:tcPr>
-            <w:tcW w:w="824" w:type="dxa"/>
-            <w:tcBorders>
-              <w:top w:val="nil"/>
-              <w:left w:val="single" w:sz="4" w:space="0" w:color="000001"/>
-              <w:bottom w:val="single" w:sz="4" w:space="0" w:color="000001"/>
-              <w:right w:val="single" w:sz="4" w:space="0" w:color="000001"/>
-            </w:tcBorders>
-            <w:shd w:val="clear" w:color="auto" w:fill="FFFFFF"/>
-            <w:tcMar>
-              <w:left w:w="98" w:type="dxa"/>
-            </w:tcMar>
-          </w:tcPr>
-          <w:p>
-            <w:pPr>
-              <w:widowControl w:val="0"/>
-              <w:spacing w:after="0" w:line="240" w:lineRule="auto"/>
-            </w:pPr>
+            <w:tcW w:w="9252" w:type="dxa"/>
+            <w:gridSpan w:val="3"/>
+            <w:tcBorders>
+              <w:top w:val="nil"/>
+              <w:left w:val="single" w:sz="4" w:space="0" w:color="000001"/>
+              <w:bottom w:val="single" w:sz="4" w:space="0" w:color="000001"/>
+              <w:right w:val="single" w:sz="4" w:space="0" w:color="000001"/>
+            </w:tcBorders>
+            <w:shd w:val="clear" w:color="auto" w:fill="FFFFFF"/>
+            <w:tcMar>
+              <w:left w:w="98" w:type="dxa"/>
+            </w:tcMar>
+          </w:tcPr>
+          <w:p>
+            <w:pPr>
+              <w:widowControl w:val="0"/>
+              <w:spacing w:after="0" w:line="240" w:lineRule="auto"/>
+              <w:rPr>
+                <w:i/>
+              </w:rPr>
+            </w:pPr>
+            <w:r>
+              <w:rPr>
+                <w:i/>
+              </w:rPr>
+              <w:t>In the JavaScript file:</w:t>
+            </w:r>
           </w:p>
         </w:tc>
       </w:tr>
@@ -997,6 +963,1546 @@
                 <w:bCs/>
               </w:rPr>
             </w:pPr>
+            <w:r>
+              <w:rPr>
+                <w:bCs/>
+              </w:rPr>
+              <w:t xml:space="preserve">   </w:t>
+            </w:r>
+            <w:r>
+              <w:rPr>
+                <w:bCs/>
+              </w:rPr>
+              <w:t>Is all of the code inside a function?</w:t>
+            </w:r>
+          </w:p>
+        </w:tc>
+        <w:tc>
+          <w:tcPr>
+            <w:tcW w:w="717" w:type="dxa"/>
+            <w:tcBorders>
+              <w:top w:val="nil"/>
+              <w:left w:val="single" w:sz="4" w:space="0" w:color="000001"/>
+              <w:bottom w:val="single" w:sz="4" w:space="0" w:color="000001"/>
+              <w:right w:val="single" w:sz="4" w:space="0" w:color="000001"/>
+            </w:tcBorders>
+            <w:shd w:val="clear" w:color="auto" w:fill="FFFFFF"/>
+            <w:tcMar>
+              <w:left w:w="98" w:type="dxa"/>
+            </w:tcMar>
+          </w:tcPr>
+          <w:p>
+            <w:pPr>
+              <w:widowControl w:val="0"/>
+              <w:spacing w:after="0" w:line="240" w:lineRule="auto"/>
+            </w:pPr>
+          </w:p>
+        </w:tc>
+        <w:tc>
+          <w:tcPr>
+            <w:tcW w:w="824" w:type="dxa"/>
+            <w:tcBorders>
+              <w:top w:val="nil"/>
+              <w:left w:val="single" w:sz="4" w:space="0" w:color="000001"/>
+              <w:bottom w:val="single" w:sz="4" w:space="0" w:color="000001"/>
+              <w:right w:val="single" w:sz="4" w:space="0" w:color="000001"/>
+            </w:tcBorders>
+            <w:shd w:val="clear" w:color="auto" w:fill="FFFFFF"/>
+            <w:tcMar>
+              <w:left w:w="98" w:type="dxa"/>
+            </w:tcMar>
+          </w:tcPr>
+          <w:p>
+            <w:pPr>
+              <w:widowControl w:val="0"/>
+              <w:spacing w:after="0" w:line="240" w:lineRule="auto"/>
+            </w:pPr>
+          </w:p>
+        </w:tc>
+      </w:tr>
+      <w:tr>
+        <w:trPr>
+          <w:trHeight w:val="305"/>
+        </w:trPr>
+        <w:tc>
+          <w:tcPr>
+            <w:tcW w:w="7711" w:type="dxa"/>
+            <w:tcBorders>
+              <w:top w:val="nil"/>
+              <w:left w:val="single" w:sz="4" w:space="0" w:color="000001"/>
+              <w:bottom w:val="single" w:sz="4" w:space="0" w:color="000001"/>
+              <w:right w:val="nil"/>
+            </w:tcBorders>
+            <w:shd w:val="clear" w:color="auto" w:fill="FFFFFF"/>
+            <w:tcMar>
+              <w:left w:w="98" w:type="dxa"/>
+            </w:tcMar>
+          </w:tcPr>
+          <w:p>
+            <w:pPr>
+              <w:tabs>
+                <w:tab w:val="left" w:pos="0"/>
+              </w:tabs>
+              <w:suppressAutoHyphens w:val="0"/>
+              <w:spacing w:after="0" w:line="240" w:lineRule="auto"/>
+              <w:rPr>
+                <w:bCs/>
+              </w:rPr>
+            </w:pPr>
+            <w:r>
+              <w:t xml:space="preserve">   </w:t>
+            </w:r>
+            <w:r>
+              <w:t xml:space="preserve">Are all variables declared using </w:t>
+            </w:r>
+            <w:r>
+              <w:rPr>
+                <w:rFonts w:ascii="Courier" w:hAnsi="Courier"/>
+              </w:rPr>
+              <w:t>let</w:t>
+            </w:r>
+            <w:r>
+              <w:t>?</w:t>
+            </w:r>
+          </w:p>
+        </w:tc>
+        <w:tc>
+          <w:tcPr>
+            <w:tcW w:w="717" w:type="dxa"/>
+            <w:tcBorders>
+              <w:top w:val="nil"/>
+              <w:left w:val="single" w:sz="4" w:space="0" w:color="000001"/>
+              <w:bottom w:val="single" w:sz="4" w:space="0" w:color="000001"/>
+              <w:right w:val="single" w:sz="4" w:space="0" w:color="000001"/>
+            </w:tcBorders>
+            <w:shd w:val="clear" w:color="auto" w:fill="FFFFFF"/>
+            <w:tcMar>
+              <w:left w:w="98" w:type="dxa"/>
+            </w:tcMar>
+          </w:tcPr>
+          <w:p>
+            <w:pPr>
+              <w:widowControl w:val="0"/>
+              <w:spacing w:after="0" w:line="240" w:lineRule="auto"/>
+            </w:pPr>
+          </w:p>
+        </w:tc>
+        <w:tc>
+          <w:tcPr>
+            <w:tcW w:w="824" w:type="dxa"/>
+            <w:tcBorders>
+              <w:top w:val="nil"/>
+              <w:left w:val="single" w:sz="4" w:space="0" w:color="000001"/>
+              <w:bottom w:val="single" w:sz="4" w:space="0" w:color="000001"/>
+              <w:right w:val="single" w:sz="4" w:space="0" w:color="000001"/>
+            </w:tcBorders>
+            <w:shd w:val="clear" w:color="auto" w:fill="FFFFFF"/>
+            <w:tcMar>
+              <w:left w:w="98" w:type="dxa"/>
+            </w:tcMar>
+          </w:tcPr>
+          <w:p>
+            <w:pPr>
+              <w:widowControl w:val="0"/>
+              <w:spacing w:after="0" w:line="240" w:lineRule="auto"/>
+            </w:pPr>
+          </w:p>
+        </w:tc>
+      </w:tr>
+      <w:tr>
+        <w:trPr>
+          <w:trHeight w:val="305"/>
+        </w:trPr>
+        <w:tc>
+          <w:tcPr>
+            <w:tcW w:w="7711" w:type="dxa"/>
+            <w:tcBorders>
+              <w:top w:val="nil"/>
+              <w:left w:val="single" w:sz="4" w:space="0" w:color="000001"/>
+              <w:bottom w:val="single" w:sz="4" w:space="0" w:color="000001"/>
+              <w:right w:val="nil"/>
+            </w:tcBorders>
+            <w:shd w:val="clear" w:color="auto" w:fill="FFFFFF"/>
+            <w:tcMar>
+              <w:left w:w="98" w:type="dxa"/>
+            </w:tcMar>
+          </w:tcPr>
+          <w:p>
+            <w:pPr>
+              <w:tabs>
+                <w:tab w:val="left" w:pos="0"/>
+              </w:tabs>
+              <w:suppressAutoHyphens w:val="0"/>
+              <w:spacing w:after="0" w:line="240" w:lineRule="auto"/>
+            </w:pPr>
+            <w:r>
+              <w:t xml:space="preserve">   Are the appropriate selection statements used? </w:t>
+            </w:r>
+          </w:p>
+        </w:tc>
+        <w:tc>
+          <w:tcPr>
+            <w:tcW w:w="717" w:type="dxa"/>
+            <w:tcBorders>
+              <w:top w:val="nil"/>
+              <w:left w:val="single" w:sz="4" w:space="0" w:color="000001"/>
+              <w:bottom w:val="single" w:sz="4" w:space="0" w:color="000001"/>
+              <w:right w:val="single" w:sz="4" w:space="0" w:color="000001"/>
+            </w:tcBorders>
+            <w:shd w:val="clear" w:color="auto" w:fill="FFFFFF"/>
+            <w:tcMar>
+              <w:left w:w="98" w:type="dxa"/>
+            </w:tcMar>
+          </w:tcPr>
+          <w:p>
+            <w:pPr>
+              <w:widowControl w:val="0"/>
+              <w:spacing w:after="0" w:line="240" w:lineRule="auto"/>
+            </w:pPr>
+          </w:p>
+        </w:tc>
+        <w:tc>
+          <w:tcPr>
+            <w:tcW w:w="824" w:type="dxa"/>
+            <w:tcBorders>
+              <w:top w:val="nil"/>
+              <w:left w:val="single" w:sz="4" w:space="0" w:color="000001"/>
+              <w:bottom w:val="single" w:sz="4" w:space="0" w:color="000001"/>
+              <w:right w:val="single" w:sz="4" w:space="0" w:color="000001"/>
+            </w:tcBorders>
+            <w:shd w:val="clear" w:color="auto" w:fill="FFFFFF"/>
+            <w:tcMar>
+              <w:left w:w="98" w:type="dxa"/>
+            </w:tcMar>
+          </w:tcPr>
+          <w:p>
+            <w:pPr>
+              <w:widowControl w:val="0"/>
+              <w:spacing w:after="0" w:line="240" w:lineRule="auto"/>
+            </w:pPr>
+          </w:p>
+        </w:tc>
+      </w:tr>
+      <w:tr>
+        <w:trPr>
+          <w:trHeight w:val="305"/>
+        </w:trPr>
+        <w:tc>
+          <w:tcPr>
+            <w:tcW w:w="9252" w:type="dxa"/>
+            <w:gridSpan w:val="3"/>
+            <w:tcBorders>
+              <w:top w:val="nil"/>
+              <w:left w:val="single" w:sz="4" w:space="0" w:color="000001"/>
+              <w:bottom w:val="single" w:sz="4" w:space="0" w:color="000001"/>
+              <w:right w:val="single" w:sz="4" w:space="0" w:color="000001"/>
+            </w:tcBorders>
+            <w:shd w:val="clear" w:color="auto" w:fill="FFFFFF"/>
+            <w:tcMar>
+              <w:left w:w="98" w:type="dxa"/>
+            </w:tcMar>
+          </w:tcPr>
+          <w:p>
+            <w:pPr>
+              <w:widowControl w:val="0"/>
+              <w:spacing w:after="0" w:line="240" w:lineRule="auto"/>
+              <w:rPr>
+                <w:i/>
+              </w:rPr>
+            </w:pPr>
+            <w:r>
+              <w:rPr>
+                <w:i/>
+              </w:rPr>
+              <w:t>Functionality</w:t>
+            </w:r>
+          </w:p>
+        </w:tc>
+      </w:tr>
+      <w:tr>
+        <w:trPr>
+          <w:trHeight w:val="305"/>
+        </w:trPr>
+        <w:tc>
+          <w:tcPr>
+            <w:tcW w:w="7711" w:type="dxa"/>
+            <w:tcBorders>
+              <w:top w:val="nil"/>
+              <w:left w:val="single" w:sz="4" w:space="0" w:color="000001"/>
+              <w:bottom w:val="single" w:sz="4" w:space="0" w:color="000001"/>
+              <w:right w:val="nil"/>
+            </w:tcBorders>
+            <w:shd w:val="clear" w:color="auto" w:fill="FFFFFF"/>
+            <w:tcMar>
+              <w:left w:w="98" w:type="dxa"/>
+            </w:tcMar>
+          </w:tcPr>
+          <w:p>
+            <w:pPr>
+              <w:tabs>
+                <w:tab w:val="left" w:pos="0"/>
+              </w:tabs>
+              <w:suppressAutoHyphens w:val="0"/>
+              <w:spacing w:after="0" w:line="240" w:lineRule="auto"/>
+            </w:pPr>
+            <w:r>
+              <w:t xml:space="preserve">   </w:t>
+            </w:r>
+            <w:r>
+              <w:t>Does the browser console show any errors for the JavaScript code?</w:t>
+            </w:r>
+          </w:p>
+        </w:tc>
+        <w:tc>
+          <w:tcPr>
+            <w:tcW w:w="717" w:type="dxa"/>
+            <w:tcBorders>
+              <w:top w:val="nil"/>
+              <w:left w:val="single" w:sz="4" w:space="0" w:color="000001"/>
+              <w:bottom w:val="single" w:sz="4" w:space="0" w:color="000001"/>
+              <w:right w:val="single" w:sz="4" w:space="0" w:color="000001"/>
+            </w:tcBorders>
+            <w:shd w:val="clear" w:color="auto" w:fill="FFFFFF"/>
+            <w:tcMar>
+              <w:left w:w="98" w:type="dxa"/>
+            </w:tcMar>
+          </w:tcPr>
+          <w:p>
+            <w:pPr>
+              <w:widowControl w:val="0"/>
+              <w:spacing w:after="0" w:line="240" w:lineRule="auto"/>
+            </w:pPr>
+          </w:p>
+        </w:tc>
+        <w:tc>
+          <w:tcPr>
+            <w:tcW w:w="824" w:type="dxa"/>
+            <w:tcBorders>
+              <w:top w:val="nil"/>
+              <w:left w:val="single" w:sz="4" w:space="0" w:color="000001"/>
+              <w:bottom w:val="single" w:sz="4" w:space="0" w:color="000001"/>
+              <w:right w:val="single" w:sz="4" w:space="0" w:color="000001"/>
+            </w:tcBorders>
+            <w:shd w:val="clear" w:color="auto" w:fill="FFFFFF"/>
+            <w:tcMar>
+              <w:left w:w="98" w:type="dxa"/>
+            </w:tcMar>
+          </w:tcPr>
+          <w:p>
+            <w:pPr>
+              <w:widowControl w:val="0"/>
+              <w:spacing w:after="0" w:line="240" w:lineRule="auto"/>
+            </w:pPr>
+          </w:p>
+        </w:tc>
+      </w:tr>
+      <w:tr>
+        <w:trPr>
+          <w:trHeight w:val="305"/>
+        </w:trPr>
+        <w:tc>
+          <w:tcPr>
+            <w:tcW w:w="7711" w:type="dxa"/>
+            <w:tcBorders>
+              <w:top w:val="nil"/>
+              <w:left w:val="single" w:sz="4" w:space="0" w:color="000001"/>
+              <w:bottom w:val="single" w:sz="4" w:space="0" w:color="000001"/>
+              <w:right w:val="nil"/>
+            </w:tcBorders>
+            <w:shd w:val="clear" w:color="auto" w:fill="FFFFFF"/>
+            <w:tcMar>
+              <w:left w:w="98" w:type="dxa"/>
+            </w:tcMar>
+          </w:tcPr>
+          <w:p>
+            <w:pPr>
+              <w:tabs>
+                <w:tab w:val="left" w:pos="0"/>
+              </w:tabs>
+              <w:suppressAutoHyphens w:val="0"/>
+              <w:spacing w:after="0" w:line="240" w:lineRule="auto"/>
+              <w:rPr>
+                <w:bCs/>
+              </w:rPr>
+            </w:pPr>
+            <w:r>
+              <w:rPr>
+                <w:bCs/>
+              </w:rPr>
+              <w:t xml:space="preserve">   Is the correct output shown? (check for correct results at all the “boundaries”)</w:t>
+            </w:r>
+          </w:p>
+        </w:tc>
+        <w:tc>
+          <w:tcPr>
+            <w:tcW w:w="717" w:type="dxa"/>
+            <w:tcBorders>
+              <w:top w:val="nil"/>
+              <w:left w:val="single" w:sz="4" w:space="0" w:color="000001"/>
+              <w:bottom w:val="single" w:sz="4" w:space="0" w:color="000001"/>
+              <w:right w:val="single" w:sz="4" w:space="0" w:color="000001"/>
+            </w:tcBorders>
+            <w:shd w:val="clear" w:color="auto" w:fill="FFFFFF"/>
+            <w:tcMar>
+              <w:left w:w="98" w:type="dxa"/>
+            </w:tcMar>
+          </w:tcPr>
+          <w:p>
+            <w:pPr>
+              <w:widowControl w:val="0"/>
+              <w:spacing w:after="0" w:line="240" w:lineRule="auto"/>
+            </w:pPr>
+          </w:p>
+        </w:tc>
+        <w:tc>
+          <w:tcPr>
+            <w:tcW w:w="824" w:type="dxa"/>
+            <w:tcBorders>
+              <w:top w:val="nil"/>
+              <w:left w:val="single" w:sz="4" w:space="0" w:color="000001"/>
+              <w:bottom w:val="single" w:sz="4" w:space="0" w:color="000001"/>
+              <w:right w:val="single" w:sz="4" w:space="0" w:color="000001"/>
+            </w:tcBorders>
+            <w:shd w:val="clear" w:color="auto" w:fill="FFFFFF"/>
+            <w:tcMar>
+              <w:left w:w="98" w:type="dxa"/>
+            </w:tcMar>
+          </w:tcPr>
+          <w:p>
+            <w:pPr>
+              <w:widowControl w:val="0"/>
+              <w:spacing w:after="0" w:line="240" w:lineRule="auto"/>
+            </w:pPr>
+          </w:p>
+        </w:tc>
+      </w:tr>
+    </w:tbl>
+    <w:p>
+      <w:r>
+        <w:t>Comments:</w:t>
+      </w:r>
+    </w:p>
+    <w:p>
+      <w:pPr>
+        <w:widowControl w:val="0"/>
+        <w:autoSpaceDE w:val="0"/>
+        <w:spacing w:line="240" w:lineRule="auto"/>
+        <w:rPr>
+          <w:sz w:val="24"/>
+          <w:szCs w:val="24"/>
+          <w:u w:val="single"/>
+        </w:rPr>
+      </w:pPr>
+    </w:p>
+    <w:p>
+      <w:pPr>
+        <w:suppressAutoHyphens w:val="0"/>
+        <w:spacing w:after="0" w:line="240" w:lineRule="auto"/>
+        <w:rPr>
+          <w:sz w:val="24"/>
+          <w:szCs w:val="24"/>
+          <w:u w:val="single"/>
+        </w:rPr>
+      </w:pPr>
+      <w:r>
+        <w:rPr>
+          <w:sz w:val="24"/>
+          <w:szCs w:val="24"/>
+          <w:u w:val="single"/>
+        </w:rPr>
+        <w:br w:type="page"/>
+      </w:r>
+    </w:p>
+    <w:p>
+      <w:pPr>
+        <w:widowControl w:val="0"/>
+        <w:autoSpaceDE w:val="0"/>
+        <w:spacing w:line="240" w:lineRule="auto"/>
+        <w:rPr>
+          <w:sz w:val="24"/>
+          <w:szCs w:val="24"/>
+          <w:u w:val="single"/>
+        </w:rPr>
+      </w:pPr>
+    </w:p>
+    <w:tbl>
+      <w:tblPr>
+        <w:tblW w:w="0" w:type="auto"/>
+        <w:tblInd w:w="98" w:type="dxa"/>
+        <w:tblBorders>
+          <w:top w:val="single" w:sz="4" w:space="0" w:color="000001"/>
+          <w:left w:val="single" w:sz="4" w:space="0" w:color="000001"/>
+          <w:bottom w:val="single" w:sz="4" w:space="0" w:color="000001"/>
+          <w:right w:val="nil"/>
+          <w:insideH w:val="single" w:sz="4" w:space="0" w:color="000001"/>
+          <w:insideV w:val="nil"/>
+        </w:tblBorders>
+        <w:tblCellMar>
+          <w:left w:w="98" w:type="dxa"/>
+        </w:tblCellMar>
+        <w:tblLook w:val="04A0" w:firstRow="1" w:lastRow="0" w:firstColumn="1" w:lastColumn="0" w:noHBand="0" w:noVBand="1"/>
+      </w:tblPr>
+      <w:tblGrid>
+        <w:gridCol w:w="7711"/>
+        <w:gridCol w:w="717"/>
+        <w:gridCol w:w="824"/>
+      </w:tblGrid>
+      <w:tr>
+        <w:tc>
+          <w:tcPr>
+            <w:tcW w:w="9252" w:type="dxa"/>
+            <w:gridSpan w:val="3"/>
+            <w:tcBorders>
+              <w:top w:val="single" w:sz="4" w:space="0" w:color="000001"/>
+              <w:left w:val="single" w:sz="4" w:space="0" w:color="000001"/>
+              <w:bottom w:val="single" w:sz="4" w:space="0" w:color="000001"/>
+              <w:right w:val="single" w:sz="4" w:space="0" w:color="000001"/>
+            </w:tcBorders>
+            <w:shd w:val="clear" w:color="auto" w:fill="FFFFFF"/>
+            <w:tcMar>
+              <w:left w:w="98" w:type="dxa"/>
+            </w:tcMar>
+          </w:tcPr>
+          <w:p>
+            <w:pPr>
+              <w:widowControl w:val="0"/>
+              <w:spacing w:after="0" w:line="240" w:lineRule="auto"/>
+              <w:rPr>
+                <w:b/>
+              </w:rPr>
+            </w:pPr>
+            <w:r>
+              <w:rPr>
+                <w:sz w:val="24"/>
+                <w:szCs w:val="24"/>
+                <w:u w:val="single"/>
+              </w:rPr>
+              <w:br w:type="page"/>
+            </w:r>
+            <w:r>
+              <w:rPr>
+                <w:b/>
+              </w:rPr>
+              <w:t>Part 2: Web Page I</w:t>
+            </w:r>
+            <w:r>
+              <w:rPr>
+                <w:b/>
+              </w:rPr>
+              <w:t>I</w:t>
+            </w:r>
+            <w:r>
+              <w:rPr>
+                <w:b/>
+              </w:rPr>
+              <w:t xml:space="preserve">: </w:t>
+            </w:r>
+            <w:r>
+              <w:rPr>
+                <w:b/>
+              </w:rPr>
+              <w:t>Kindergarten Admission</w:t>
+            </w:r>
+            <w:r>
+              <w:rPr>
+                <w:b/>
+              </w:rPr>
+              <w:t xml:space="preserve">, </w:t>
+            </w:r>
+            <w:r>
+              <w:rPr>
+                <w:b/>
+              </w:rPr>
+              <w:t>Beverage Labelin</w:t>
+            </w:r>
+            <w:r>
+              <w:rPr>
+                <w:b/>
+              </w:rPr>
+              <w:t>g</w:t>
+            </w:r>
+            <w:r>
+              <w:rPr>
+                <w:b/>
+              </w:rPr>
+              <w:t xml:space="preserve">, </w:t>
+            </w:r>
+            <w:r>
+              <w:rPr>
+                <w:b/>
+              </w:rPr>
+              <w:t xml:space="preserve">or </w:t>
+            </w:r>
+            <w:r>
+              <w:rPr>
+                <w:b/>
+              </w:rPr>
+              <w:t>Trail Difficulty</w:t>
+            </w:r>
+            <w:bookmarkStart w:id="0" w:name="_GoBack"/>
+            <w:bookmarkEnd w:id="0"/>
+          </w:p>
+        </w:tc>
+      </w:tr>
+      <w:tr>
+        <w:tc>
+          <w:tcPr>
+            <w:tcW w:w="7711" w:type="dxa"/>
+            <w:tcBorders>
+              <w:top w:val="single" w:sz="4" w:space="0" w:color="000001"/>
+              <w:left w:val="single" w:sz="4" w:space="0" w:color="000001"/>
+              <w:bottom w:val="single" w:sz="4" w:space="0" w:color="000001"/>
+              <w:right w:val="nil"/>
+            </w:tcBorders>
+            <w:shd w:val="clear" w:color="auto" w:fill="FFFFFF"/>
+            <w:tcMar>
+              <w:left w:w="98" w:type="dxa"/>
+            </w:tcMar>
+          </w:tcPr>
+          <w:p>
+            <w:pPr>
+              <w:widowControl w:val="0"/>
+              <w:spacing w:after="0" w:line="240" w:lineRule="auto"/>
+              <w:rPr>
+                <w:b/>
+                <w:bCs/>
+                <w:i/>
+              </w:rPr>
+            </w:pPr>
+            <w:r>
+              <w:rPr>
+                <w:b/>
+                <w:bCs/>
+                <w:i/>
+              </w:rPr>
+              <w:t>Criteria</w:t>
+            </w:r>
+          </w:p>
+        </w:tc>
+        <w:tc>
+          <w:tcPr>
+            <w:tcW w:w="717" w:type="dxa"/>
+            <w:tcBorders>
+              <w:top w:val="single" w:sz="4" w:space="0" w:color="000001"/>
+              <w:left w:val="single" w:sz="4" w:space="0" w:color="000001"/>
+              <w:bottom w:val="single" w:sz="4" w:space="0" w:color="000001"/>
+              <w:right w:val="single" w:sz="4" w:space="0" w:color="000001"/>
+            </w:tcBorders>
+            <w:shd w:val="clear" w:color="auto" w:fill="FFFFFF"/>
+            <w:tcMar>
+              <w:left w:w="98" w:type="dxa"/>
+            </w:tcMar>
+          </w:tcPr>
+          <w:p>
+            <w:pPr>
+              <w:widowControl w:val="0"/>
+              <w:spacing w:after="0" w:line="240" w:lineRule="auto"/>
+              <w:rPr>
+                <w:b/>
+                <w:bCs/>
+                <w:i/>
+              </w:rPr>
+            </w:pPr>
+            <w:r>
+              <w:rPr>
+                <w:b/>
+                <w:bCs/>
+                <w:i/>
+              </w:rPr>
+              <w:t>Beta</w:t>
+            </w:r>
+          </w:p>
+        </w:tc>
+        <w:tc>
+          <w:tcPr>
+            <w:tcW w:w="824" w:type="dxa"/>
+            <w:tcBorders>
+              <w:top w:val="single" w:sz="4" w:space="0" w:color="000001"/>
+              <w:left w:val="single" w:sz="4" w:space="0" w:color="000001"/>
+              <w:bottom w:val="single" w:sz="4" w:space="0" w:color="000001"/>
+              <w:right w:val="single" w:sz="4" w:space="0" w:color="000001"/>
+            </w:tcBorders>
+            <w:shd w:val="clear" w:color="auto" w:fill="FFFFFF"/>
+            <w:tcMar>
+              <w:left w:w="98" w:type="dxa"/>
+            </w:tcMar>
+          </w:tcPr>
+          <w:p>
+            <w:pPr>
+              <w:widowControl w:val="0"/>
+              <w:spacing w:after="0" w:line="240" w:lineRule="auto"/>
+              <w:rPr>
+                <w:b/>
+                <w:bCs/>
+                <w:i/>
+              </w:rPr>
+            </w:pPr>
+            <w:r>
+              <w:rPr>
+                <w:b/>
+                <w:bCs/>
+                <w:i/>
+              </w:rPr>
+              <w:t>Prod.</w:t>
+            </w:r>
+          </w:p>
+        </w:tc>
+      </w:tr>
+      <w:tr>
+        <w:trPr>
+          <w:trHeight w:val="305"/>
+        </w:trPr>
+        <w:tc>
+          <w:tcPr>
+            <w:tcW w:w="7711" w:type="dxa"/>
+            <w:tcBorders>
+              <w:top w:val="single" w:sz="4" w:space="0" w:color="000001"/>
+              <w:left w:val="single" w:sz="4" w:space="0" w:color="000001"/>
+              <w:bottom w:val="single" w:sz="4" w:space="0" w:color="000001"/>
+              <w:right w:val="nil"/>
+            </w:tcBorders>
+            <w:shd w:val="clear" w:color="auto" w:fill="FFFFFF"/>
+            <w:tcMar>
+              <w:left w:w="98" w:type="dxa"/>
+            </w:tcMar>
+          </w:tcPr>
+          <w:p>
+            <w:pPr>
+              <w:tabs>
+                <w:tab w:val="left" w:pos="-90"/>
+              </w:tabs>
+              <w:suppressAutoHyphens w:val="0"/>
+              <w:spacing w:after="0" w:line="240" w:lineRule="auto"/>
+            </w:pPr>
+            <w:r>
+              <w:t>Are the developer’s name and date in a comment in the head element of the HTML page?</w:t>
+            </w:r>
+          </w:p>
+        </w:tc>
+        <w:tc>
+          <w:tcPr>
+            <w:tcW w:w="717" w:type="dxa"/>
+            <w:tcBorders>
+              <w:top w:val="single" w:sz="4" w:space="0" w:color="000001"/>
+              <w:left w:val="single" w:sz="4" w:space="0" w:color="000001"/>
+              <w:bottom w:val="single" w:sz="4" w:space="0" w:color="000001"/>
+              <w:right w:val="single" w:sz="4" w:space="0" w:color="000001"/>
+            </w:tcBorders>
+            <w:shd w:val="clear" w:color="auto" w:fill="FFFFFF"/>
+            <w:tcMar>
+              <w:left w:w="98" w:type="dxa"/>
+            </w:tcMar>
+          </w:tcPr>
+          <w:p>
+            <w:pPr>
+              <w:widowControl w:val="0"/>
+              <w:spacing w:after="0" w:line="240" w:lineRule="auto"/>
+            </w:pPr>
+          </w:p>
+        </w:tc>
+        <w:tc>
+          <w:tcPr>
+            <w:tcW w:w="824" w:type="dxa"/>
+            <w:tcBorders>
+              <w:top w:val="single" w:sz="4" w:space="0" w:color="000001"/>
+              <w:left w:val="single" w:sz="4" w:space="0" w:color="000001"/>
+              <w:bottom w:val="single" w:sz="4" w:space="0" w:color="000001"/>
+              <w:right w:val="single" w:sz="4" w:space="0" w:color="000001"/>
+            </w:tcBorders>
+            <w:shd w:val="clear" w:color="auto" w:fill="FFFFFF"/>
+            <w:tcMar>
+              <w:left w:w="98" w:type="dxa"/>
+            </w:tcMar>
+          </w:tcPr>
+          <w:p>
+            <w:pPr>
+              <w:widowControl w:val="0"/>
+              <w:spacing w:after="0" w:line="240" w:lineRule="auto"/>
+            </w:pPr>
+          </w:p>
+        </w:tc>
+      </w:tr>
+      <w:tr>
+        <w:trPr>
+          <w:trHeight w:val="305"/>
+        </w:trPr>
+        <w:tc>
+          <w:tcPr>
+            <w:tcW w:w="7711" w:type="dxa"/>
+            <w:tcBorders>
+              <w:top w:val="nil"/>
+              <w:left w:val="single" w:sz="4" w:space="0" w:color="000001"/>
+              <w:bottom w:val="single" w:sz="4" w:space="0" w:color="000001"/>
+              <w:right w:val="nil"/>
+            </w:tcBorders>
+            <w:shd w:val="clear" w:color="auto" w:fill="FFFFFF"/>
+            <w:tcMar>
+              <w:left w:w="98" w:type="dxa"/>
+            </w:tcMar>
+          </w:tcPr>
+          <w:p>
+            <w:pPr>
+              <w:tabs>
+                <w:tab w:val="left" w:pos="0"/>
+              </w:tabs>
+              <w:suppressAutoHyphens w:val="0"/>
+              <w:spacing w:after="0" w:line="240" w:lineRule="auto"/>
+            </w:pPr>
+            <w:r>
+              <w:t>Is the code that does the calculation in a function in a separate .</w:t>
+            </w:r>
+            <w:proofErr w:type="spellStart"/>
+            <w:r>
+              <w:t>js</w:t>
+            </w:r>
+            <w:proofErr w:type="spellEnd"/>
+            <w:r>
+              <w:t xml:space="preserve"> file?</w:t>
+            </w:r>
+          </w:p>
+        </w:tc>
+        <w:tc>
+          <w:tcPr>
+            <w:tcW w:w="717" w:type="dxa"/>
+            <w:tcBorders>
+              <w:top w:val="nil"/>
+              <w:left w:val="single" w:sz="4" w:space="0" w:color="000001"/>
+              <w:bottom w:val="single" w:sz="4" w:space="0" w:color="000001"/>
+              <w:right w:val="single" w:sz="4" w:space="0" w:color="000001"/>
+            </w:tcBorders>
+            <w:shd w:val="clear" w:color="auto" w:fill="FFFFFF"/>
+            <w:tcMar>
+              <w:left w:w="98" w:type="dxa"/>
+            </w:tcMar>
+          </w:tcPr>
+          <w:p>
+            <w:pPr>
+              <w:widowControl w:val="0"/>
+              <w:spacing w:after="0" w:line="240" w:lineRule="auto"/>
+            </w:pPr>
+          </w:p>
+        </w:tc>
+        <w:tc>
+          <w:tcPr>
+            <w:tcW w:w="824" w:type="dxa"/>
+            <w:tcBorders>
+              <w:top w:val="nil"/>
+              <w:left w:val="single" w:sz="4" w:space="0" w:color="000001"/>
+              <w:bottom w:val="single" w:sz="4" w:space="0" w:color="000001"/>
+              <w:right w:val="single" w:sz="4" w:space="0" w:color="000001"/>
+            </w:tcBorders>
+            <w:shd w:val="clear" w:color="auto" w:fill="FFFFFF"/>
+            <w:tcMar>
+              <w:left w:w="98" w:type="dxa"/>
+            </w:tcMar>
+          </w:tcPr>
+          <w:p>
+            <w:pPr>
+              <w:widowControl w:val="0"/>
+              <w:spacing w:after="0" w:line="240" w:lineRule="auto"/>
+            </w:pPr>
+          </w:p>
+        </w:tc>
+      </w:tr>
+      <w:tr>
+        <w:trPr>
+          <w:trHeight w:val="305"/>
+        </w:trPr>
+        <w:tc>
+          <w:tcPr>
+            <w:tcW w:w="9252" w:type="dxa"/>
+            <w:gridSpan w:val="3"/>
+            <w:tcBorders>
+              <w:top w:val="nil"/>
+              <w:left w:val="single" w:sz="4" w:space="0" w:color="000001"/>
+              <w:bottom w:val="single" w:sz="4" w:space="0" w:color="000001"/>
+              <w:right w:val="single" w:sz="4" w:space="0" w:color="000001"/>
+            </w:tcBorders>
+            <w:shd w:val="clear" w:color="auto" w:fill="FFFFFF"/>
+            <w:tcMar>
+              <w:left w:w="98" w:type="dxa"/>
+            </w:tcMar>
+          </w:tcPr>
+          <w:p>
+            <w:pPr>
+              <w:widowControl w:val="0"/>
+              <w:spacing w:after="0" w:line="240" w:lineRule="auto"/>
+              <w:rPr>
+                <w:i/>
+              </w:rPr>
+            </w:pPr>
+            <w:r>
+              <w:rPr>
+                <w:i/>
+              </w:rPr>
+              <w:t>In the script element in the HTML page:</w:t>
+            </w:r>
+          </w:p>
+        </w:tc>
+      </w:tr>
+      <w:tr>
+        <w:trPr>
+          <w:trHeight w:val="305"/>
+        </w:trPr>
+        <w:tc>
+          <w:tcPr>
+            <w:tcW w:w="7711" w:type="dxa"/>
+            <w:tcBorders>
+              <w:top w:val="nil"/>
+              <w:left w:val="single" w:sz="4" w:space="0" w:color="000001"/>
+              <w:bottom w:val="single" w:sz="4" w:space="0" w:color="000001"/>
+              <w:right w:val="nil"/>
+            </w:tcBorders>
+            <w:shd w:val="clear" w:color="auto" w:fill="FFFFFF"/>
+            <w:tcMar>
+              <w:left w:w="98" w:type="dxa"/>
+            </w:tcMar>
+          </w:tcPr>
+          <w:p>
+            <w:pPr>
+              <w:tabs>
+                <w:tab w:val="left" w:pos="0"/>
+              </w:tabs>
+              <w:suppressAutoHyphens w:val="0"/>
+              <w:spacing w:after="0" w:line="240" w:lineRule="auto"/>
+            </w:pPr>
+            <w:r>
+              <w:t xml:space="preserve">   Are all variables declared using </w:t>
+            </w:r>
+            <w:r>
+              <w:rPr>
+                <w:rFonts w:ascii="Courier" w:hAnsi="Courier"/>
+              </w:rPr>
+              <w:t>let</w:t>
+            </w:r>
+            <w:r>
+              <w:t>?</w:t>
+            </w:r>
+          </w:p>
+        </w:tc>
+        <w:tc>
+          <w:tcPr>
+            <w:tcW w:w="717" w:type="dxa"/>
+            <w:tcBorders>
+              <w:top w:val="nil"/>
+              <w:left w:val="single" w:sz="4" w:space="0" w:color="000001"/>
+              <w:bottom w:val="single" w:sz="4" w:space="0" w:color="000001"/>
+              <w:right w:val="single" w:sz="4" w:space="0" w:color="000001"/>
+            </w:tcBorders>
+            <w:shd w:val="clear" w:color="auto" w:fill="FFFFFF"/>
+            <w:tcMar>
+              <w:left w:w="98" w:type="dxa"/>
+            </w:tcMar>
+          </w:tcPr>
+          <w:p>
+            <w:pPr>
+              <w:widowControl w:val="0"/>
+              <w:spacing w:after="0" w:line="240" w:lineRule="auto"/>
+            </w:pPr>
+          </w:p>
+        </w:tc>
+        <w:tc>
+          <w:tcPr>
+            <w:tcW w:w="824" w:type="dxa"/>
+            <w:tcBorders>
+              <w:top w:val="nil"/>
+              <w:left w:val="single" w:sz="4" w:space="0" w:color="000001"/>
+              <w:bottom w:val="single" w:sz="4" w:space="0" w:color="000001"/>
+              <w:right w:val="single" w:sz="4" w:space="0" w:color="000001"/>
+            </w:tcBorders>
+            <w:shd w:val="clear" w:color="auto" w:fill="FFFFFF"/>
+            <w:tcMar>
+              <w:left w:w="98" w:type="dxa"/>
+            </w:tcMar>
+          </w:tcPr>
+          <w:p>
+            <w:pPr>
+              <w:widowControl w:val="0"/>
+              <w:spacing w:after="0" w:line="240" w:lineRule="auto"/>
+            </w:pPr>
+          </w:p>
+        </w:tc>
+      </w:tr>
+      <w:tr>
+        <w:trPr>
+          <w:trHeight w:val="305"/>
+        </w:trPr>
+        <w:tc>
+          <w:tcPr>
+            <w:tcW w:w="7711" w:type="dxa"/>
+            <w:tcBorders>
+              <w:top w:val="nil"/>
+              <w:left w:val="single" w:sz="4" w:space="0" w:color="000001"/>
+              <w:bottom w:val="single" w:sz="4" w:space="0" w:color="000001"/>
+              <w:right w:val="nil"/>
+            </w:tcBorders>
+            <w:shd w:val="clear" w:color="auto" w:fill="FFFFFF"/>
+            <w:tcMar>
+              <w:left w:w="98" w:type="dxa"/>
+            </w:tcMar>
+          </w:tcPr>
+          <w:p>
+            <w:pPr>
+              <w:tabs>
+                <w:tab w:val="left" w:pos="0"/>
+              </w:tabs>
+              <w:suppressAutoHyphens w:val="0"/>
+              <w:spacing w:after="0" w:line="240" w:lineRule="auto"/>
+            </w:pPr>
+            <w:r>
+              <w:t xml:space="preserve">   Are there prompts to get input?</w:t>
+            </w:r>
+          </w:p>
+        </w:tc>
+        <w:tc>
+          <w:tcPr>
+            <w:tcW w:w="717" w:type="dxa"/>
+            <w:tcBorders>
+              <w:top w:val="nil"/>
+              <w:left w:val="single" w:sz="4" w:space="0" w:color="000001"/>
+              <w:bottom w:val="single" w:sz="4" w:space="0" w:color="000001"/>
+              <w:right w:val="single" w:sz="4" w:space="0" w:color="000001"/>
+            </w:tcBorders>
+            <w:shd w:val="clear" w:color="auto" w:fill="FFFFFF"/>
+            <w:tcMar>
+              <w:left w:w="98" w:type="dxa"/>
+            </w:tcMar>
+          </w:tcPr>
+          <w:p>
+            <w:pPr>
+              <w:widowControl w:val="0"/>
+              <w:spacing w:after="0" w:line="240" w:lineRule="auto"/>
+            </w:pPr>
+          </w:p>
+        </w:tc>
+        <w:tc>
+          <w:tcPr>
+            <w:tcW w:w="824" w:type="dxa"/>
+            <w:tcBorders>
+              <w:top w:val="nil"/>
+              <w:left w:val="single" w:sz="4" w:space="0" w:color="000001"/>
+              <w:bottom w:val="single" w:sz="4" w:space="0" w:color="000001"/>
+              <w:right w:val="single" w:sz="4" w:space="0" w:color="000001"/>
+            </w:tcBorders>
+            <w:shd w:val="clear" w:color="auto" w:fill="FFFFFF"/>
+            <w:tcMar>
+              <w:left w:w="98" w:type="dxa"/>
+            </w:tcMar>
+          </w:tcPr>
+          <w:p>
+            <w:pPr>
+              <w:widowControl w:val="0"/>
+              <w:spacing w:after="0" w:line="240" w:lineRule="auto"/>
+            </w:pPr>
+          </w:p>
+        </w:tc>
+      </w:tr>
+      <w:tr>
+        <w:trPr>
+          <w:trHeight w:val="305"/>
+        </w:trPr>
+        <w:tc>
+          <w:tcPr>
+            <w:tcW w:w="7711" w:type="dxa"/>
+            <w:tcBorders>
+              <w:top w:val="nil"/>
+              <w:left w:val="single" w:sz="4" w:space="0" w:color="000001"/>
+              <w:bottom w:val="single" w:sz="4" w:space="0" w:color="000001"/>
+              <w:right w:val="nil"/>
+            </w:tcBorders>
+            <w:shd w:val="clear" w:color="auto" w:fill="FFFFFF"/>
+            <w:tcMar>
+              <w:left w:w="98" w:type="dxa"/>
+            </w:tcMar>
+          </w:tcPr>
+          <w:p>
+            <w:pPr>
+              <w:tabs>
+                <w:tab w:val="left" w:pos="0"/>
+              </w:tabs>
+              <w:suppressAutoHyphens w:val="0"/>
+              <w:spacing w:after="0" w:line="240" w:lineRule="auto"/>
+            </w:pPr>
+            <w:r>
+              <w:t xml:space="preserve">   Is output written to an HTML element referenced using </w:t>
+            </w:r>
+            <w:proofErr w:type="spellStart"/>
+            <w:r>
+              <w:rPr>
+                <w:rFonts w:ascii="Courier" w:hAnsi="Courier"/>
+              </w:rPr>
+              <w:t>getElementById</w:t>
+            </w:r>
+            <w:proofErr w:type="spellEnd"/>
+            <w:r>
+              <w:t>?</w:t>
+            </w:r>
+          </w:p>
+        </w:tc>
+        <w:tc>
+          <w:tcPr>
+            <w:tcW w:w="717" w:type="dxa"/>
+            <w:tcBorders>
+              <w:top w:val="nil"/>
+              <w:left w:val="single" w:sz="4" w:space="0" w:color="000001"/>
+              <w:bottom w:val="single" w:sz="4" w:space="0" w:color="000001"/>
+              <w:right w:val="single" w:sz="4" w:space="0" w:color="000001"/>
+            </w:tcBorders>
+            <w:shd w:val="clear" w:color="auto" w:fill="FFFFFF"/>
+            <w:tcMar>
+              <w:left w:w="98" w:type="dxa"/>
+            </w:tcMar>
+          </w:tcPr>
+          <w:p>
+            <w:pPr>
+              <w:widowControl w:val="0"/>
+              <w:spacing w:after="0" w:line="240" w:lineRule="auto"/>
+            </w:pPr>
+          </w:p>
+        </w:tc>
+        <w:tc>
+          <w:tcPr>
+            <w:tcW w:w="824" w:type="dxa"/>
+            <w:tcBorders>
+              <w:top w:val="nil"/>
+              <w:left w:val="single" w:sz="4" w:space="0" w:color="000001"/>
+              <w:bottom w:val="single" w:sz="4" w:space="0" w:color="000001"/>
+              <w:right w:val="single" w:sz="4" w:space="0" w:color="000001"/>
+            </w:tcBorders>
+            <w:shd w:val="clear" w:color="auto" w:fill="FFFFFF"/>
+            <w:tcMar>
+              <w:left w:w="98" w:type="dxa"/>
+            </w:tcMar>
+          </w:tcPr>
+          <w:p>
+            <w:pPr>
+              <w:widowControl w:val="0"/>
+              <w:spacing w:after="0" w:line="240" w:lineRule="auto"/>
+            </w:pPr>
+          </w:p>
+        </w:tc>
+      </w:tr>
+      <w:tr>
+        <w:trPr>
+          <w:trHeight w:val="305"/>
+        </w:trPr>
+        <w:tc>
+          <w:tcPr>
+            <w:tcW w:w="9252" w:type="dxa"/>
+            <w:gridSpan w:val="3"/>
+            <w:tcBorders>
+              <w:top w:val="nil"/>
+              <w:left w:val="single" w:sz="4" w:space="0" w:color="000001"/>
+              <w:bottom w:val="single" w:sz="4" w:space="0" w:color="000001"/>
+              <w:right w:val="single" w:sz="4" w:space="0" w:color="000001"/>
+            </w:tcBorders>
+            <w:shd w:val="clear" w:color="auto" w:fill="FFFFFF"/>
+            <w:tcMar>
+              <w:left w:w="98" w:type="dxa"/>
+            </w:tcMar>
+          </w:tcPr>
+          <w:p>
+            <w:pPr>
+              <w:widowControl w:val="0"/>
+              <w:spacing w:after="0" w:line="240" w:lineRule="auto"/>
+              <w:rPr>
+                <w:i/>
+              </w:rPr>
+            </w:pPr>
+            <w:r>
+              <w:rPr>
+                <w:i/>
+              </w:rPr>
+              <w:t>In the JavaScript file:</w:t>
+            </w:r>
+          </w:p>
+        </w:tc>
+      </w:tr>
+      <w:tr>
+        <w:trPr>
+          <w:trHeight w:val="305"/>
+        </w:trPr>
+        <w:tc>
+          <w:tcPr>
+            <w:tcW w:w="7711" w:type="dxa"/>
+            <w:tcBorders>
+              <w:top w:val="nil"/>
+              <w:left w:val="single" w:sz="4" w:space="0" w:color="000001"/>
+              <w:bottom w:val="single" w:sz="4" w:space="0" w:color="000001"/>
+              <w:right w:val="nil"/>
+            </w:tcBorders>
+            <w:shd w:val="clear" w:color="auto" w:fill="FFFFFF"/>
+            <w:tcMar>
+              <w:left w:w="98" w:type="dxa"/>
+            </w:tcMar>
+          </w:tcPr>
+          <w:p>
+            <w:pPr>
+              <w:tabs>
+                <w:tab w:val="left" w:pos="0"/>
+              </w:tabs>
+              <w:suppressAutoHyphens w:val="0"/>
+              <w:spacing w:after="0" w:line="240" w:lineRule="auto"/>
+              <w:rPr>
+                <w:bCs/>
+              </w:rPr>
+            </w:pPr>
+            <w:r>
+              <w:rPr>
+                <w:bCs/>
+              </w:rPr>
+              <w:t xml:space="preserve">   Is all of the code inside a function?</w:t>
+            </w:r>
+          </w:p>
+        </w:tc>
+        <w:tc>
+          <w:tcPr>
+            <w:tcW w:w="717" w:type="dxa"/>
+            <w:tcBorders>
+              <w:top w:val="nil"/>
+              <w:left w:val="single" w:sz="4" w:space="0" w:color="000001"/>
+              <w:bottom w:val="single" w:sz="4" w:space="0" w:color="000001"/>
+              <w:right w:val="single" w:sz="4" w:space="0" w:color="000001"/>
+            </w:tcBorders>
+            <w:shd w:val="clear" w:color="auto" w:fill="FFFFFF"/>
+            <w:tcMar>
+              <w:left w:w="98" w:type="dxa"/>
+            </w:tcMar>
+          </w:tcPr>
+          <w:p>
+            <w:pPr>
+              <w:widowControl w:val="0"/>
+              <w:spacing w:after="0" w:line="240" w:lineRule="auto"/>
+            </w:pPr>
+          </w:p>
+        </w:tc>
+        <w:tc>
+          <w:tcPr>
+            <w:tcW w:w="824" w:type="dxa"/>
+            <w:tcBorders>
+              <w:top w:val="nil"/>
+              <w:left w:val="single" w:sz="4" w:space="0" w:color="000001"/>
+              <w:bottom w:val="single" w:sz="4" w:space="0" w:color="000001"/>
+              <w:right w:val="single" w:sz="4" w:space="0" w:color="000001"/>
+            </w:tcBorders>
+            <w:shd w:val="clear" w:color="auto" w:fill="FFFFFF"/>
+            <w:tcMar>
+              <w:left w:w="98" w:type="dxa"/>
+            </w:tcMar>
+          </w:tcPr>
+          <w:p>
+            <w:pPr>
+              <w:widowControl w:val="0"/>
+              <w:spacing w:after="0" w:line="240" w:lineRule="auto"/>
+            </w:pPr>
+          </w:p>
+        </w:tc>
+      </w:tr>
+      <w:tr>
+        <w:trPr>
+          <w:trHeight w:val="305"/>
+        </w:trPr>
+        <w:tc>
+          <w:tcPr>
+            <w:tcW w:w="7711" w:type="dxa"/>
+            <w:tcBorders>
+              <w:top w:val="nil"/>
+              <w:left w:val="single" w:sz="4" w:space="0" w:color="000001"/>
+              <w:bottom w:val="single" w:sz="4" w:space="0" w:color="000001"/>
+              <w:right w:val="nil"/>
+            </w:tcBorders>
+            <w:shd w:val="clear" w:color="auto" w:fill="FFFFFF"/>
+            <w:tcMar>
+              <w:left w:w="98" w:type="dxa"/>
+            </w:tcMar>
+          </w:tcPr>
+          <w:p>
+            <w:pPr>
+              <w:tabs>
+                <w:tab w:val="left" w:pos="0"/>
+              </w:tabs>
+              <w:suppressAutoHyphens w:val="0"/>
+              <w:spacing w:after="0" w:line="240" w:lineRule="auto"/>
+              <w:rPr>
+                <w:bCs/>
+              </w:rPr>
+            </w:pPr>
+            <w:r>
+              <w:t xml:space="preserve">   Are all variables declared using </w:t>
+            </w:r>
+            <w:r>
+              <w:rPr>
+                <w:rFonts w:ascii="Courier" w:hAnsi="Courier"/>
+              </w:rPr>
+              <w:t>let</w:t>
+            </w:r>
+            <w:r>
+              <w:t>?</w:t>
+            </w:r>
+          </w:p>
+        </w:tc>
+        <w:tc>
+          <w:tcPr>
+            <w:tcW w:w="717" w:type="dxa"/>
+            <w:tcBorders>
+              <w:top w:val="nil"/>
+              <w:left w:val="single" w:sz="4" w:space="0" w:color="000001"/>
+              <w:bottom w:val="single" w:sz="4" w:space="0" w:color="000001"/>
+              <w:right w:val="single" w:sz="4" w:space="0" w:color="000001"/>
+            </w:tcBorders>
+            <w:shd w:val="clear" w:color="auto" w:fill="FFFFFF"/>
+            <w:tcMar>
+              <w:left w:w="98" w:type="dxa"/>
+            </w:tcMar>
+          </w:tcPr>
+          <w:p>
+            <w:pPr>
+              <w:widowControl w:val="0"/>
+              <w:spacing w:after="0" w:line="240" w:lineRule="auto"/>
+            </w:pPr>
+          </w:p>
+        </w:tc>
+        <w:tc>
+          <w:tcPr>
+            <w:tcW w:w="824" w:type="dxa"/>
+            <w:tcBorders>
+              <w:top w:val="nil"/>
+              <w:left w:val="single" w:sz="4" w:space="0" w:color="000001"/>
+              <w:bottom w:val="single" w:sz="4" w:space="0" w:color="000001"/>
+              <w:right w:val="single" w:sz="4" w:space="0" w:color="000001"/>
+            </w:tcBorders>
+            <w:shd w:val="clear" w:color="auto" w:fill="FFFFFF"/>
+            <w:tcMar>
+              <w:left w:w="98" w:type="dxa"/>
+            </w:tcMar>
+          </w:tcPr>
+          <w:p>
+            <w:pPr>
+              <w:widowControl w:val="0"/>
+              <w:spacing w:after="0" w:line="240" w:lineRule="auto"/>
+            </w:pPr>
+          </w:p>
+        </w:tc>
+      </w:tr>
+      <w:tr>
+        <w:trPr>
+          <w:trHeight w:val="305"/>
+        </w:trPr>
+        <w:tc>
+          <w:tcPr>
+            <w:tcW w:w="7711" w:type="dxa"/>
+            <w:tcBorders>
+              <w:top w:val="nil"/>
+              <w:left w:val="single" w:sz="4" w:space="0" w:color="000001"/>
+              <w:bottom w:val="single" w:sz="4" w:space="0" w:color="000001"/>
+              <w:right w:val="nil"/>
+            </w:tcBorders>
+            <w:shd w:val="clear" w:color="auto" w:fill="FFFFFF"/>
+            <w:tcMar>
+              <w:left w:w="98" w:type="dxa"/>
+            </w:tcMar>
+          </w:tcPr>
+          <w:p>
+            <w:pPr>
+              <w:tabs>
+                <w:tab w:val="left" w:pos="0"/>
+              </w:tabs>
+              <w:suppressAutoHyphens w:val="0"/>
+              <w:spacing w:after="0" w:line="240" w:lineRule="auto"/>
+            </w:pPr>
+            <w:r>
+              <w:t xml:space="preserve">   Are the appropriate selection statements used? </w:t>
+            </w:r>
+          </w:p>
+        </w:tc>
+        <w:tc>
+          <w:tcPr>
+            <w:tcW w:w="717" w:type="dxa"/>
+            <w:tcBorders>
+              <w:top w:val="nil"/>
+              <w:left w:val="single" w:sz="4" w:space="0" w:color="000001"/>
+              <w:bottom w:val="single" w:sz="4" w:space="0" w:color="000001"/>
+              <w:right w:val="single" w:sz="4" w:space="0" w:color="000001"/>
+            </w:tcBorders>
+            <w:shd w:val="clear" w:color="auto" w:fill="FFFFFF"/>
+            <w:tcMar>
+              <w:left w:w="98" w:type="dxa"/>
+            </w:tcMar>
+          </w:tcPr>
+          <w:p>
+            <w:pPr>
+              <w:widowControl w:val="0"/>
+              <w:spacing w:after="0" w:line="240" w:lineRule="auto"/>
+            </w:pPr>
+          </w:p>
+        </w:tc>
+        <w:tc>
+          <w:tcPr>
+            <w:tcW w:w="824" w:type="dxa"/>
+            <w:tcBorders>
+              <w:top w:val="nil"/>
+              <w:left w:val="single" w:sz="4" w:space="0" w:color="000001"/>
+              <w:bottom w:val="single" w:sz="4" w:space="0" w:color="000001"/>
+              <w:right w:val="single" w:sz="4" w:space="0" w:color="000001"/>
+            </w:tcBorders>
+            <w:shd w:val="clear" w:color="auto" w:fill="FFFFFF"/>
+            <w:tcMar>
+              <w:left w:w="98" w:type="dxa"/>
+            </w:tcMar>
+          </w:tcPr>
+          <w:p>
+            <w:pPr>
+              <w:widowControl w:val="0"/>
+              <w:spacing w:after="0" w:line="240" w:lineRule="auto"/>
+            </w:pPr>
+          </w:p>
+        </w:tc>
+      </w:tr>
+      <w:tr>
+        <w:trPr>
+          <w:trHeight w:val="305"/>
+        </w:trPr>
+        <w:tc>
+          <w:tcPr>
+            <w:tcW w:w="9252" w:type="dxa"/>
+            <w:gridSpan w:val="3"/>
+            <w:tcBorders>
+              <w:top w:val="nil"/>
+              <w:left w:val="single" w:sz="4" w:space="0" w:color="000001"/>
+              <w:bottom w:val="single" w:sz="4" w:space="0" w:color="000001"/>
+              <w:right w:val="single" w:sz="4" w:space="0" w:color="000001"/>
+            </w:tcBorders>
+            <w:shd w:val="clear" w:color="auto" w:fill="FFFFFF"/>
+            <w:tcMar>
+              <w:left w:w="98" w:type="dxa"/>
+            </w:tcMar>
+          </w:tcPr>
+          <w:p>
+            <w:pPr>
+              <w:widowControl w:val="0"/>
+              <w:spacing w:after="0" w:line="240" w:lineRule="auto"/>
+              <w:rPr>
+                <w:i/>
+              </w:rPr>
+            </w:pPr>
+            <w:r>
+              <w:rPr>
+                <w:i/>
+              </w:rPr>
+              <w:t>Functionality</w:t>
+            </w:r>
+          </w:p>
+        </w:tc>
+      </w:tr>
+      <w:tr>
+        <w:trPr>
+          <w:trHeight w:val="305"/>
+        </w:trPr>
+        <w:tc>
+          <w:tcPr>
+            <w:tcW w:w="7711" w:type="dxa"/>
+            <w:tcBorders>
+              <w:top w:val="nil"/>
+              <w:left w:val="single" w:sz="4" w:space="0" w:color="000001"/>
+              <w:bottom w:val="single" w:sz="4" w:space="0" w:color="000001"/>
+              <w:right w:val="nil"/>
+            </w:tcBorders>
+            <w:shd w:val="clear" w:color="auto" w:fill="FFFFFF"/>
+            <w:tcMar>
+              <w:left w:w="98" w:type="dxa"/>
+            </w:tcMar>
+          </w:tcPr>
+          <w:p>
+            <w:pPr>
+              <w:tabs>
+                <w:tab w:val="left" w:pos="0"/>
+              </w:tabs>
+              <w:suppressAutoHyphens w:val="0"/>
+              <w:spacing w:after="0" w:line="240" w:lineRule="auto"/>
+            </w:pPr>
+            <w:r>
+              <w:t xml:space="preserve">   Does the browser console show any errors for the JavaScript code?</w:t>
+            </w:r>
+          </w:p>
+        </w:tc>
+        <w:tc>
+          <w:tcPr>
+            <w:tcW w:w="717" w:type="dxa"/>
+            <w:tcBorders>
+              <w:top w:val="nil"/>
+              <w:left w:val="single" w:sz="4" w:space="0" w:color="000001"/>
+              <w:bottom w:val="single" w:sz="4" w:space="0" w:color="000001"/>
+              <w:right w:val="single" w:sz="4" w:space="0" w:color="000001"/>
+            </w:tcBorders>
+            <w:shd w:val="clear" w:color="auto" w:fill="FFFFFF"/>
+            <w:tcMar>
+              <w:left w:w="98" w:type="dxa"/>
+            </w:tcMar>
+          </w:tcPr>
+          <w:p>
+            <w:pPr>
+              <w:widowControl w:val="0"/>
+              <w:spacing w:after="0" w:line="240" w:lineRule="auto"/>
+            </w:pPr>
+          </w:p>
+        </w:tc>
+        <w:tc>
+          <w:tcPr>
+            <w:tcW w:w="824" w:type="dxa"/>
+            <w:tcBorders>
+              <w:top w:val="nil"/>
+              <w:left w:val="single" w:sz="4" w:space="0" w:color="000001"/>
+              <w:bottom w:val="single" w:sz="4" w:space="0" w:color="000001"/>
+              <w:right w:val="single" w:sz="4" w:space="0" w:color="000001"/>
+            </w:tcBorders>
+            <w:shd w:val="clear" w:color="auto" w:fill="FFFFFF"/>
+            <w:tcMar>
+              <w:left w:w="98" w:type="dxa"/>
+            </w:tcMar>
+          </w:tcPr>
+          <w:p>
+            <w:pPr>
+              <w:widowControl w:val="0"/>
+              <w:spacing w:after="0" w:line="240" w:lineRule="auto"/>
+            </w:pPr>
+          </w:p>
+        </w:tc>
+      </w:tr>
+      <w:tr>
+        <w:trPr>
+          <w:trHeight w:val="305"/>
+        </w:trPr>
+        <w:tc>
+          <w:tcPr>
+            <w:tcW w:w="7711" w:type="dxa"/>
+            <w:tcBorders>
+              <w:top w:val="nil"/>
+              <w:left w:val="single" w:sz="4" w:space="0" w:color="000001"/>
+              <w:bottom w:val="single" w:sz="4" w:space="0" w:color="000001"/>
+              <w:right w:val="nil"/>
+            </w:tcBorders>
+            <w:shd w:val="clear" w:color="auto" w:fill="FFFFFF"/>
+            <w:tcMar>
+              <w:left w:w="98" w:type="dxa"/>
+            </w:tcMar>
+          </w:tcPr>
+          <w:p>
+            <w:pPr>
+              <w:tabs>
+                <w:tab w:val="left" w:pos="0"/>
+              </w:tabs>
+              <w:suppressAutoHyphens w:val="0"/>
+              <w:spacing w:after="0" w:line="240" w:lineRule="auto"/>
+              <w:rPr>
+                <w:bCs/>
+              </w:rPr>
+            </w:pPr>
+            <w:r>
+              <w:rPr>
+                <w:bCs/>
+              </w:rPr>
+              <w:t xml:space="preserve">   Is the correct output shown? (check for correct results at all the “boundaries”)</w:t>
+            </w:r>
           </w:p>
         </w:tc>
         <w:tc>
@@ -1067,44 +2573,6 @@
         <w:br w:type="page"/>
       </w:r>
     </w:p>
-    <w:p>
-      <w:pPr>
-        <w:suppressAutoHyphens w:val="0"/>
-        <w:spacing w:after="0" w:line="240" w:lineRule="auto"/>
-        <w:rPr>
-          <w:sz w:val="24"/>
-          <w:szCs w:val="24"/>
-          <w:u w:val="single"/>
-        </w:rPr>
-      </w:pPr>
-      <w:r>
-        <w:rPr>
-          <w:sz w:val="24"/>
-          <w:szCs w:val="24"/>
-          <w:u w:val="single"/>
-        </w:rPr>
-        <w:lastRenderedPageBreak/>
-        <w:t>Part 2</w:t>
-      </w:r>
-    </w:p>
-    <w:p>
-      <w:pPr>
-        <w:suppressAutoHyphens w:val="0"/>
-        <w:spacing w:after="0" w:line="240" w:lineRule="auto"/>
-      </w:pPr>
-      <w:r>
-        <w:t>Each student will have done one web page for this part of the lab assignment. Only complete a review for the one done by your lab partner.</w:t>
-      </w:r>
-    </w:p>
-    <w:p>
-      <w:pPr>
-        <w:suppressAutoHyphens w:val="0"/>
-        <w:spacing w:after="0" w:line="240" w:lineRule="auto"/>
-        <w:rPr>
-          <w:u w:val="single"/>
-        </w:rPr>
-      </w:pPr>
-    </w:p>
     <w:tbl>
       <w:tblPr>
         <w:tblW w:w="0" w:type="auto"/>
@@ -1123,19 +2591,14 @@
         <w:tblLook w:val="04A0" w:firstRow="1" w:lastRow="0" w:firstColumn="1" w:lastColumn="0" w:noHBand="0" w:noVBand="1"/>
       </w:tblPr>
       <w:tblGrid>
-        <w:gridCol w:w="7920"/>
-        <w:gridCol w:w="720"/>
-        <w:gridCol w:w="816"/>
-        <w:gridCol w:w="12"/>
+        <w:gridCol w:w="7711"/>
+        <w:gridCol w:w="717"/>
+        <w:gridCol w:w="824"/>
       </w:tblGrid>
       <w:tr>
-        <w:trPr>
-          <w:gridAfter w:val="1"/>
-          <w:wAfter w:w="12" w:type="dxa"/>
-        </w:trPr>
-        <w:tc>
-          <w:tcPr>
-            <w:tcW w:w="9456" w:type="dxa"/>
+        <w:tc>
+          <w:tcPr>
+            <w:tcW w:w="9252" w:type="dxa"/>
             <w:gridSpan w:val="3"/>
             <w:tcBorders>
               <w:top w:val="single" w:sz="4" w:space="0" w:color="000001"/>
@@ -1154,52 +2617,66 @@
               <w:spacing w:after="0" w:line="240" w:lineRule="auto"/>
               <w:rPr>
                 <w:b/>
+              </w:rPr>
+            </w:pPr>
+            <w:r>
+              <w:rPr>
                 <w:sz w:val="24"/>
                 <w:szCs w:val="24"/>
-              </w:rPr>
-            </w:pPr>
+                <w:u w:val="single"/>
+              </w:rPr>
+              <w:lastRenderedPageBreak/>
+              <w:br w:type="page"/>
+            </w:r>
             <w:r>
               <w:rPr>
                 <w:b/>
-                <w:sz w:val="24"/>
-                <w:szCs w:val="24"/>
-              </w:rPr>
-              <w:t>Assignment Group A</w:t>
-            </w:r>
-            <w:r>
-              <w:rPr>
-                <w:sz w:val="24"/>
-                <w:szCs w:val="24"/>
-              </w:rPr>
-              <w:t xml:space="preserve"> </w:t>
+              </w:rPr>
+              <w:t>Part 2: Web Page I</w:t>
             </w:r>
             <w:r>
               <w:rPr>
                 <w:b/>
-                <w:sz w:val="24"/>
-                <w:szCs w:val="24"/>
-              </w:rPr>
-              <w:t xml:space="preserve">– </w:t>
+              </w:rPr>
+              <w:t>I</w:t>
             </w:r>
             <w:r>
               <w:rPr>
                 <w:b/>
-                <w:sz w:val="24"/>
-                <w:szCs w:val="24"/>
-              </w:rPr>
-              <w:t>Age Calculator</w:t>
+              </w:rPr>
+              <w:t xml:space="preserve">I: </w:t>
+            </w:r>
+            <w:r>
+              <w:rPr>
+                <w:b/>
+              </w:rPr>
+              <w:t>Grade Level</w:t>
+            </w:r>
+            <w:r>
+              <w:rPr>
+                <w:b/>
+              </w:rPr>
+              <w:t xml:space="preserve">, </w:t>
+            </w:r>
+            <w:r>
+              <w:rPr>
+                <w:b/>
+              </w:rPr>
+              <w:t>State Tax</w:t>
+            </w:r>
+            <w:r>
+              <w:rPr>
+                <w:b/>
+              </w:rPr>
+              <w:t>, or Trail Types</w:t>
             </w:r>
           </w:p>
         </w:tc>
       </w:tr>
       <w:tr>
-        <w:trPr>
-          <w:gridAfter w:val="1"/>
-          <w:wAfter w:w="12" w:type="dxa"/>
-        </w:trPr>
-        <w:tc>
-          <w:tcPr>
-            <w:tcW w:w="7920" w:type="dxa"/>
+        <w:tc>
+          <w:tcPr>
+            <w:tcW w:w="7711" w:type="dxa"/>
             <w:tcBorders>
               <w:top w:val="single" w:sz="4" w:space="0" w:color="000001"/>
               <w:left w:val="single" w:sz="4" w:space="0" w:color="000001"/>
@@ -1233,7 +2710,7 @@
         </w:tc>
         <w:tc>
           <w:tcPr>
-            <w:tcW w:w="720" w:type="dxa"/>
+            <w:tcW w:w="717" w:type="dxa"/>
             <w:tcBorders>
               <w:top w:val="single" w:sz="4" w:space="0" w:color="000001"/>
               <w:left w:val="single" w:sz="4" w:space="0" w:color="000001"/>
@@ -1267,7 +2744,7 @@
         </w:tc>
         <w:tc>
           <w:tcPr>
-            <w:tcW w:w="816" w:type="dxa"/>
+            <w:tcW w:w="824" w:type="dxa"/>
             <w:tcBorders>
               <w:top w:val="single" w:sz="4" w:space="0" w:color="000001"/>
               <w:left w:val="single" w:sz="4" w:space="0" w:color="000001"/>
@@ -1297,386 +2774,6 @@
               </w:rPr>
               <w:t>Prod.</w:t>
             </w:r>
-          </w:p>
-        </w:tc>
-      </w:tr>
-      <w:tr>
-        <w:trPr>
-          <w:gridAfter w:val="1"/>
-          <w:wAfter w:w="12" w:type="dxa"/>
-          <w:trHeight w:val="305"/>
-        </w:trPr>
-        <w:tc>
-          <w:tcPr>
-            <w:tcW w:w="7920" w:type="dxa"/>
-            <w:tcBorders>
-              <w:top w:val="single" w:sz="4" w:space="0" w:color="000001"/>
-              <w:left w:val="single" w:sz="4" w:space="0" w:color="000001"/>
-              <w:bottom w:val="single" w:sz="4" w:space="0" w:color="000001"/>
-              <w:right w:val="nil"/>
-            </w:tcBorders>
-            <w:shd w:val="clear" w:color="auto" w:fill="FFFFFF"/>
-            <w:tcMar>
-              <w:left w:w="98" w:type="dxa"/>
-            </w:tcMar>
-          </w:tcPr>
-          <w:p>
-            <w:pPr>
-              <w:tabs>
-                <w:tab w:val="left" w:pos="-90"/>
-              </w:tabs>
-              <w:suppressAutoHyphens w:val="0"/>
-              <w:spacing w:after="0" w:line="240" w:lineRule="auto"/>
-            </w:pPr>
-            <w:r>
-              <w:t xml:space="preserve">Are the correct </w:t>
-            </w:r>
-            <w:r>
-              <w:t>developer’s</w:t>
-            </w:r>
-            <w:r>
-              <w:t xml:space="preserve"> name and date in a comment in the head element of the HTML page?</w:t>
-            </w:r>
-          </w:p>
-        </w:tc>
-        <w:tc>
-          <w:tcPr>
-            <w:tcW w:w="720" w:type="dxa"/>
-            <w:tcBorders>
-              <w:top w:val="single" w:sz="4" w:space="0" w:color="000001"/>
-              <w:left w:val="single" w:sz="4" w:space="0" w:color="000001"/>
-              <w:bottom w:val="single" w:sz="4" w:space="0" w:color="000001"/>
-              <w:right w:val="single" w:sz="4" w:space="0" w:color="000001"/>
-            </w:tcBorders>
-            <w:shd w:val="clear" w:color="auto" w:fill="FFFFFF"/>
-            <w:tcMar>
-              <w:left w:w="98" w:type="dxa"/>
-            </w:tcMar>
-          </w:tcPr>
-          <w:p>
-            <w:pPr>
-              <w:widowControl w:val="0"/>
-              <w:spacing w:after="0" w:line="240" w:lineRule="auto"/>
-            </w:pPr>
-          </w:p>
-        </w:tc>
-        <w:tc>
-          <w:tcPr>
-            <w:tcW w:w="816" w:type="dxa"/>
-            <w:tcBorders>
-              <w:top w:val="single" w:sz="4" w:space="0" w:color="000001"/>
-              <w:left w:val="single" w:sz="4" w:space="0" w:color="000001"/>
-              <w:bottom w:val="single" w:sz="4" w:space="0" w:color="000001"/>
-              <w:right w:val="single" w:sz="4" w:space="0" w:color="000001"/>
-            </w:tcBorders>
-            <w:shd w:val="clear" w:color="auto" w:fill="FFFFFF"/>
-            <w:tcMar>
-              <w:left w:w="98" w:type="dxa"/>
-            </w:tcMar>
-          </w:tcPr>
-          <w:p>
-            <w:pPr>
-              <w:widowControl w:val="0"/>
-              <w:spacing w:after="0" w:line="240" w:lineRule="auto"/>
-            </w:pPr>
-          </w:p>
-        </w:tc>
-      </w:tr>
-      <w:tr>
-        <w:trPr>
-          <w:gridAfter w:val="1"/>
-          <w:wAfter w:w="12" w:type="dxa"/>
-          <w:trHeight w:val="305"/>
-        </w:trPr>
-        <w:tc>
-          <w:tcPr>
-            <w:tcW w:w="7920" w:type="dxa"/>
-            <w:tcBorders>
-              <w:top w:val="single" w:sz="4" w:space="0" w:color="000001"/>
-              <w:left w:val="single" w:sz="4" w:space="0" w:color="000001"/>
-              <w:bottom w:val="single" w:sz="4" w:space="0" w:color="000001"/>
-              <w:right w:val="nil"/>
-            </w:tcBorders>
-            <w:shd w:val="clear" w:color="auto" w:fill="FFFFFF"/>
-            <w:tcMar>
-              <w:left w:w="98" w:type="dxa"/>
-            </w:tcMar>
-          </w:tcPr>
-          <w:p>
-            <w:pPr>
-              <w:widowControl w:val="0"/>
-              <w:spacing w:after="0" w:line="240" w:lineRule="auto"/>
-            </w:pPr>
-            <w:r>
-              <w:t>Does the page have a form element?</w:t>
-            </w:r>
-          </w:p>
-        </w:tc>
-        <w:tc>
-          <w:tcPr>
-            <w:tcW w:w="720" w:type="dxa"/>
-            <w:tcBorders>
-              <w:top w:val="single" w:sz="4" w:space="0" w:color="000001"/>
-              <w:left w:val="single" w:sz="4" w:space="0" w:color="000001"/>
-              <w:bottom w:val="single" w:sz="4" w:space="0" w:color="000001"/>
-              <w:right w:val="single" w:sz="4" w:space="0" w:color="000001"/>
-            </w:tcBorders>
-            <w:shd w:val="clear" w:color="auto" w:fill="FFFFFF"/>
-            <w:tcMar>
-              <w:left w:w="98" w:type="dxa"/>
-            </w:tcMar>
-          </w:tcPr>
-          <w:p>
-            <w:pPr>
-              <w:widowControl w:val="0"/>
-              <w:spacing w:after="0" w:line="240" w:lineRule="auto"/>
-            </w:pPr>
-          </w:p>
-        </w:tc>
-        <w:tc>
-          <w:tcPr>
-            <w:tcW w:w="816" w:type="dxa"/>
-            <w:tcBorders>
-              <w:top w:val="single" w:sz="4" w:space="0" w:color="000001"/>
-              <w:left w:val="single" w:sz="4" w:space="0" w:color="000001"/>
-              <w:bottom w:val="single" w:sz="4" w:space="0" w:color="000001"/>
-              <w:right w:val="single" w:sz="4" w:space="0" w:color="000001"/>
-            </w:tcBorders>
-            <w:shd w:val="clear" w:color="auto" w:fill="FFFFFF"/>
-            <w:tcMar>
-              <w:left w:w="98" w:type="dxa"/>
-            </w:tcMar>
-          </w:tcPr>
-          <w:p>
-            <w:pPr>
-              <w:widowControl w:val="0"/>
-              <w:spacing w:after="0" w:line="240" w:lineRule="auto"/>
-            </w:pPr>
-          </w:p>
-        </w:tc>
-      </w:tr>
-      <w:tr>
-        <w:trPr>
-          <w:gridAfter w:val="1"/>
-          <w:wAfter w:w="12" w:type="dxa"/>
-          <w:trHeight w:val="305"/>
-        </w:trPr>
-        <w:tc>
-          <w:tcPr>
-            <w:tcW w:w="7920" w:type="dxa"/>
-            <w:tcBorders>
-              <w:top w:val="single" w:sz="4" w:space="0" w:color="000001"/>
-              <w:left w:val="single" w:sz="4" w:space="0" w:color="000001"/>
-              <w:bottom w:val="single" w:sz="4" w:space="0" w:color="000001"/>
-              <w:right w:val="nil"/>
-            </w:tcBorders>
-            <w:shd w:val="clear" w:color="auto" w:fill="FFFFFF"/>
-            <w:tcMar>
-              <w:left w:w="98" w:type="dxa"/>
-            </w:tcMar>
-          </w:tcPr>
-          <w:p>
-            <w:pPr>
-              <w:widowControl w:val="0"/>
-              <w:spacing w:after="0" w:line="240" w:lineRule="auto"/>
-              <w:rPr>
-                <w:rFonts w:asciiTheme="minorHAnsi" w:hAnsiTheme="minorHAnsi"/>
-              </w:rPr>
-            </w:pPr>
-            <w:r>
-              <w:rPr>
-                <w:rFonts w:asciiTheme="minorHAnsi" w:hAnsiTheme="minorHAnsi"/>
-              </w:rPr>
-              <w:t>Does the form contain two input elements?</w:t>
-            </w:r>
-          </w:p>
-        </w:tc>
-        <w:tc>
-          <w:tcPr>
-            <w:tcW w:w="720" w:type="dxa"/>
-            <w:tcBorders>
-              <w:top w:val="single" w:sz="4" w:space="0" w:color="000001"/>
-              <w:left w:val="single" w:sz="4" w:space="0" w:color="000001"/>
-              <w:bottom w:val="single" w:sz="4" w:space="0" w:color="000001"/>
-              <w:right w:val="single" w:sz="4" w:space="0" w:color="000001"/>
-            </w:tcBorders>
-            <w:shd w:val="clear" w:color="auto" w:fill="FFFFFF"/>
-            <w:tcMar>
-              <w:left w:w="98" w:type="dxa"/>
-            </w:tcMar>
-          </w:tcPr>
-          <w:p>
-            <w:pPr>
-              <w:widowControl w:val="0"/>
-              <w:spacing w:after="0" w:line="240" w:lineRule="auto"/>
-            </w:pPr>
-          </w:p>
-        </w:tc>
-        <w:tc>
-          <w:tcPr>
-            <w:tcW w:w="816" w:type="dxa"/>
-            <w:tcBorders>
-              <w:top w:val="single" w:sz="4" w:space="0" w:color="000001"/>
-              <w:left w:val="single" w:sz="4" w:space="0" w:color="000001"/>
-              <w:bottom w:val="single" w:sz="4" w:space="0" w:color="000001"/>
-              <w:right w:val="single" w:sz="4" w:space="0" w:color="000001"/>
-            </w:tcBorders>
-            <w:shd w:val="clear" w:color="auto" w:fill="FFFFFF"/>
-            <w:tcMar>
-              <w:left w:w="98" w:type="dxa"/>
-            </w:tcMar>
-          </w:tcPr>
-          <w:p>
-            <w:pPr>
-              <w:widowControl w:val="0"/>
-              <w:spacing w:after="0" w:line="240" w:lineRule="auto"/>
-            </w:pPr>
-          </w:p>
-        </w:tc>
-      </w:tr>
-      <w:tr>
-        <w:trPr>
-          <w:gridAfter w:val="1"/>
-          <w:wAfter w:w="12" w:type="dxa"/>
-          <w:trHeight w:val="305"/>
-        </w:trPr>
-        <w:tc>
-          <w:tcPr>
-            <w:tcW w:w="7920" w:type="dxa"/>
-            <w:tcBorders>
-              <w:top w:val="single" w:sz="4" w:space="0" w:color="000001"/>
-              <w:left w:val="single" w:sz="4" w:space="0" w:color="000001"/>
-              <w:bottom w:val="single" w:sz="4" w:space="0" w:color="000001"/>
-              <w:right w:val="nil"/>
-            </w:tcBorders>
-            <w:shd w:val="clear" w:color="auto" w:fill="FFFFFF"/>
-            <w:tcMar>
-              <w:left w:w="98" w:type="dxa"/>
-            </w:tcMar>
-          </w:tcPr>
-          <w:p>
-            <w:pPr>
-              <w:widowControl w:val="0"/>
-              <w:spacing w:after="0" w:line="240" w:lineRule="auto"/>
-            </w:pPr>
-            <w:r>
-              <w:t>Does the form contain a button?</w:t>
-            </w:r>
-          </w:p>
-        </w:tc>
-        <w:tc>
-          <w:tcPr>
-            <w:tcW w:w="720" w:type="dxa"/>
-            <w:tcBorders>
-              <w:top w:val="single" w:sz="4" w:space="0" w:color="000001"/>
-              <w:left w:val="single" w:sz="4" w:space="0" w:color="000001"/>
-              <w:bottom w:val="single" w:sz="4" w:space="0" w:color="000001"/>
-              <w:right w:val="single" w:sz="4" w:space="0" w:color="000001"/>
-            </w:tcBorders>
-            <w:shd w:val="clear" w:color="auto" w:fill="FFFFFF"/>
-            <w:tcMar>
-              <w:left w:w="98" w:type="dxa"/>
-            </w:tcMar>
-          </w:tcPr>
-          <w:p>
-            <w:pPr>
-              <w:widowControl w:val="0"/>
-              <w:spacing w:after="0" w:line="240" w:lineRule="auto"/>
-            </w:pPr>
-          </w:p>
-        </w:tc>
-        <w:tc>
-          <w:tcPr>
-            <w:tcW w:w="816" w:type="dxa"/>
-            <w:tcBorders>
-              <w:top w:val="single" w:sz="4" w:space="0" w:color="000001"/>
-              <w:left w:val="single" w:sz="4" w:space="0" w:color="000001"/>
-              <w:bottom w:val="single" w:sz="4" w:space="0" w:color="000001"/>
-              <w:right w:val="single" w:sz="4" w:space="0" w:color="000001"/>
-            </w:tcBorders>
-            <w:shd w:val="clear" w:color="auto" w:fill="FFFFFF"/>
-            <w:tcMar>
-              <w:left w:w="98" w:type="dxa"/>
-            </w:tcMar>
-          </w:tcPr>
-          <w:p>
-            <w:pPr>
-              <w:widowControl w:val="0"/>
-              <w:spacing w:after="0" w:line="240" w:lineRule="auto"/>
-            </w:pPr>
-          </w:p>
-        </w:tc>
-      </w:tr>
-      <w:tr>
-        <w:trPr>
-          <w:gridAfter w:val="1"/>
-          <w:wAfter w:w="12" w:type="dxa"/>
-          <w:trHeight w:val="305"/>
-        </w:trPr>
-        <w:tc>
-          <w:tcPr>
-            <w:tcW w:w="7920" w:type="dxa"/>
-            <w:tcBorders>
-              <w:top w:val="single" w:sz="4" w:space="0" w:color="000001"/>
-              <w:left w:val="single" w:sz="4" w:space="0" w:color="000001"/>
-              <w:bottom w:val="single" w:sz="4" w:space="0" w:color="000001"/>
-              <w:right w:val="nil"/>
-            </w:tcBorders>
-            <w:shd w:val="clear" w:color="auto" w:fill="FFFFFF"/>
-            <w:tcMar>
-              <w:left w:w="98" w:type="dxa"/>
-            </w:tcMar>
-          </w:tcPr>
-          <w:p>
-            <w:pPr>
-              <w:widowControl w:val="0"/>
-              <w:spacing w:after="0" w:line="240" w:lineRule="auto"/>
-            </w:pPr>
-            <w:r>
-              <w:t>When the user enters their birth year and clicks the button, is their correct age shown in years? (An age with a decimal part like 23.71 is OK).</w:t>
-            </w:r>
-          </w:p>
-        </w:tc>
-        <w:tc>
-          <w:tcPr>
-            <w:tcW w:w="720" w:type="dxa"/>
-            <w:tcBorders>
-              <w:top w:val="single" w:sz="4" w:space="0" w:color="000001"/>
-              <w:left w:val="single" w:sz="4" w:space="0" w:color="000001"/>
-              <w:bottom w:val="single" w:sz="4" w:space="0" w:color="000001"/>
-              <w:right w:val="single" w:sz="4" w:space="0" w:color="000001"/>
-            </w:tcBorders>
-            <w:shd w:val="clear" w:color="auto" w:fill="FFFFFF"/>
-            <w:tcMar>
-              <w:left w:w="98" w:type="dxa"/>
-            </w:tcMar>
-          </w:tcPr>
-          <w:p>
-            <w:pPr>
-              <w:widowControl w:val="0"/>
-              <w:spacing w:after="0" w:line="240" w:lineRule="auto"/>
-            </w:pPr>
-          </w:p>
-        </w:tc>
-        <w:tc>
-          <w:tcPr>
-            <w:tcW w:w="816" w:type="dxa"/>
-            <w:tcBorders>
-              <w:top w:val="single" w:sz="4" w:space="0" w:color="000001"/>
-              <w:left w:val="single" w:sz="4" w:space="0" w:color="000001"/>
-              <w:bottom w:val="single" w:sz="4" w:space="0" w:color="000001"/>
-              <w:right w:val="single" w:sz="4" w:space="0" w:color="000001"/>
-            </w:tcBorders>
-            <w:shd w:val="clear" w:color="auto" w:fill="FFFFFF"/>
-            <w:tcMar>
-              <w:left w:w="98" w:type="dxa"/>
-            </w:tcMar>
-          </w:tcPr>
-          <w:p>
-            <w:pPr>
-              <w:widowControl w:val="0"/>
-              <w:spacing w:after="0" w:line="240" w:lineRule="auto"/>
-            </w:pPr>
           </w:p>
         </w:tc>
       </w:tr>
@@ -1686,9 +2783,9 @@
         </w:trPr>
         <w:tc>
           <w:tcPr>
-            <w:tcW w:w="7920" w:type="dxa"/>
-            <w:tcBorders>
-              <w:top w:val="nil"/>
+            <w:tcW w:w="7711" w:type="dxa"/>
+            <w:tcBorders>
+              <w:top w:val="single" w:sz="4" w:space="0" w:color="000001"/>
               <w:left w:val="single" w:sz="4" w:space="0" w:color="000001"/>
               <w:bottom w:val="single" w:sz="4" w:space="0" w:color="000001"/>
               <w:right w:val="nil"/>
@@ -1701,55 +2798,42 @@
           <w:p>
             <w:pPr>
               <w:tabs>
-                <w:tab w:val="left" w:pos="0"/>
+                <w:tab w:val="left" w:pos="-90"/>
               </w:tabs>
               <w:suppressAutoHyphens w:val="0"/>
               <w:spacing w:after="0" w:line="240" w:lineRule="auto"/>
-              <w:rPr>
-                <w:bCs/>
-              </w:rPr>
-            </w:pPr>
-            <w:r>
-              <w:rPr>
-                <w:bCs/>
-              </w:rPr>
-              <w:t>Does every</w:t>
-            </w:r>
-            <w:r>
-              <w:rPr>
-                <w:bCs/>
-              </w:rPr>
-              <w:t>thing in the web page look and as described in the instructions?</w:t>
-            </w:r>
-          </w:p>
-        </w:tc>
-        <w:tc>
-          <w:tcPr>
-            <w:tcW w:w="720" w:type="dxa"/>
-            <w:tcBorders>
-              <w:top w:val="nil"/>
-              <w:left w:val="single" w:sz="4" w:space="0" w:color="000001"/>
-              <w:bottom w:val="single" w:sz="4" w:space="0" w:color="000001"/>
-              <w:right w:val="single" w:sz="4" w:space="0" w:color="000001"/>
-            </w:tcBorders>
-            <w:shd w:val="clear" w:color="auto" w:fill="FFFFFF"/>
-            <w:tcMar>
-              <w:left w:w="98" w:type="dxa"/>
-            </w:tcMar>
-          </w:tcPr>
-          <w:p>
-            <w:pPr>
-              <w:widowControl w:val="0"/>
-              <w:spacing w:after="0" w:line="240" w:lineRule="auto"/>
-            </w:pPr>
-          </w:p>
-        </w:tc>
-        <w:tc>
-          <w:tcPr>
-            <w:tcW w:w="828" w:type="dxa"/>
-            <w:gridSpan w:val="2"/>
-            <w:tcBorders>
-              <w:top w:val="nil"/>
+            </w:pPr>
+            <w:r>
+              <w:t>Are the developer’s name and date in a comment in the head element of the HTML page?</w:t>
+            </w:r>
+          </w:p>
+        </w:tc>
+        <w:tc>
+          <w:tcPr>
+            <w:tcW w:w="717" w:type="dxa"/>
+            <w:tcBorders>
+              <w:top w:val="single" w:sz="4" w:space="0" w:color="000001"/>
+              <w:left w:val="single" w:sz="4" w:space="0" w:color="000001"/>
+              <w:bottom w:val="single" w:sz="4" w:space="0" w:color="000001"/>
+              <w:right w:val="single" w:sz="4" w:space="0" w:color="000001"/>
+            </w:tcBorders>
+            <w:shd w:val="clear" w:color="auto" w:fill="FFFFFF"/>
+            <w:tcMar>
+              <w:left w:w="98" w:type="dxa"/>
+            </w:tcMar>
+          </w:tcPr>
+          <w:p>
+            <w:pPr>
+              <w:widowControl w:val="0"/>
+              <w:spacing w:after="0" w:line="240" w:lineRule="auto"/>
+            </w:pPr>
+          </w:p>
+        </w:tc>
+        <w:tc>
+          <w:tcPr>
+            <w:tcW w:w="824" w:type="dxa"/>
+            <w:tcBorders>
+              <w:top w:val="single" w:sz="4" w:space="0" w:color="000001"/>
               <w:left w:val="single" w:sz="4" w:space="0" w:color="000001"/>
               <w:bottom w:val="single" w:sz="4" w:space="0" w:color="000001"/>
               <w:right w:val="single" w:sz="4" w:space="0" w:color="000001"/>
@@ -1773,7 +2857,7 @@
         </w:trPr>
         <w:tc>
           <w:tcPr>
-            <w:tcW w:w="7920" w:type="dxa"/>
+            <w:tcW w:w="7711" w:type="dxa"/>
             <w:tcBorders>
               <w:top w:val="nil"/>
               <w:left w:val="single" w:sz="4" w:space="0" w:color="000001"/>
@@ -1792,6 +2876,402 @@
               </w:tabs>
               <w:suppressAutoHyphens w:val="0"/>
               <w:spacing w:after="0" w:line="240" w:lineRule="auto"/>
+            </w:pPr>
+            <w:r>
+              <w:t>Is the code that does the calculation in a function in a separate .</w:t>
+            </w:r>
+            <w:proofErr w:type="spellStart"/>
+            <w:r>
+              <w:t>js</w:t>
+            </w:r>
+            <w:proofErr w:type="spellEnd"/>
+            <w:r>
+              <w:t xml:space="preserve"> file?</w:t>
+            </w:r>
+          </w:p>
+        </w:tc>
+        <w:tc>
+          <w:tcPr>
+            <w:tcW w:w="717" w:type="dxa"/>
+            <w:tcBorders>
+              <w:top w:val="nil"/>
+              <w:left w:val="single" w:sz="4" w:space="0" w:color="000001"/>
+              <w:bottom w:val="single" w:sz="4" w:space="0" w:color="000001"/>
+              <w:right w:val="single" w:sz="4" w:space="0" w:color="000001"/>
+            </w:tcBorders>
+            <w:shd w:val="clear" w:color="auto" w:fill="FFFFFF"/>
+            <w:tcMar>
+              <w:left w:w="98" w:type="dxa"/>
+            </w:tcMar>
+          </w:tcPr>
+          <w:p>
+            <w:pPr>
+              <w:widowControl w:val="0"/>
+              <w:spacing w:after="0" w:line="240" w:lineRule="auto"/>
+            </w:pPr>
+          </w:p>
+        </w:tc>
+        <w:tc>
+          <w:tcPr>
+            <w:tcW w:w="824" w:type="dxa"/>
+            <w:tcBorders>
+              <w:top w:val="nil"/>
+              <w:left w:val="single" w:sz="4" w:space="0" w:color="000001"/>
+              <w:bottom w:val="single" w:sz="4" w:space="0" w:color="000001"/>
+              <w:right w:val="single" w:sz="4" w:space="0" w:color="000001"/>
+            </w:tcBorders>
+            <w:shd w:val="clear" w:color="auto" w:fill="FFFFFF"/>
+            <w:tcMar>
+              <w:left w:w="98" w:type="dxa"/>
+            </w:tcMar>
+          </w:tcPr>
+          <w:p>
+            <w:pPr>
+              <w:widowControl w:val="0"/>
+              <w:spacing w:after="0" w:line="240" w:lineRule="auto"/>
+            </w:pPr>
+          </w:p>
+        </w:tc>
+      </w:tr>
+      <w:tr>
+        <w:trPr>
+          <w:trHeight w:val="305"/>
+        </w:trPr>
+        <w:tc>
+          <w:tcPr>
+            <w:tcW w:w="9252" w:type="dxa"/>
+            <w:gridSpan w:val="3"/>
+            <w:tcBorders>
+              <w:top w:val="nil"/>
+              <w:left w:val="single" w:sz="4" w:space="0" w:color="000001"/>
+              <w:bottom w:val="single" w:sz="4" w:space="0" w:color="000001"/>
+              <w:right w:val="single" w:sz="4" w:space="0" w:color="000001"/>
+            </w:tcBorders>
+            <w:shd w:val="clear" w:color="auto" w:fill="FFFFFF"/>
+            <w:tcMar>
+              <w:left w:w="98" w:type="dxa"/>
+            </w:tcMar>
+          </w:tcPr>
+          <w:p>
+            <w:pPr>
+              <w:widowControl w:val="0"/>
+              <w:spacing w:after="0" w:line="240" w:lineRule="auto"/>
+              <w:rPr>
+                <w:i/>
+              </w:rPr>
+            </w:pPr>
+            <w:r>
+              <w:rPr>
+                <w:i/>
+              </w:rPr>
+              <w:t>In the script element in the HTML page:</w:t>
+            </w:r>
+          </w:p>
+        </w:tc>
+      </w:tr>
+      <w:tr>
+        <w:trPr>
+          <w:trHeight w:val="305"/>
+        </w:trPr>
+        <w:tc>
+          <w:tcPr>
+            <w:tcW w:w="7711" w:type="dxa"/>
+            <w:tcBorders>
+              <w:top w:val="nil"/>
+              <w:left w:val="single" w:sz="4" w:space="0" w:color="000001"/>
+              <w:bottom w:val="single" w:sz="4" w:space="0" w:color="000001"/>
+              <w:right w:val="nil"/>
+            </w:tcBorders>
+            <w:shd w:val="clear" w:color="auto" w:fill="FFFFFF"/>
+            <w:tcMar>
+              <w:left w:w="98" w:type="dxa"/>
+            </w:tcMar>
+          </w:tcPr>
+          <w:p>
+            <w:pPr>
+              <w:tabs>
+                <w:tab w:val="left" w:pos="0"/>
+              </w:tabs>
+              <w:suppressAutoHyphens w:val="0"/>
+              <w:spacing w:after="0" w:line="240" w:lineRule="auto"/>
+            </w:pPr>
+            <w:r>
+              <w:t xml:space="preserve">   Are all variables declared using </w:t>
+            </w:r>
+            <w:r>
+              <w:rPr>
+                <w:rFonts w:ascii="Courier" w:hAnsi="Courier"/>
+              </w:rPr>
+              <w:t>let</w:t>
+            </w:r>
+            <w:r>
+              <w:t>?</w:t>
+            </w:r>
+          </w:p>
+        </w:tc>
+        <w:tc>
+          <w:tcPr>
+            <w:tcW w:w="717" w:type="dxa"/>
+            <w:tcBorders>
+              <w:top w:val="nil"/>
+              <w:left w:val="single" w:sz="4" w:space="0" w:color="000001"/>
+              <w:bottom w:val="single" w:sz="4" w:space="0" w:color="000001"/>
+              <w:right w:val="single" w:sz="4" w:space="0" w:color="000001"/>
+            </w:tcBorders>
+            <w:shd w:val="clear" w:color="auto" w:fill="FFFFFF"/>
+            <w:tcMar>
+              <w:left w:w="98" w:type="dxa"/>
+            </w:tcMar>
+          </w:tcPr>
+          <w:p>
+            <w:pPr>
+              <w:widowControl w:val="0"/>
+              <w:spacing w:after="0" w:line="240" w:lineRule="auto"/>
+            </w:pPr>
+          </w:p>
+        </w:tc>
+        <w:tc>
+          <w:tcPr>
+            <w:tcW w:w="824" w:type="dxa"/>
+            <w:tcBorders>
+              <w:top w:val="nil"/>
+              <w:left w:val="single" w:sz="4" w:space="0" w:color="000001"/>
+              <w:bottom w:val="single" w:sz="4" w:space="0" w:color="000001"/>
+              <w:right w:val="single" w:sz="4" w:space="0" w:color="000001"/>
+            </w:tcBorders>
+            <w:shd w:val="clear" w:color="auto" w:fill="FFFFFF"/>
+            <w:tcMar>
+              <w:left w:w="98" w:type="dxa"/>
+            </w:tcMar>
+          </w:tcPr>
+          <w:p>
+            <w:pPr>
+              <w:widowControl w:val="0"/>
+              <w:spacing w:after="0" w:line="240" w:lineRule="auto"/>
+            </w:pPr>
+          </w:p>
+        </w:tc>
+      </w:tr>
+      <w:tr>
+        <w:trPr>
+          <w:trHeight w:val="305"/>
+        </w:trPr>
+        <w:tc>
+          <w:tcPr>
+            <w:tcW w:w="7711" w:type="dxa"/>
+            <w:tcBorders>
+              <w:top w:val="nil"/>
+              <w:left w:val="single" w:sz="4" w:space="0" w:color="000001"/>
+              <w:bottom w:val="single" w:sz="4" w:space="0" w:color="000001"/>
+              <w:right w:val="nil"/>
+            </w:tcBorders>
+            <w:shd w:val="clear" w:color="auto" w:fill="FFFFFF"/>
+            <w:tcMar>
+              <w:left w:w="98" w:type="dxa"/>
+            </w:tcMar>
+          </w:tcPr>
+          <w:p>
+            <w:pPr>
+              <w:tabs>
+                <w:tab w:val="left" w:pos="0"/>
+              </w:tabs>
+              <w:suppressAutoHyphens w:val="0"/>
+              <w:spacing w:after="0" w:line="240" w:lineRule="auto"/>
+            </w:pPr>
+            <w:r>
+              <w:t xml:space="preserve">   Are there prompts to get input?</w:t>
+            </w:r>
+          </w:p>
+        </w:tc>
+        <w:tc>
+          <w:tcPr>
+            <w:tcW w:w="717" w:type="dxa"/>
+            <w:tcBorders>
+              <w:top w:val="nil"/>
+              <w:left w:val="single" w:sz="4" w:space="0" w:color="000001"/>
+              <w:bottom w:val="single" w:sz="4" w:space="0" w:color="000001"/>
+              <w:right w:val="single" w:sz="4" w:space="0" w:color="000001"/>
+            </w:tcBorders>
+            <w:shd w:val="clear" w:color="auto" w:fill="FFFFFF"/>
+            <w:tcMar>
+              <w:left w:w="98" w:type="dxa"/>
+            </w:tcMar>
+          </w:tcPr>
+          <w:p>
+            <w:pPr>
+              <w:widowControl w:val="0"/>
+              <w:spacing w:after="0" w:line="240" w:lineRule="auto"/>
+            </w:pPr>
+          </w:p>
+        </w:tc>
+        <w:tc>
+          <w:tcPr>
+            <w:tcW w:w="824" w:type="dxa"/>
+            <w:tcBorders>
+              <w:top w:val="nil"/>
+              <w:left w:val="single" w:sz="4" w:space="0" w:color="000001"/>
+              <w:bottom w:val="single" w:sz="4" w:space="0" w:color="000001"/>
+              <w:right w:val="single" w:sz="4" w:space="0" w:color="000001"/>
+            </w:tcBorders>
+            <w:shd w:val="clear" w:color="auto" w:fill="FFFFFF"/>
+            <w:tcMar>
+              <w:left w:w="98" w:type="dxa"/>
+            </w:tcMar>
+          </w:tcPr>
+          <w:p>
+            <w:pPr>
+              <w:widowControl w:val="0"/>
+              <w:spacing w:after="0" w:line="240" w:lineRule="auto"/>
+            </w:pPr>
+          </w:p>
+        </w:tc>
+      </w:tr>
+      <w:tr>
+        <w:trPr>
+          <w:trHeight w:val="305"/>
+        </w:trPr>
+        <w:tc>
+          <w:tcPr>
+            <w:tcW w:w="7711" w:type="dxa"/>
+            <w:tcBorders>
+              <w:top w:val="nil"/>
+              <w:left w:val="single" w:sz="4" w:space="0" w:color="000001"/>
+              <w:bottom w:val="single" w:sz="4" w:space="0" w:color="000001"/>
+              <w:right w:val="nil"/>
+            </w:tcBorders>
+            <w:shd w:val="clear" w:color="auto" w:fill="FFFFFF"/>
+            <w:tcMar>
+              <w:left w:w="98" w:type="dxa"/>
+            </w:tcMar>
+          </w:tcPr>
+          <w:p>
+            <w:pPr>
+              <w:tabs>
+                <w:tab w:val="left" w:pos="0"/>
+              </w:tabs>
+              <w:suppressAutoHyphens w:val="0"/>
+              <w:spacing w:after="0" w:line="240" w:lineRule="auto"/>
+            </w:pPr>
+            <w:r>
+              <w:t xml:space="preserve">   Is output written to an HTML element referenced using </w:t>
+            </w:r>
+            <w:proofErr w:type="spellStart"/>
+            <w:r>
+              <w:rPr>
+                <w:rFonts w:ascii="Courier" w:hAnsi="Courier"/>
+              </w:rPr>
+              <w:t>getElementById</w:t>
+            </w:r>
+            <w:proofErr w:type="spellEnd"/>
+            <w:r>
+              <w:t>?</w:t>
+            </w:r>
+          </w:p>
+        </w:tc>
+        <w:tc>
+          <w:tcPr>
+            <w:tcW w:w="717" w:type="dxa"/>
+            <w:tcBorders>
+              <w:top w:val="nil"/>
+              <w:left w:val="single" w:sz="4" w:space="0" w:color="000001"/>
+              <w:bottom w:val="single" w:sz="4" w:space="0" w:color="000001"/>
+              <w:right w:val="single" w:sz="4" w:space="0" w:color="000001"/>
+            </w:tcBorders>
+            <w:shd w:val="clear" w:color="auto" w:fill="FFFFFF"/>
+            <w:tcMar>
+              <w:left w:w="98" w:type="dxa"/>
+            </w:tcMar>
+          </w:tcPr>
+          <w:p>
+            <w:pPr>
+              <w:widowControl w:val="0"/>
+              <w:spacing w:after="0" w:line="240" w:lineRule="auto"/>
+            </w:pPr>
+          </w:p>
+        </w:tc>
+        <w:tc>
+          <w:tcPr>
+            <w:tcW w:w="824" w:type="dxa"/>
+            <w:tcBorders>
+              <w:top w:val="nil"/>
+              <w:left w:val="single" w:sz="4" w:space="0" w:color="000001"/>
+              <w:bottom w:val="single" w:sz="4" w:space="0" w:color="000001"/>
+              <w:right w:val="single" w:sz="4" w:space="0" w:color="000001"/>
+            </w:tcBorders>
+            <w:shd w:val="clear" w:color="auto" w:fill="FFFFFF"/>
+            <w:tcMar>
+              <w:left w:w="98" w:type="dxa"/>
+            </w:tcMar>
+          </w:tcPr>
+          <w:p>
+            <w:pPr>
+              <w:widowControl w:val="0"/>
+              <w:spacing w:after="0" w:line="240" w:lineRule="auto"/>
+            </w:pPr>
+          </w:p>
+        </w:tc>
+      </w:tr>
+      <w:tr>
+        <w:trPr>
+          <w:trHeight w:val="305"/>
+        </w:trPr>
+        <w:tc>
+          <w:tcPr>
+            <w:tcW w:w="9252" w:type="dxa"/>
+            <w:gridSpan w:val="3"/>
+            <w:tcBorders>
+              <w:top w:val="nil"/>
+              <w:left w:val="single" w:sz="4" w:space="0" w:color="000001"/>
+              <w:bottom w:val="single" w:sz="4" w:space="0" w:color="000001"/>
+              <w:right w:val="single" w:sz="4" w:space="0" w:color="000001"/>
+            </w:tcBorders>
+            <w:shd w:val="clear" w:color="auto" w:fill="FFFFFF"/>
+            <w:tcMar>
+              <w:left w:w="98" w:type="dxa"/>
+            </w:tcMar>
+          </w:tcPr>
+          <w:p>
+            <w:pPr>
+              <w:widowControl w:val="0"/>
+              <w:spacing w:after="0" w:line="240" w:lineRule="auto"/>
+              <w:rPr>
+                <w:i/>
+              </w:rPr>
+            </w:pPr>
+            <w:r>
+              <w:rPr>
+                <w:i/>
+              </w:rPr>
+              <w:t>In the JavaScript file:</w:t>
+            </w:r>
+          </w:p>
+        </w:tc>
+      </w:tr>
+      <w:tr>
+        <w:trPr>
+          <w:trHeight w:val="305"/>
+        </w:trPr>
+        <w:tc>
+          <w:tcPr>
+            <w:tcW w:w="7711" w:type="dxa"/>
+            <w:tcBorders>
+              <w:top w:val="nil"/>
+              <w:left w:val="single" w:sz="4" w:space="0" w:color="000001"/>
+              <w:bottom w:val="single" w:sz="4" w:space="0" w:color="000001"/>
+              <w:right w:val="nil"/>
+            </w:tcBorders>
+            <w:shd w:val="clear" w:color="auto" w:fill="FFFFFF"/>
+            <w:tcMar>
+              <w:left w:w="98" w:type="dxa"/>
+            </w:tcMar>
+          </w:tcPr>
+          <w:p>
+            <w:pPr>
+              <w:tabs>
+                <w:tab w:val="left" w:pos="0"/>
+              </w:tabs>
+              <w:suppressAutoHyphens w:val="0"/>
+              <w:spacing w:after="0" w:line="240" w:lineRule="auto"/>
               <w:rPr>
                 <w:bCs/>
               </w:rPr>
@@ -1800,35 +3280,384 @@
               <w:rPr>
                 <w:bCs/>
               </w:rPr>
-              <w:t xml:space="preserve">Has the page has been tested in another browser?  Does it run correctly and/or have errors have been noted?  </w:t>
-            </w:r>
-          </w:p>
-        </w:tc>
-        <w:tc>
-          <w:tcPr>
-            <w:tcW w:w="720" w:type="dxa"/>
-            <w:tcBorders>
-              <w:top w:val="nil"/>
-              <w:left w:val="single" w:sz="4" w:space="0" w:color="000001"/>
-              <w:bottom w:val="single" w:sz="4" w:space="0" w:color="000001"/>
-              <w:right w:val="single" w:sz="4" w:space="0" w:color="000001"/>
-            </w:tcBorders>
-            <w:shd w:val="clear" w:color="auto" w:fill="FFFFFF"/>
-            <w:tcMar>
-              <w:left w:w="98" w:type="dxa"/>
-            </w:tcMar>
-          </w:tcPr>
-          <w:p>
-            <w:pPr>
-              <w:widowControl w:val="0"/>
-              <w:spacing w:after="0" w:line="240" w:lineRule="auto"/>
-            </w:pPr>
-          </w:p>
-        </w:tc>
-        <w:tc>
-          <w:tcPr>
-            <w:tcW w:w="828" w:type="dxa"/>
-            <w:gridSpan w:val="2"/>
+              <w:t xml:space="preserve">   Is all of the code inside a function?</w:t>
+            </w:r>
+          </w:p>
+        </w:tc>
+        <w:tc>
+          <w:tcPr>
+            <w:tcW w:w="717" w:type="dxa"/>
+            <w:tcBorders>
+              <w:top w:val="nil"/>
+              <w:left w:val="single" w:sz="4" w:space="0" w:color="000001"/>
+              <w:bottom w:val="single" w:sz="4" w:space="0" w:color="000001"/>
+              <w:right w:val="single" w:sz="4" w:space="0" w:color="000001"/>
+            </w:tcBorders>
+            <w:shd w:val="clear" w:color="auto" w:fill="FFFFFF"/>
+            <w:tcMar>
+              <w:left w:w="98" w:type="dxa"/>
+            </w:tcMar>
+          </w:tcPr>
+          <w:p>
+            <w:pPr>
+              <w:widowControl w:val="0"/>
+              <w:spacing w:after="0" w:line="240" w:lineRule="auto"/>
+            </w:pPr>
+          </w:p>
+        </w:tc>
+        <w:tc>
+          <w:tcPr>
+            <w:tcW w:w="824" w:type="dxa"/>
+            <w:tcBorders>
+              <w:top w:val="nil"/>
+              <w:left w:val="single" w:sz="4" w:space="0" w:color="000001"/>
+              <w:bottom w:val="single" w:sz="4" w:space="0" w:color="000001"/>
+              <w:right w:val="single" w:sz="4" w:space="0" w:color="000001"/>
+            </w:tcBorders>
+            <w:shd w:val="clear" w:color="auto" w:fill="FFFFFF"/>
+            <w:tcMar>
+              <w:left w:w="98" w:type="dxa"/>
+            </w:tcMar>
+          </w:tcPr>
+          <w:p>
+            <w:pPr>
+              <w:widowControl w:val="0"/>
+              <w:spacing w:after="0" w:line="240" w:lineRule="auto"/>
+            </w:pPr>
+          </w:p>
+        </w:tc>
+      </w:tr>
+      <w:tr>
+        <w:trPr>
+          <w:trHeight w:val="305"/>
+        </w:trPr>
+        <w:tc>
+          <w:tcPr>
+            <w:tcW w:w="7711" w:type="dxa"/>
+            <w:tcBorders>
+              <w:top w:val="nil"/>
+              <w:left w:val="single" w:sz="4" w:space="0" w:color="000001"/>
+              <w:bottom w:val="single" w:sz="4" w:space="0" w:color="000001"/>
+              <w:right w:val="nil"/>
+            </w:tcBorders>
+            <w:shd w:val="clear" w:color="auto" w:fill="FFFFFF"/>
+            <w:tcMar>
+              <w:left w:w="98" w:type="dxa"/>
+            </w:tcMar>
+          </w:tcPr>
+          <w:p>
+            <w:pPr>
+              <w:tabs>
+                <w:tab w:val="left" w:pos="0"/>
+              </w:tabs>
+              <w:suppressAutoHyphens w:val="0"/>
+              <w:spacing w:after="0" w:line="240" w:lineRule="auto"/>
+              <w:rPr>
+                <w:bCs/>
+              </w:rPr>
+            </w:pPr>
+            <w:r>
+              <w:t xml:space="preserve">   Are all variables declared using </w:t>
+            </w:r>
+            <w:r>
+              <w:rPr>
+                <w:rFonts w:ascii="Courier" w:hAnsi="Courier"/>
+              </w:rPr>
+              <w:t>let</w:t>
+            </w:r>
+            <w:r>
+              <w:t>?</w:t>
+            </w:r>
+          </w:p>
+        </w:tc>
+        <w:tc>
+          <w:tcPr>
+            <w:tcW w:w="717" w:type="dxa"/>
+            <w:tcBorders>
+              <w:top w:val="nil"/>
+              <w:left w:val="single" w:sz="4" w:space="0" w:color="000001"/>
+              <w:bottom w:val="single" w:sz="4" w:space="0" w:color="000001"/>
+              <w:right w:val="single" w:sz="4" w:space="0" w:color="000001"/>
+            </w:tcBorders>
+            <w:shd w:val="clear" w:color="auto" w:fill="FFFFFF"/>
+            <w:tcMar>
+              <w:left w:w="98" w:type="dxa"/>
+            </w:tcMar>
+          </w:tcPr>
+          <w:p>
+            <w:pPr>
+              <w:widowControl w:val="0"/>
+              <w:spacing w:after="0" w:line="240" w:lineRule="auto"/>
+            </w:pPr>
+          </w:p>
+        </w:tc>
+        <w:tc>
+          <w:tcPr>
+            <w:tcW w:w="824" w:type="dxa"/>
+            <w:tcBorders>
+              <w:top w:val="nil"/>
+              <w:left w:val="single" w:sz="4" w:space="0" w:color="000001"/>
+              <w:bottom w:val="single" w:sz="4" w:space="0" w:color="000001"/>
+              <w:right w:val="single" w:sz="4" w:space="0" w:color="000001"/>
+            </w:tcBorders>
+            <w:shd w:val="clear" w:color="auto" w:fill="FFFFFF"/>
+            <w:tcMar>
+              <w:left w:w="98" w:type="dxa"/>
+            </w:tcMar>
+          </w:tcPr>
+          <w:p>
+            <w:pPr>
+              <w:widowControl w:val="0"/>
+              <w:spacing w:after="0" w:line="240" w:lineRule="auto"/>
+            </w:pPr>
+          </w:p>
+        </w:tc>
+      </w:tr>
+      <w:tr>
+        <w:trPr>
+          <w:trHeight w:val="305"/>
+        </w:trPr>
+        <w:tc>
+          <w:tcPr>
+            <w:tcW w:w="7711" w:type="dxa"/>
+            <w:tcBorders>
+              <w:top w:val="nil"/>
+              <w:left w:val="single" w:sz="4" w:space="0" w:color="000001"/>
+              <w:bottom w:val="single" w:sz="4" w:space="0" w:color="000001"/>
+              <w:right w:val="nil"/>
+            </w:tcBorders>
+            <w:shd w:val="clear" w:color="auto" w:fill="FFFFFF"/>
+            <w:tcMar>
+              <w:left w:w="98" w:type="dxa"/>
+            </w:tcMar>
+          </w:tcPr>
+          <w:p>
+            <w:pPr>
+              <w:tabs>
+                <w:tab w:val="left" w:pos="0"/>
+              </w:tabs>
+              <w:suppressAutoHyphens w:val="0"/>
+              <w:spacing w:after="0" w:line="240" w:lineRule="auto"/>
+            </w:pPr>
+            <w:r>
+              <w:t xml:space="preserve">   Are the appropriate selection statements used? </w:t>
+            </w:r>
+          </w:p>
+        </w:tc>
+        <w:tc>
+          <w:tcPr>
+            <w:tcW w:w="717" w:type="dxa"/>
+            <w:tcBorders>
+              <w:top w:val="nil"/>
+              <w:left w:val="single" w:sz="4" w:space="0" w:color="000001"/>
+              <w:bottom w:val="single" w:sz="4" w:space="0" w:color="000001"/>
+              <w:right w:val="single" w:sz="4" w:space="0" w:color="000001"/>
+            </w:tcBorders>
+            <w:shd w:val="clear" w:color="auto" w:fill="FFFFFF"/>
+            <w:tcMar>
+              <w:left w:w="98" w:type="dxa"/>
+            </w:tcMar>
+          </w:tcPr>
+          <w:p>
+            <w:pPr>
+              <w:widowControl w:val="0"/>
+              <w:spacing w:after="0" w:line="240" w:lineRule="auto"/>
+            </w:pPr>
+          </w:p>
+        </w:tc>
+        <w:tc>
+          <w:tcPr>
+            <w:tcW w:w="824" w:type="dxa"/>
+            <w:tcBorders>
+              <w:top w:val="nil"/>
+              <w:left w:val="single" w:sz="4" w:space="0" w:color="000001"/>
+              <w:bottom w:val="single" w:sz="4" w:space="0" w:color="000001"/>
+              <w:right w:val="single" w:sz="4" w:space="0" w:color="000001"/>
+            </w:tcBorders>
+            <w:shd w:val="clear" w:color="auto" w:fill="FFFFFF"/>
+            <w:tcMar>
+              <w:left w:w="98" w:type="dxa"/>
+            </w:tcMar>
+          </w:tcPr>
+          <w:p>
+            <w:pPr>
+              <w:widowControl w:val="0"/>
+              <w:spacing w:after="0" w:line="240" w:lineRule="auto"/>
+            </w:pPr>
+          </w:p>
+        </w:tc>
+      </w:tr>
+      <w:tr>
+        <w:trPr>
+          <w:trHeight w:val="305"/>
+        </w:trPr>
+        <w:tc>
+          <w:tcPr>
+            <w:tcW w:w="9252" w:type="dxa"/>
+            <w:gridSpan w:val="3"/>
+            <w:tcBorders>
+              <w:top w:val="nil"/>
+              <w:left w:val="single" w:sz="4" w:space="0" w:color="000001"/>
+              <w:bottom w:val="single" w:sz="4" w:space="0" w:color="000001"/>
+              <w:right w:val="single" w:sz="4" w:space="0" w:color="000001"/>
+            </w:tcBorders>
+            <w:shd w:val="clear" w:color="auto" w:fill="FFFFFF"/>
+            <w:tcMar>
+              <w:left w:w="98" w:type="dxa"/>
+            </w:tcMar>
+          </w:tcPr>
+          <w:p>
+            <w:pPr>
+              <w:widowControl w:val="0"/>
+              <w:spacing w:after="0" w:line="240" w:lineRule="auto"/>
+              <w:rPr>
+                <w:i/>
+              </w:rPr>
+            </w:pPr>
+            <w:r>
+              <w:rPr>
+                <w:i/>
+              </w:rPr>
+              <w:t>Functionality</w:t>
+            </w:r>
+          </w:p>
+        </w:tc>
+      </w:tr>
+      <w:tr>
+        <w:trPr>
+          <w:trHeight w:val="305"/>
+        </w:trPr>
+        <w:tc>
+          <w:tcPr>
+            <w:tcW w:w="7711" w:type="dxa"/>
+            <w:tcBorders>
+              <w:top w:val="nil"/>
+              <w:left w:val="single" w:sz="4" w:space="0" w:color="000001"/>
+              <w:bottom w:val="single" w:sz="4" w:space="0" w:color="000001"/>
+              <w:right w:val="nil"/>
+            </w:tcBorders>
+            <w:shd w:val="clear" w:color="auto" w:fill="FFFFFF"/>
+            <w:tcMar>
+              <w:left w:w="98" w:type="dxa"/>
+            </w:tcMar>
+          </w:tcPr>
+          <w:p>
+            <w:pPr>
+              <w:tabs>
+                <w:tab w:val="left" w:pos="0"/>
+              </w:tabs>
+              <w:suppressAutoHyphens w:val="0"/>
+              <w:spacing w:after="0" w:line="240" w:lineRule="auto"/>
+            </w:pPr>
+            <w:r>
+              <w:t xml:space="preserve">   Does the browser console show any errors for the JavaScript code?</w:t>
+            </w:r>
+          </w:p>
+        </w:tc>
+        <w:tc>
+          <w:tcPr>
+            <w:tcW w:w="717" w:type="dxa"/>
+            <w:tcBorders>
+              <w:top w:val="nil"/>
+              <w:left w:val="single" w:sz="4" w:space="0" w:color="000001"/>
+              <w:bottom w:val="single" w:sz="4" w:space="0" w:color="000001"/>
+              <w:right w:val="single" w:sz="4" w:space="0" w:color="000001"/>
+            </w:tcBorders>
+            <w:shd w:val="clear" w:color="auto" w:fill="FFFFFF"/>
+            <w:tcMar>
+              <w:left w:w="98" w:type="dxa"/>
+            </w:tcMar>
+          </w:tcPr>
+          <w:p>
+            <w:pPr>
+              <w:widowControl w:val="0"/>
+              <w:spacing w:after="0" w:line="240" w:lineRule="auto"/>
+            </w:pPr>
+          </w:p>
+        </w:tc>
+        <w:tc>
+          <w:tcPr>
+            <w:tcW w:w="824" w:type="dxa"/>
+            <w:tcBorders>
+              <w:top w:val="nil"/>
+              <w:left w:val="single" w:sz="4" w:space="0" w:color="000001"/>
+              <w:bottom w:val="single" w:sz="4" w:space="0" w:color="000001"/>
+              <w:right w:val="single" w:sz="4" w:space="0" w:color="000001"/>
+            </w:tcBorders>
+            <w:shd w:val="clear" w:color="auto" w:fill="FFFFFF"/>
+            <w:tcMar>
+              <w:left w:w="98" w:type="dxa"/>
+            </w:tcMar>
+          </w:tcPr>
+          <w:p>
+            <w:pPr>
+              <w:widowControl w:val="0"/>
+              <w:spacing w:after="0" w:line="240" w:lineRule="auto"/>
+            </w:pPr>
+          </w:p>
+        </w:tc>
+      </w:tr>
+      <w:tr>
+        <w:trPr>
+          <w:trHeight w:val="305"/>
+        </w:trPr>
+        <w:tc>
+          <w:tcPr>
+            <w:tcW w:w="7711" w:type="dxa"/>
+            <w:tcBorders>
+              <w:top w:val="nil"/>
+              <w:left w:val="single" w:sz="4" w:space="0" w:color="000001"/>
+              <w:bottom w:val="single" w:sz="4" w:space="0" w:color="000001"/>
+              <w:right w:val="nil"/>
+            </w:tcBorders>
+            <w:shd w:val="clear" w:color="auto" w:fill="FFFFFF"/>
+            <w:tcMar>
+              <w:left w:w="98" w:type="dxa"/>
+            </w:tcMar>
+          </w:tcPr>
+          <w:p>
+            <w:pPr>
+              <w:tabs>
+                <w:tab w:val="left" w:pos="0"/>
+              </w:tabs>
+              <w:suppressAutoHyphens w:val="0"/>
+              <w:spacing w:after="0" w:line="240" w:lineRule="auto"/>
+              <w:rPr>
+                <w:bCs/>
+              </w:rPr>
+            </w:pPr>
+            <w:r>
+              <w:rPr>
+                <w:bCs/>
+              </w:rPr>
+              <w:t xml:space="preserve">   Is the correct output shown? (check for correct results at all the “boundaries”)</w:t>
+            </w:r>
+          </w:p>
+        </w:tc>
+        <w:tc>
+          <w:tcPr>
+            <w:tcW w:w="717" w:type="dxa"/>
+            <w:tcBorders>
+              <w:top w:val="nil"/>
+              <w:left w:val="single" w:sz="4" w:space="0" w:color="000001"/>
+              <w:bottom w:val="single" w:sz="4" w:space="0" w:color="000001"/>
+              <w:right w:val="single" w:sz="4" w:space="0" w:color="000001"/>
+            </w:tcBorders>
+            <w:shd w:val="clear" w:color="auto" w:fill="FFFFFF"/>
+            <w:tcMar>
+              <w:left w:w="98" w:type="dxa"/>
+            </w:tcMar>
+          </w:tcPr>
+          <w:p>
+            <w:pPr>
+              <w:widowControl w:val="0"/>
+              <w:spacing w:after="0" w:line="240" w:lineRule="auto"/>
+            </w:pPr>
+          </w:p>
+        </w:tc>
+        <w:tc>
+          <w:tcPr>
+            <w:tcW w:w="824" w:type="dxa"/>
             <w:tcBorders>
               <w:top w:val="nil"/>
               <w:left w:val="single" w:sz="4" w:space="0" w:color="000001"/>
@@ -1850,20 +3679,25 @@
       </w:tr>
     </w:tbl>
     <w:p>
-      <w:pPr>
-        <w:widowControl w:val="0"/>
-      </w:pPr>
       <w:r>
         <w:t>Comments:</w:t>
       </w:r>
     </w:p>
     <w:p>
       <w:pPr>
-        <w:widowControl w:val="0"/>
+        <w:suppressAutoHyphens w:val="0"/>
+        <w:spacing w:after="0" w:line="240" w:lineRule="auto"/>
+        <w:rPr>
+          <w:sz w:val="24"/>
+          <w:szCs w:val="24"/>
+          <w:u w:val="single"/>
+        </w:rPr>
       </w:pPr>
     </w:p>
     <w:sectPr>
       <w:headerReference w:type="default" r:id="rId7"/>
+      <w:footerReference w:type="even" r:id="rId8"/>
+      <w:footerReference w:type="default" r:id="rId9"/>
       <w:pgSz w:w="12240" w:h="15840"/>
       <w:pgMar w:top="1440" w:right="1440" w:bottom="1440" w:left="1440" w:header="720" w:footer="0" w:gutter="0"/>
       <w:cols w:space="720"/>
@@ -1897,6 +3731,126 @@
     </w:p>
   </w:endnote>
 </w:endnotes>
+</file>
+
+<file path=word/footer1.xml><?xml version="1.0" encoding="utf-8"?>
+<w:ftr xmlns:wpc="http://schemas.microsoft.com/office/word/2010/wordprocessingCanvas" xmlns:cx="http://schemas.microsoft.com/office/drawing/2014/chartex" xmlns:cx1="http://schemas.microsoft.com/office/drawing/2015/9/8/chartex" xmlns:cx2="http://schemas.microsoft.com/office/drawing/2015/10/21/chartex" xmlns:cx3="http://schemas.microsoft.com/office/drawing/2016/5/9/chartex" xmlns:cx4="http://schemas.microsoft.com/office/drawing/2016/5/10/chartex" xmlns:cx5="http://schemas.microsoft.com/office/drawing/2016/5/11/chartex" xmlns:cx6="http://schemas.microsoft.com/office/drawing/2016/5/12/chartex" xmlns:cx7="http://schemas.microsoft.com/office/drawing/2016/5/13/chartex" xmlns:cx8="http://schemas.microsoft.com/office/drawing/2016/5/14/chartex" xmlns:mc="http://schemas.openxmlformats.org/markup-compatibility/2006" xmlns:aink="http://schemas.microsoft.com/office/drawing/2016/ink" xmlns:am3d="http://schemas.microsoft.com/office/drawing/2017/model3d" xmlns:o="urn:schemas-microsoft-com:office:office" xmlns:r="http://schemas.openxmlformats.org/officeDocument/2006/relationships" xmlns:m="http://schemas.openxmlformats.org/officeDocument/2006/math" xmlns:v="urn:schemas-microsoft-com:vml" xmlns:wp14="http://schemas.microsoft.com/office/word/2010/wordprocessingDrawing" xmlns:wp="http://schemas.openxmlformats.org/drawingml/2006/wordprocessingDrawing" xmlns:w10="urn:schemas-microsoft-com:office:word" xmlns:w="http://schemas.openxmlformats.org/wordprocessingml/2006/main" xmlns:w14="http://schemas.microsoft.com/office/word/2010/wordml" xmlns:w15="http://schemas.microsoft.com/office/word/2012/wordml" xmlns:w16cid="http://schemas.microsoft.com/office/word/2016/wordml/cid" xmlns:w16se="http://schemas.microsoft.com/office/word/2015/wordml/symex" xmlns:wpg="http://schemas.microsoft.com/office/word/2010/wordprocessingGroup" xmlns:wpi="http://schemas.microsoft.com/office/word/2010/wordprocessingInk" xmlns:wne="http://schemas.microsoft.com/office/word/2006/wordml" xmlns:wps="http://schemas.microsoft.com/office/word/2010/wordprocessingShape" mc:Ignorable="w14 w15 w16se w16cid wp14">
+  <w:sdt>
+    <w:sdtPr>
+      <w:rPr>
+        <w:rStyle w:val="PageNumber"/>
+      </w:rPr>
+      <w:id w:val="625356929"/>
+      <w:docPartObj>
+        <w:docPartGallery w:val="Page Numbers (Bottom of Page)"/>
+        <w:docPartUnique/>
+      </w:docPartObj>
+    </w:sdtPr>
+    <w:sdtContent>
+      <w:p>
+        <w:pPr>
+          <w:pStyle w:val="Footer"/>
+          <w:framePr w:wrap="none" w:vAnchor="text" w:hAnchor="margin" w:xAlign="right" w:y="1"/>
+          <w:rPr>
+            <w:rStyle w:val="PageNumber"/>
+          </w:rPr>
+        </w:pPr>
+        <w:r>
+          <w:rPr>
+            <w:rStyle w:val="PageNumber"/>
+          </w:rPr>
+          <w:fldChar w:fldCharType="begin"/>
+        </w:r>
+        <w:r>
+          <w:rPr>
+            <w:rStyle w:val="PageNumber"/>
+          </w:rPr>
+          <w:instrText xml:space="preserve"> PAGE </w:instrText>
+        </w:r>
+        <w:r>
+          <w:rPr>
+            <w:rStyle w:val="PageNumber"/>
+          </w:rPr>
+          <w:fldChar w:fldCharType="end"/>
+        </w:r>
+      </w:p>
+    </w:sdtContent>
+  </w:sdt>
+  <w:p>
+    <w:pPr>
+      <w:pStyle w:val="Footer"/>
+      <w:ind w:right="360"/>
+    </w:pPr>
+  </w:p>
+</w:ftr>
+</file>
+
+<file path=word/footer2.xml><?xml version="1.0" encoding="utf-8"?>
+<w:ftr xmlns:wpc="http://schemas.microsoft.com/office/word/2010/wordprocessingCanvas" xmlns:cx="http://schemas.microsoft.com/office/drawing/2014/chartex" xmlns:cx1="http://schemas.microsoft.com/office/drawing/2015/9/8/chartex" xmlns:cx2="http://schemas.microsoft.com/office/drawing/2015/10/21/chartex" xmlns:cx3="http://schemas.microsoft.com/office/drawing/2016/5/9/chartex" xmlns:cx4="http://schemas.microsoft.com/office/drawing/2016/5/10/chartex" xmlns:cx5="http://schemas.microsoft.com/office/drawing/2016/5/11/chartex" xmlns:cx6="http://schemas.microsoft.com/office/drawing/2016/5/12/chartex" xmlns:cx7="http://schemas.microsoft.com/office/drawing/2016/5/13/chartex" xmlns:cx8="http://schemas.microsoft.com/office/drawing/2016/5/14/chartex" xmlns:mc="http://schemas.openxmlformats.org/markup-compatibility/2006" xmlns:aink="http://schemas.microsoft.com/office/drawing/2016/ink" xmlns:am3d="http://schemas.microsoft.com/office/drawing/2017/model3d" xmlns:o="urn:schemas-microsoft-com:office:office" xmlns:r="http://schemas.openxmlformats.org/officeDocument/2006/relationships" xmlns:m="http://schemas.openxmlformats.org/officeDocument/2006/math" xmlns:v="urn:schemas-microsoft-com:vml" xmlns:wp14="http://schemas.microsoft.com/office/word/2010/wordprocessingDrawing" xmlns:wp="http://schemas.openxmlformats.org/drawingml/2006/wordprocessingDrawing" xmlns:w10="urn:schemas-microsoft-com:office:word" xmlns:w="http://schemas.openxmlformats.org/wordprocessingml/2006/main" xmlns:w14="http://schemas.microsoft.com/office/word/2010/wordml" xmlns:w15="http://schemas.microsoft.com/office/word/2012/wordml" xmlns:w16cid="http://schemas.microsoft.com/office/word/2016/wordml/cid" xmlns:w16se="http://schemas.microsoft.com/office/word/2015/wordml/symex" xmlns:wpg="http://schemas.microsoft.com/office/word/2010/wordprocessingGroup" xmlns:wpi="http://schemas.microsoft.com/office/word/2010/wordprocessingInk" xmlns:wne="http://schemas.microsoft.com/office/word/2006/wordml" xmlns:wps="http://schemas.microsoft.com/office/word/2010/wordprocessingShape" mc:Ignorable="w14 w15 w16se w16cid wp14">
+  <w:sdt>
+    <w:sdtPr>
+      <w:rPr>
+        <w:rStyle w:val="PageNumber"/>
+      </w:rPr>
+      <w:id w:val="-403298615"/>
+      <w:docPartObj>
+        <w:docPartGallery w:val="Page Numbers (Bottom of Page)"/>
+        <w:docPartUnique/>
+      </w:docPartObj>
+    </w:sdtPr>
+    <w:sdtContent>
+      <w:p>
+        <w:pPr>
+          <w:pStyle w:val="Footer"/>
+          <w:framePr w:wrap="none" w:vAnchor="text" w:hAnchor="margin" w:xAlign="right" w:y="1"/>
+          <w:rPr>
+            <w:rStyle w:val="PageNumber"/>
+          </w:rPr>
+        </w:pPr>
+        <w:r>
+          <w:rPr>
+            <w:rStyle w:val="PageNumber"/>
+          </w:rPr>
+          <w:fldChar w:fldCharType="begin"/>
+        </w:r>
+        <w:r>
+          <w:rPr>
+            <w:rStyle w:val="PageNumber"/>
+          </w:rPr>
+          <w:instrText xml:space="preserve"> PAGE </w:instrText>
+        </w:r>
+        <w:r>
+          <w:rPr>
+            <w:rStyle w:val="PageNumber"/>
+          </w:rPr>
+          <w:fldChar w:fldCharType="separate"/>
+        </w:r>
+        <w:r>
+          <w:rPr>
+            <w:rStyle w:val="PageNumber"/>
+            <w:noProof/>
+          </w:rPr>
+          <w:t>1</w:t>
+        </w:r>
+        <w:r>
+          <w:rPr>
+            <w:rStyle w:val="PageNumber"/>
+          </w:rPr>
+          <w:fldChar w:fldCharType="end"/>
+        </w:r>
+      </w:p>
+    </w:sdtContent>
+  </w:sdt>
+  <w:p>
+    <w:pPr>
+      <w:pStyle w:val="Footer"/>
+      <w:ind w:right="360"/>
+    </w:pPr>
+    <w:r>
+      <w:t>Written by Brian Bird, Lane Community College, Spring 2020</w:t>
+    </w:r>
+  </w:p>
+</w:ftr>
 </file>
 
 <file path=word/footnotes.xml><?xml version="1.0" encoding="utf-8"?>
@@ -3136,6 +5090,14 @@
       <w:contextualSpacing/>
     </w:pPr>
   </w:style>
+  <w:style w:type="character" w:styleId="PageNumber">
+    <w:name w:val="page number"/>
+    <w:basedOn w:val="DefaultParagraphFont"/>
+    <w:uiPriority w:val="99"/>
+    <w:semiHidden/>
+    <w:unhideWhenUsed/>
+    <w:rsid w:val="0011487B"/>
+  </w:style>
 </w:styles>
 </file>
 

</xml_diff>

<commit_message>
Added Qs and revised
</commit_message>
<xml_diff>
--- a/Labs/Lab03/CS133JS_Lab03_CodeReview.docx
+++ b/Labs/Lab03/CS133JS_Lab03_CodeReview.docx
@@ -1,6 +1,6 @@
 
 <file path=word/document.xml><?xml version="1.0" encoding="utf-8"?>
-<w:document xmlns:wpc="http://schemas.microsoft.com/office/word/2010/wordprocessingCanvas" xmlns:cx="http://schemas.microsoft.com/office/drawing/2014/chartex" xmlns:cx1="http://schemas.microsoft.com/office/drawing/2015/9/8/chartex" xmlns:cx2="http://schemas.microsoft.com/office/drawing/2015/10/21/chartex" xmlns:cx3="http://schemas.microsoft.com/office/drawing/2016/5/9/chartex" xmlns:cx4="http://schemas.microsoft.com/office/drawing/2016/5/10/chartex" xmlns:cx5="http://schemas.microsoft.com/office/drawing/2016/5/11/chartex" xmlns:cx6="http://schemas.microsoft.com/office/drawing/2016/5/12/chartex" xmlns:cx7="http://schemas.microsoft.com/office/drawing/2016/5/13/chartex" xmlns:cx8="http://schemas.microsoft.com/office/drawing/2016/5/14/chartex" xmlns:mc="http://schemas.openxmlformats.org/markup-compatibility/2006" xmlns:aink="http://schemas.microsoft.com/office/drawing/2016/ink" xmlns:am3d="http://schemas.microsoft.com/office/drawing/2017/model3d" xmlns:o="urn:schemas-microsoft-com:office:office" xmlns:r="http://schemas.openxmlformats.org/officeDocument/2006/relationships" xmlns:m="http://schemas.openxmlformats.org/officeDocument/2006/math" xmlns:v="urn:schemas-microsoft-com:vml" xmlns:wp14="http://schemas.microsoft.com/office/word/2010/wordprocessingDrawing" xmlns:wp="http://schemas.openxmlformats.org/drawingml/2006/wordprocessingDrawing" xmlns:w10="urn:schemas-microsoft-com:office:word" xmlns:w="http://schemas.openxmlformats.org/wordprocessingml/2006/main" xmlns:w14="http://schemas.microsoft.com/office/word/2010/wordml" xmlns:w15="http://schemas.microsoft.com/office/word/2012/wordml" xmlns:w16cid="http://schemas.microsoft.com/office/word/2016/wordml/cid" xmlns:w16se="http://schemas.microsoft.com/office/word/2015/wordml/symex" xmlns:wpg="http://schemas.microsoft.com/office/word/2010/wordprocessingGroup" xmlns:wpi="http://schemas.microsoft.com/office/word/2010/wordprocessingInk" xmlns:wne="http://schemas.microsoft.com/office/word/2006/wordml" xmlns:wps="http://schemas.microsoft.com/office/word/2010/wordprocessingShape" mc:Ignorable="w14 w15 w16se w16cid wp14">
+<w:document xmlns:wpc="http://schemas.microsoft.com/office/word/2010/wordprocessingCanvas" xmlns:cx="http://schemas.microsoft.com/office/drawing/2014/chartex" xmlns:cx1="http://schemas.microsoft.com/office/drawing/2015/9/8/chartex" xmlns:cx2="http://schemas.microsoft.com/office/drawing/2015/10/21/chartex" xmlns:cx3="http://schemas.microsoft.com/office/drawing/2016/5/9/chartex" xmlns:cx4="http://schemas.microsoft.com/office/drawing/2016/5/10/chartex" xmlns:cx5="http://schemas.microsoft.com/office/drawing/2016/5/11/chartex" xmlns:cx6="http://schemas.microsoft.com/office/drawing/2016/5/12/chartex" xmlns:cx7="http://schemas.microsoft.com/office/drawing/2016/5/13/chartex" xmlns:cx8="http://schemas.microsoft.com/office/drawing/2016/5/14/chartex" xmlns:mc="http://schemas.openxmlformats.org/markup-compatibility/2006" xmlns:aink="http://schemas.microsoft.com/office/drawing/2016/ink" xmlns:am3d="http://schemas.microsoft.com/office/drawing/2017/model3d" xmlns:o="urn:schemas-microsoft-com:office:office" xmlns:r="http://schemas.openxmlformats.org/officeDocument/2006/relationships" xmlns:m="http://schemas.openxmlformats.org/officeDocument/2006/math" xmlns:v="urn:schemas-microsoft-com:vml" xmlns:wp14="http://schemas.microsoft.com/office/word/2010/wordprocessingDrawing" xmlns:wp="http://schemas.openxmlformats.org/drawingml/2006/wordprocessingDrawing" xmlns:w10="urn:schemas-microsoft-com:office:word" xmlns:w="http://schemas.openxmlformats.org/wordprocessingml/2006/main" xmlns:w14="http://schemas.microsoft.com/office/word/2010/wordml" xmlns:w15="http://schemas.microsoft.com/office/word/2012/wordml" xmlns:w16cex="http://schemas.microsoft.com/office/word/2018/wordml/cex" xmlns:w16cid="http://schemas.microsoft.com/office/word/2016/wordml/cid" xmlns:w16="http://schemas.microsoft.com/office/word/2018/wordml" xmlns:w16sdtdh="http://schemas.microsoft.com/office/word/2020/wordml/sdtdatahash" xmlns:w16se="http://schemas.microsoft.com/office/word/2015/wordml/symex" xmlns:wpg="http://schemas.microsoft.com/office/word/2010/wordprocessingGroup" xmlns:wpi="http://schemas.microsoft.com/office/word/2010/wordprocessingInk" xmlns:wne="http://schemas.microsoft.com/office/word/2006/wordml" xmlns:wps="http://schemas.microsoft.com/office/word/2010/wordprocessingShape" mc:Ignorable="w14 w15 w16se w16cid w16 w16cex w16sdtdh wp14">
   <w:body>
     <w:tbl>
       <w:tblPr>
@@ -218,7 +218,13 @@
         <w:t>so your lab partner can read it.</w:t>
       </w:r>
       <w:r>
-        <w:t xml:space="preserve"> Also submit it to the Lab Code Review assignment.</w:t>
+        <w:t xml:space="preserve"> Also submit it to the Lab Code Review assignment</w:t>
+      </w:r>
+      <w:r>
+        <w:t xml:space="preserve"> on Moodle</w:t>
+      </w:r>
+      <w:r>
+        <w:t>.</w:t>
       </w:r>
     </w:p>
     <w:p>
@@ -473,7 +479,13 @@
               <w:t>developer’s</w:t>
             </w:r>
             <w:r>
-              <w:t xml:space="preserve"> name and date in a comment in th</w:t>
+              <w:t xml:space="preserve"> name and date in a comment in</w:t>
+            </w:r>
+            <w:r>
+              <w:t>, or above,</w:t>
+            </w:r>
+            <w:r>
+              <w:t xml:space="preserve"> th</w:t>
             </w:r>
             <w:r>
               <w:t>e head element of the HTML page</w:t>
@@ -553,15 +565,7 @@
               <w:spacing w:after="0" w:line="240" w:lineRule="auto"/>
             </w:pPr>
             <w:r>
-              <w:t>Is the code that does the calculation in a function in a separate .</w:t>
-            </w:r>
-            <w:proofErr w:type="spellStart"/>
-            <w:r>
-              <w:t>js</w:t>
-            </w:r>
-            <w:proofErr w:type="spellEnd"/>
-            <w:r>
-              <w:t xml:space="preserve"> file?</w:t>
+              <w:t>Is the code that does the calculation in a function in a separate .js file?</w:t>
             </w:r>
           </w:p>
         </w:tc>
@@ -760,10 +764,7 @@
               <w:t xml:space="preserve">   </w:t>
             </w:r>
             <w:r>
-              <w:t>A</w:t>
-            </w:r>
-            <w:r>
-              <w:t>re there prompts to get input?</w:t>
+              <w:t>Are there prompts to get input?</w:t>
             </w:r>
           </w:p>
         </w:tc>
@@ -842,14 +843,12 @@
             <w:r>
               <w:t xml:space="preserve">Is output written to an HTML element referenced using </w:t>
             </w:r>
-            <w:proofErr w:type="spellStart"/>
             <w:r>
               <w:rPr>
                 <w:rFonts w:ascii="Courier" w:hAnsi="Courier"/>
               </w:rPr>
               <w:t>getElementById</w:t>
             </w:r>
-            <w:proofErr w:type="spellEnd"/>
             <w:r>
               <w:t>?</w:t>
             </w:r>
@@ -904,33 +903,71 @@
         </w:trPr>
         <w:tc>
           <w:tcPr>
-            <w:tcW w:w="9252" w:type="dxa"/>
-            <w:gridSpan w:val="3"/>
-            <w:tcBorders>
-              <w:top w:val="nil"/>
-              <w:left w:val="single" w:sz="4" w:space="0" w:color="000001"/>
-              <w:bottom w:val="single" w:sz="4" w:space="0" w:color="000001"/>
-              <w:right w:val="single" w:sz="4" w:space="0" w:color="000001"/>
-            </w:tcBorders>
-            <w:shd w:val="clear" w:color="auto" w:fill="FFFFFF"/>
-            <w:tcMar>
-              <w:left w:w="98" w:type="dxa"/>
-            </w:tcMar>
-          </w:tcPr>
-          <w:p>
-            <w:pPr>
-              <w:widowControl w:val="0"/>
-              <w:spacing w:after="0" w:line="240" w:lineRule="auto"/>
-              <w:rPr>
-                <w:i/>
-              </w:rPr>
-            </w:pPr>
-            <w:r>
-              <w:rPr>
-                <w:i/>
-              </w:rPr>
-              <w:t>In the JavaScript file:</w:t>
-            </w:r>
+            <w:tcW w:w="7711" w:type="dxa"/>
+            <w:tcBorders>
+              <w:top w:val="nil"/>
+              <w:left w:val="single" w:sz="4" w:space="0" w:color="000001"/>
+              <w:bottom w:val="single" w:sz="4" w:space="0" w:color="000001"/>
+              <w:right w:val="nil"/>
+            </w:tcBorders>
+            <w:shd w:val="clear" w:color="auto" w:fill="FFFFFF"/>
+            <w:tcMar>
+              <w:left w:w="98" w:type="dxa"/>
+            </w:tcMar>
+          </w:tcPr>
+          <w:p>
+            <w:pPr>
+              <w:tabs>
+                <w:tab w:val="left" w:pos="0"/>
+              </w:tabs>
+              <w:suppressAutoHyphens w:val="0"/>
+              <w:spacing w:after="0" w:line="240" w:lineRule="auto"/>
+            </w:pPr>
+            <w:r>
+              <w:t xml:space="preserve">   Are there any syntax errors in the code?</w:t>
+            </w:r>
+          </w:p>
+        </w:tc>
+        <w:tc>
+          <w:tcPr>
+            <w:tcW w:w="717" w:type="dxa"/>
+            <w:tcBorders>
+              <w:top w:val="nil"/>
+              <w:left w:val="single" w:sz="4" w:space="0" w:color="000001"/>
+              <w:bottom w:val="single" w:sz="4" w:space="0" w:color="000001"/>
+              <w:right w:val="single" w:sz="4" w:space="0" w:color="000001"/>
+            </w:tcBorders>
+            <w:shd w:val="clear" w:color="auto" w:fill="FFFFFF"/>
+            <w:tcMar>
+              <w:left w:w="98" w:type="dxa"/>
+            </w:tcMar>
+          </w:tcPr>
+          <w:p>
+            <w:pPr>
+              <w:widowControl w:val="0"/>
+              <w:spacing w:after="0" w:line="240" w:lineRule="auto"/>
+            </w:pPr>
+          </w:p>
+        </w:tc>
+        <w:tc>
+          <w:tcPr>
+            <w:tcW w:w="824" w:type="dxa"/>
+            <w:tcBorders>
+              <w:top w:val="nil"/>
+              <w:left w:val="single" w:sz="4" w:space="0" w:color="000001"/>
+              <w:bottom w:val="single" w:sz="4" w:space="0" w:color="000001"/>
+              <w:right w:val="single" w:sz="4" w:space="0" w:color="000001"/>
+            </w:tcBorders>
+            <w:shd w:val="clear" w:color="auto" w:fill="FFFFFF"/>
+            <w:tcMar>
+              <w:left w:w="98" w:type="dxa"/>
+            </w:tcMar>
+          </w:tcPr>
+          <w:p>
+            <w:pPr>
+              <w:widowControl w:val="0"/>
+              <w:spacing w:after="0" w:line="240" w:lineRule="auto"/>
+            </w:pPr>
           </w:p>
         </w:tc>
       </w:tr>
@@ -940,83 +977,33 @@
         </w:trPr>
         <w:tc>
           <w:tcPr>
-            <w:tcW w:w="7711" w:type="dxa"/>
-            <w:tcBorders>
-              <w:top w:val="nil"/>
-              <w:left w:val="single" w:sz="4" w:space="0" w:color="000001"/>
-              <w:bottom w:val="single" w:sz="4" w:space="0" w:color="000001"/>
-              <w:right w:val="nil"/>
-            </w:tcBorders>
-            <w:shd w:val="clear" w:color="auto" w:fill="FFFFFF"/>
-            <w:tcMar>
-              <w:left w:w="98" w:type="dxa"/>
-            </w:tcMar>
-          </w:tcPr>
-          <w:p>
-            <w:pPr>
-              <w:tabs>
-                <w:tab w:val="left" w:pos="0"/>
-              </w:tabs>
-              <w:suppressAutoHyphens w:val="0"/>
-              <w:spacing w:after="0" w:line="240" w:lineRule="auto"/>
-              <w:rPr>
-                <w:bCs/>
-              </w:rPr>
-            </w:pPr>
-            <w:r>
-              <w:rPr>
-                <w:bCs/>
-              </w:rPr>
-              <w:t xml:space="preserve">   </w:t>
-            </w:r>
-            <w:r>
-              <w:rPr>
-                <w:bCs/>
-              </w:rPr>
-              <w:t>Is all of the code inside a function?</w:t>
-            </w:r>
-          </w:p>
-        </w:tc>
-        <w:tc>
-          <w:tcPr>
-            <w:tcW w:w="717" w:type="dxa"/>
-            <w:tcBorders>
-              <w:top w:val="nil"/>
-              <w:left w:val="single" w:sz="4" w:space="0" w:color="000001"/>
-              <w:bottom w:val="single" w:sz="4" w:space="0" w:color="000001"/>
-              <w:right w:val="single" w:sz="4" w:space="0" w:color="000001"/>
-            </w:tcBorders>
-            <w:shd w:val="clear" w:color="auto" w:fill="FFFFFF"/>
-            <w:tcMar>
-              <w:left w:w="98" w:type="dxa"/>
-            </w:tcMar>
-          </w:tcPr>
-          <w:p>
-            <w:pPr>
-              <w:widowControl w:val="0"/>
-              <w:spacing w:after="0" w:line="240" w:lineRule="auto"/>
-            </w:pPr>
-          </w:p>
-        </w:tc>
-        <w:tc>
-          <w:tcPr>
-            <w:tcW w:w="824" w:type="dxa"/>
-            <w:tcBorders>
-              <w:top w:val="nil"/>
-              <w:left w:val="single" w:sz="4" w:space="0" w:color="000001"/>
-              <w:bottom w:val="single" w:sz="4" w:space="0" w:color="000001"/>
-              <w:right w:val="single" w:sz="4" w:space="0" w:color="000001"/>
-            </w:tcBorders>
-            <w:shd w:val="clear" w:color="auto" w:fill="FFFFFF"/>
-            <w:tcMar>
-              <w:left w:w="98" w:type="dxa"/>
-            </w:tcMar>
-          </w:tcPr>
-          <w:p>
-            <w:pPr>
-              <w:widowControl w:val="0"/>
-              <w:spacing w:after="0" w:line="240" w:lineRule="auto"/>
-            </w:pPr>
+            <w:tcW w:w="9252" w:type="dxa"/>
+            <w:gridSpan w:val="3"/>
+            <w:tcBorders>
+              <w:top w:val="nil"/>
+              <w:left w:val="single" w:sz="4" w:space="0" w:color="000001"/>
+              <w:bottom w:val="single" w:sz="4" w:space="0" w:color="000001"/>
+              <w:right w:val="single" w:sz="4" w:space="0" w:color="000001"/>
+            </w:tcBorders>
+            <w:shd w:val="clear" w:color="auto" w:fill="FFFFFF"/>
+            <w:tcMar>
+              <w:left w:w="98" w:type="dxa"/>
+            </w:tcMar>
+          </w:tcPr>
+          <w:p>
+            <w:pPr>
+              <w:widowControl w:val="0"/>
+              <w:spacing w:after="0" w:line="240" w:lineRule="auto"/>
+              <w:rPr>
+                <w:i/>
+              </w:rPr>
+            </w:pPr>
+            <w:r>
+              <w:rPr>
+                <w:i/>
+              </w:rPr>
+              <w:t>In the JavaScript file:</w:t>
+            </w:r>
           </w:p>
         </w:tc>
       </w:tr>
@@ -1050,19 +1037,16 @@
               </w:rPr>
             </w:pPr>
             <w:r>
+              <w:rPr>
+                <w:bCs/>
+              </w:rPr>
               <w:t xml:space="preserve">   </w:t>
             </w:r>
             <w:r>
-              <w:t xml:space="preserve">Are all variables declared using </w:t>
-            </w:r>
-            <w:r>
-              <w:rPr>
-                <w:rFonts w:ascii="Courier" w:hAnsi="Courier"/>
-              </w:rPr>
-              <w:t>let</w:t>
-            </w:r>
-            <w:r>
-              <w:t>?</w:t>
+              <w:rPr>
+                <w:bCs/>
+              </w:rPr>
+              <w:t>Is all of the code inside a function?</w:t>
             </w:r>
           </w:p>
         </w:tc>
@@ -1134,9 +1118,24 @@
               </w:tabs>
               <w:suppressAutoHyphens w:val="0"/>
               <w:spacing w:after="0" w:line="240" w:lineRule="auto"/>
-            </w:pPr>
-            <w:r>
-              <w:t xml:space="preserve">   Are the appropriate selection statements used? </w:t>
+              <w:rPr>
+                <w:bCs/>
+              </w:rPr>
+            </w:pPr>
+            <w:r>
+              <w:t xml:space="preserve">   </w:t>
+            </w:r>
+            <w:r>
+              <w:t xml:space="preserve">Are all variables declared using </w:t>
+            </w:r>
+            <w:r>
+              <w:rPr>
+                <w:rFonts w:ascii="Courier" w:hAnsi="Courier"/>
+              </w:rPr>
+              <w:t>let</w:t>
+            </w:r>
+            <w:r>
+              <w:t>?</w:t>
             </w:r>
           </w:p>
         </w:tc>
@@ -1189,33 +1188,71 @@
         </w:trPr>
         <w:tc>
           <w:tcPr>
-            <w:tcW w:w="9252" w:type="dxa"/>
-            <w:gridSpan w:val="3"/>
-            <w:tcBorders>
-              <w:top w:val="nil"/>
-              <w:left w:val="single" w:sz="4" w:space="0" w:color="000001"/>
-              <w:bottom w:val="single" w:sz="4" w:space="0" w:color="000001"/>
-              <w:right w:val="single" w:sz="4" w:space="0" w:color="000001"/>
-            </w:tcBorders>
-            <w:shd w:val="clear" w:color="auto" w:fill="FFFFFF"/>
-            <w:tcMar>
-              <w:left w:w="98" w:type="dxa"/>
-            </w:tcMar>
-          </w:tcPr>
-          <w:p>
-            <w:pPr>
-              <w:widowControl w:val="0"/>
-              <w:spacing w:after="0" w:line="240" w:lineRule="auto"/>
-              <w:rPr>
-                <w:i/>
-              </w:rPr>
-            </w:pPr>
-            <w:r>
-              <w:rPr>
-                <w:i/>
-              </w:rPr>
-              <w:t>Functionality</w:t>
-            </w:r>
+            <w:tcW w:w="7711" w:type="dxa"/>
+            <w:tcBorders>
+              <w:top w:val="nil"/>
+              <w:left w:val="single" w:sz="4" w:space="0" w:color="000001"/>
+              <w:bottom w:val="single" w:sz="4" w:space="0" w:color="000001"/>
+              <w:right w:val="nil"/>
+            </w:tcBorders>
+            <w:shd w:val="clear" w:color="auto" w:fill="FFFFFF"/>
+            <w:tcMar>
+              <w:left w:w="98" w:type="dxa"/>
+            </w:tcMar>
+          </w:tcPr>
+          <w:p>
+            <w:pPr>
+              <w:tabs>
+                <w:tab w:val="left" w:pos="0"/>
+              </w:tabs>
+              <w:suppressAutoHyphens w:val="0"/>
+              <w:spacing w:after="0" w:line="240" w:lineRule="auto"/>
+            </w:pPr>
+            <w:r>
+              <w:t xml:space="preserve">   Are the appropriate selection statements used? </w:t>
+            </w:r>
+          </w:p>
+        </w:tc>
+        <w:tc>
+          <w:tcPr>
+            <w:tcW w:w="717" w:type="dxa"/>
+            <w:tcBorders>
+              <w:top w:val="nil"/>
+              <w:left w:val="single" w:sz="4" w:space="0" w:color="000001"/>
+              <w:bottom w:val="single" w:sz="4" w:space="0" w:color="000001"/>
+              <w:right w:val="single" w:sz="4" w:space="0" w:color="000001"/>
+            </w:tcBorders>
+            <w:shd w:val="clear" w:color="auto" w:fill="FFFFFF"/>
+            <w:tcMar>
+              <w:left w:w="98" w:type="dxa"/>
+            </w:tcMar>
+          </w:tcPr>
+          <w:p>
+            <w:pPr>
+              <w:widowControl w:val="0"/>
+              <w:spacing w:after="0" w:line="240" w:lineRule="auto"/>
+            </w:pPr>
+          </w:p>
+        </w:tc>
+        <w:tc>
+          <w:tcPr>
+            <w:tcW w:w="824" w:type="dxa"/>
+            <w:tcBorders>
+              <w:top w:val="nil"/>
+              <w:left w:val="single" w:sz="4" w:space="0" w:color="000001"/>
+              <w:bottom w:val="single" w:sz="4" w:space="0" w:color="000001"/>
+              <w:right w:val="single" w:sz="4" w:space="0" w:color="000001"/>
+            </w:tcBorders>
+            <w:shd w:val="clear" w:color="auto" w:fill="FFFFFF"/>
+            <w:tcMar>
+              <w:left w:w="98" w:type="dxa"/>
+            </w:tcMar>
+          </w:tcPr>
+          <w:p>
+            <w:pPr>
+              <w:widowControl w:val="0"/>
+              <w:spacing w:after="0" w:line="240" w:lineRule="auto"/>
+            </w:pPr>
           </w:p>
         </w:tc>
       </w:tr>
@@ -1246,10 +1283,126 @@
               <w:spacing w:after="0" w:line="240" w:lineRule="auto"/>
             </w:pPr>
             <w:r>
+              <w:t xml:space="preserve">   Are there any syntax errors in the code?</w:t>
+            </w:r>
+          </w:p>
+        </w:tc>
+        <w:tc>
+          <w:tcPr>
+            <w:tcW w:w="717" w:type="dxa"/>
+            <w:tcBorders>
+              <w:top w:val="nil"/>
+              <w:left w:val="single" w:sz="4" w:space="0" w:color="000001"/>
+              <w:bottom w:val="single" w:sz="4" w:space="0" w:color="000001"/>
+              <w:right w:val="single" w:sz="4" w:space="0" w:color="000001"/>
+            </w:tcBorders>
+            <w:shd w:val="clear" w:color="auto" w:fill="FFFFFF"/>
+            <w:tcMar>
+              <w:left w:w="98" w:type="dxa"/>
+            </w:tcMar>
+          </w:tcPr>
+          <w:p>
+            <w:pPr>
+              <w:widowControl w:val="0"/>
+              <w:spacing w:after="0" w:line="240" w:lineRule="auto"/>
+            </w:pPr>
+          </w:p>
+        </w:tc>
+        <w:tc>
+          <w:tcPr>
+            <w:tcW w:w="824" w:type="dxa"/>
+            <w:tcBorders>
+              <w:top w:val="nil"/>
+              <w:left w:val="single" w:sz="4" w:space="0" w:color="000001"/>
+              <w:bottom w:val="single" w:sz="4" w:space="0" w:color="000001"/>
+              <w:right w:val="single" w:sz="4" w:space="0" w:color="000001"/>
+            </w:tcBorders>
+            <w:shd w:val="clear" w:color="auto" w:fill="FFFFFF"/>
+            <w:tcMar>
+              <w:left w:w="98" w:type="dxa"/>
+            </w:tcMar>
+          </w:tcPr>
+          <w:p>
+            <w:pPr>
+              <w:widowControl w:val="0"/>
+              <w:spacing w:after="0" w:line="240" w:lineRule="auto"/>
+            </w:pPr>
+          </w:p>
+        </w:tc>
+      </w:tr>
+      <w:tr>
+        <w:trPr>
+          <w:trHeight w:val="305"/>
+        </w:trPr>
+        <w:tc>
+          <w:tcPr>
+            <w:tcW w:w="9252" w:type="dxa"/>
+            <w:gridSpan w:val="3"/>
+            <w:tcBorders>
+              <w:top w:val="nil"/>
+              <w:left w:val="single" w:sz="4" w:space="0" w:color="000001"/>
+              <w:bottom w:val="single" w:sz="4" w:space="0" w:color="000001"/>
+              <w:right w:val="single" w:sz="4" w:space="0" w:color="000001"/>
+            </w:tcBorders>
+            <w:shd w:val="clear" w:color="auto" w:fill="FFFFFF"/>
+            <w:tcMar>
+              <w:left w:w="98" w:type="dxa"/>
+            </w:tcMar>
+          </w:tcPr>
+          <w:p>
+            <w:pPr>
+              <w:widowControl w:val="0"/>
+              <w:spacing w:after="0" w:line="240" w:lineRule="auto"/>
+              <w:rPr>
+                <w:i/>
+              </w:rPr>
+            </w:pPr>
+            <w:r>
+              <w:rPr>
+                <w:i/>
+              </w:rPr>
+              <w:t>Functionality</w:t>
+            </w:r>
+          </w:p>
+        </w:tc>
+      </w:tr>
+      <w:tr>
+        <w:trPr>
+          <w:trHeight w:val="305"/>
+        </w:trPr>
+        <w:tc>
+          <w:tcPr>
+            <w:tcW w:w="7711" w:type="dxa"/>
+            <w:tcBorders>
+              <w:top w:val="nil"/>
+              <w:left w:val="single" w:sz="4" w:space="0" w:color="000001"/>
+              <w:bottom w:val="single" w:sz="4" w:space="0" w:color="000001"/>
+              <w:right w:val="nil"/>
+            </w:tcBorders>
+            <w:shd w:val="clear" w:color="auto" w:fill="FFFFFF"/>
+            <w:tcMar>
+              <w:left w:w="98" w:type="dxa"/>
+            </w:tcMar>
+          </w:tcPr>
+          <w:p>
+            <w:pPr>
+              <w:tabs>
+                <w:tab w:val="left" w:pos="0"/>
+              </w:tabs>
+              <w:suppressAutoHyphens w:val="0"/>
+              <w:spacing w:after="0" w:line="240" w:lineRule="auto"/>
+            </w:pPr>
+            <w:r>
               <w:t xml:space="preserve">   </w:t>
             </w:r>
             <w:r>
-              <w:t>Does the browser console show any errors for the JavaScript code?</w:t>
+              <w:t xml:space="preserve">Does the browser console show </w:t>
+            </w:r>
+            <w:r>
+              <w:t>no</w:t>
+            </w:r>
+            <w:r>
+              <w:t xml:space="preserve"> errors for the JavaScript code?</w:t>
             </w:r>
           </w:p>
         </w:tc>
@@ -1483,64 +1636,26 @@
               <w:rPr>
                 <w:b/>
               </w:rPr>
-              <w:t>Part 2: Web Page I</w:t>
+              <w:t xml:space="preserve">Part 2: Web Page II: Kindergarten Admission, </w:t>
             </w:r>
             <w:r>
               <w:rPr>
                 <w:b/>
               </w:rPr>
-              <w:t>I</w:t>
+              <w:t>Beverage Labeling</w:t>
             </w:r>
             <w:r>
               <w:rPr>
                 <w:b/>
               </w:rPr>
-              <w:t xml:space="preserve">: </w:t>
+              <w:t xml:space="preserve">, or </w:t>
             </w:r>
             <w:r>
               <w:rPr>
                 <w:b/>
               </w:rPr>
-              <w:t>Kindergarten Admission</w:t>
-            </w:r>
-            <w:r>
-              <w:rPr>
-                <w:b/>
-              </w:rPr>
-              <w:t xml:space="preserve">, </w:t>
-            </w:r>
-            <w:r>
-              <w:rPr>
-                <w:b/>
-              </w:rPr>
-              <w:t>Beverage Labelin</w:t>
-            </w:r>
-            <w:r>
-              <w:rPr>
-                <w:b/>
-              </w:rPr>
-              <w:t>g</w:t>
-            </w:r>
-            <w:r>
-              <w:rPr>
-                <w:b/>
-              </w:rPr>
-              <w:t xml:space="preserve">, </w:t>
-            </w:r>
-            <w:r>
-              <w:rPr>
-                <w:b/>
-              </w:rPr>
-              <w:t xml:space="preserve">or </w:t>
-            </w:r>
-            <w:r>
-              <w:rPr>
-                <w:b/>
-              </w:rPr>
               <w:t>Trail Difficulty</w:t>
             </w:r>
-            <w:bookmarkStart w:id="0" w:name="_GoBack"/>
-            <w:bookmarkEnd w:id="0"/>
           </w:p>
         </w:tc>
       </w:tr>
@@ -1675,7 +1790,13 @@
               <w:spacing w:after="0" w:line="240" w:lineRule="auto"/>
             </w:pPr>
             <w:r>
-              <w:t>Are the developer’s name and date in a comment in the head element of the HTML page?</w:t>
+              <w:t>Are the developer’s name and date in a comment in</w:t>
+            </w:r>
+            <w:r>
+              <w:t>, or above,</w:t>
+            </w:r>
+            <w:r>
+              <w:t xml:space="preserve"> the head element of the HTML page?</w:t>
             </w:r>
           </w:p>
         </w:tc>
@@ -1749,15 +1870,7 @@
               <w:spacing w:after="0" w:line="240" w:lineRule="auto"/>
             </w:pPr>
             <w:r>
-              <w:t>Is the code that does the calculation in a function in a separate .</w:t>
-            </w:r>
-            <w:proofErr w:type="spellStart"/>
-            <w:r>
-              <w:t>js</w:t>
-            </w:r>
-            <w:proofErr w:type="spellEnd"/>
-            <w:r>
-              <w:t xml:space="preserve"> file?</w:t>
+              <w:t>Is the code that does the calculation in a function in a separate .js file?</w:t>
             </w:r>
           </w:p>
         </w:tc>
@@ -2026,14 +2139,12 @@
             <w:r>
               <w:t xml:space="preserve">   Is output written to an HTML element referenced using </w:t>
             </w:r>
-            <w:proofErr w:type="spellStart"/>
             <w:r>
               <w:rPr>
                 <w:rFonts w:ascii="Courier" w:hAnsi="Courier"/>
               </w:rPr>
               <w:t>getElementById</w:t>
             </w:r>
-            <w:proofErr w:type="spellEnd"/>
             <w:r>
               <w:t>?</w:t>
             </w:r>
@@ -2088,33 +2199,71 @@
         </w:trPr>
         <w:tc>
           <w:tcPr>
-            <w:tcW w:w="9252" w:type="dxa"/>
-            <w:gridSpan w:val="3"/>
-            <w:tcBorders>
-              <w:top w:val="nil"/>
-              <w:left w:val="single" w:sz="4" w:space="0" w:color="000001"/>
-              <w:bottom w:val="single" w:sz="4" w:space="0" w:color="000001"/>
-              <w:right w:val="single" w:sz="4" w:space="0" w:color="000001"/>
-            </w:tcBorders>
-            <w:shd w:val="clear" w:color="auto" w:fill="FFFFFF"/>
-            <w:tcMar>
-              <w:left w:w="98" w:type="dxa"/>
-            </w:tcMar>
-          </w:tcPr>
-          <w:p>
-            <w:pPr>
-              <w:widowControl w:val="0"/>
-              <w:spacing w:after="0" w:line="240" w:lineRule="auto"/>
-              <w:rPr>
-                <w:i/>
-              </w:rPr>
-            </w:pPr>
-            <w:r>
-              <w:rPr>
-                <w:i/>
-              </w:rPr>
-              <w:t>In the JavaScript file:</w:t>
-            </w:r>
+            <w:tcW w:w="7711" w:type="dxa"/>
+            <w:tcBorders>
+              <w:top w:val="nil"/>
+              <w:left w:val="single" w:sz="4" w:space="0" w:color="000001"/>
+              <w:bottom w:val="single" w:sz="4" w:space="0" w:color="000001"/>
+              <w:right w:val="nil"/>
+            </w:tcBorders>
+            <w:shd w:val="clear" w:color="auto" w:fill="FFFFFF"/>
+            <w:tcMar>
+              <w:left w:w="98" w:type="dxa"/>
+            </w:tcMar>
+          </w:tcPr>
+          <w:p>
+            <w:pPr>
+              <w:tabs>
+                <w:tab w:val="left" w:pos="0"/>
+              </w:tabs>
+              <w:suppressAutoHyphens w:val="0"/>
+              <w:spacing w:after="0" w:line="240" w:lineRule="auto"/>
+            </w:pPr>
+            <w:r>
+              <w:t xml:space="preserve">   Are there any syntax errors in the code?</w:t>
+            </w:r>
+          </w:p>
+        </w:tc>
+        <w:tc>
+          <w:tcPr>
+            <w:tcW w:w="717" w:type="dxa"/>
+            <w:tcBorders>
+              <w:top w:val="nil"/>
+              <w:left w:val="single" w:sz="4" w:space="0" w:color="000001"/>
+              <w:bottom w:val="single" w:sz="4" w:space="0" w:color="000001"/>
+              <w:right w:val="single" w:sz="4" w:space="0" w:color="000001"/>
+            </w:tcBorders>
+            <w:shd w:val="clear" w:color="auto" w:fill="FFFFFF"/>
+            <w:tcMar>
+              <w:left w:w="98" w:type="dxa"/>
+            </w:tcMar>
+          </w:tcPr>
+          <w:p>
+            <w:pPr>
+              <w:widowControl w:val="0"/>
+              <w:spacing w:after="0" w:line="240" w:lineRule="auto"/>
+            </w:pPr>
+          </w:p>
+        </w:tc>
+        <w:tc>
+          <w:tcPr>
+            <w:tcW w:w="824" w:type="dxa"/>
+            <w:tcBorders>
+              <w:top w:val="nil"/>
+              <w:left w:val="single" w:sz="4" w:space="0" w:color="000001"/>
+              <w:bottom w:val="single" w:sz="4" w:space="0" w:color="000001"/>
+              <w:right w:val="single" w:sz="4" w:space="0" w:color="000001"/>
+            </w:tcBorders>
+            <w:shd w:val="clear" w:color="auto" w:fill="FFFFFF"/>
+            <w:tcMar>
+              <w:left w:w="98" w:type="dxa"/>
+            </w:tcMar>
+          </w:tcPr>
+          <w:p>
+            <w:pPr>
+              <w:widowControl w:val="0"/>
+              <w:spacing w:after="0" w:line="240" w:lineRule="auto"/>
+            </w:pPr>
           </w:p>
         </w:tc>
       </w:tr>
@@ -2124,77 +2273,33 @@
         </w:trPr>
         <w:tc>
           <w:tcPr>
-            <w:tcW w:w="7711" w:type="dxa"/>
-            <w:tcBorders>
-              <w:top w:val="nil"/>
-              <w:left w:val="single" w:sz="4" w:space="0" w:color="000001"/>
-              <w:bottom w:val="single" w:sz="4" w:space="0" w:color="000001"/>
-              <w:right w:val="nil"/>
-            </w:tcBorders>
-            <w:shd w:val="clear" w:color="auto" w:fill="FFFFFF"/>
-            <w:tcMar>
-              <w:left w:w="98" w:type="dxa"/>
-            </w:tcMar>
-          </w:tcPr>
-          <w:p>
-            <w:pPr>
-              <w:tabs>
-                <w:tab w:val="left" w:pos="0"/>
-              </w:tabs>
-              <w:suppressAutoHyphens w:val="0"/>
-              <w:spacing w:after="0" w:line="240" w:lineRule="auto"/>
-              <w:rPr>
-                <w:bCs/>
-              </w:rPr>
-            </w:pPr>
-            <w:r>
-              <w:rPr>
-                <w:bCs/>
-              </w:rPr>
-              <w:t xml:space="preserve">   Is all of the code inside a function?</w:t>
-            </w:r>
-          </w:p>
-        </w:tc>
-        <w:tc>
-          <w:tcPr>
-            <w:tcW w:w="717" w:type="dxa"/>
-            <w:tcBorders>
-              <w:top w:val="nil"/>
-              <w:left w:val="single" w:sz="4" w:space="0" w:color="000001"/>
-              <w:bottom w:val="single" w:sz="4" w:space="0" w:color="000001"/>
-              <w:right w:val="single" w:sz="4" w:space="0" w:color="000001"/>
-            </w:tcBorders>
-            <w:shd w:val="clear" w:color="auto" w:fill="FFFFFF"/>
-            <w:tcMar>
-              <w:left w:w="98" w:type="dxa"/>
-            </w:tcMar>
-          </w:tcPr>
-          <w:p>
-            <w:pPr>
-              <w:widowControl w:val="0"/>
-              <w:spacing w:after="0" w:line="240" w:lineRule="auto"/>
-            </w:pPr>
-          </w:p>
-        </w:tc>
-        <w:tc>
-          <w:tcPr>
-            <w:tcW w:w="824" w:type="dxa"/>
-            <w:tcBorders>
-              <w:top w:val="nil"/>
-              <w:left w:val="single" w:sz="4" w:space="0" w:color="000001"/>
-              <w:bottom w:val="single" w:sz="4" w:space="0" w:color="000001"/>
-              <w:right w:val="single" w:sz="4" w:space="0" w:color="000001"/>
-            </w:tcBorders>
-            <w:shd w:val="clear" w:color="auto" w:fill="FFFFFF"/>
-            <w:tcMar>
-              <w:left w:w="98" w:type="dxa"/>
-            </w:tcMar>
-          </w:tcPr>
-          <w:p>
-            <w:pPr>
-              <w:widowControl w:val="0"/>
-              <w:spacing w:after="0" w:line="240" w:lineRule="auto"/>
-            </w:pPr>
+            <w:tcW w:w="9252" w:type="dxa"/>
+            <w:gridSpan w:val="3"/>
+            <w:tcBorders>
+              <w:top w:val="nil"/>
+              <w:left w:val="single" w:sz="4" w:space="0" w:color="000001"/>
+              <w:bottom w:val="single" w:sz="4" w:space="0" w:color="000001"/>
+              <w:right w:val="single" w:sz="4" w:space="0" w:color="000001"/>
+            </w:tcBorders>
+            <w:shd w:val="clear" w:color="auto" w:fill="FFFFFF"/>
+            <w:tcMar>
+              <w:left w:w="98" w:type="dxa"/>
+            </w:tcMar>
+          </w:tcPr>
+          <w:p>
+            <w:pPr>
+              <w:widowControl w:val="0"/>
+              <w:spacing w:after="0" w:line="240" w:lineRule="auto"/>
+              <w:rPr>
+                <w:i/>
+              </w:rPr>
+            </w:pPr>
+            <w:r>
+              <w:rPr>
+                <w:i/>
+              </w:rPr>
+              <w:t>In the JavaScript file:</w:t>
+            </w:r>
           </w:p>
         </w:tc>
       </w:tr>
@@ -2228,16 +2333,10 @@
               </w:rPr>
             </w:pPr>
             <w:r>
-              <w:t xml:space="preserve">   Are all variables declared using </w:t>
-            </w:r>
-            <w:r>
-              <w:rPr>
-                <w:rFonts w:ascii="Courier" w:hAnsi="Courier"/>
-              </w:rPr>
-              <w:t>let</w:t>
-            </w:r>
-            <w:r>
-              <w:t>?</w:t>
+              <w:rPr>
+                <w:bCs/>
+              </w:rPr>
+              <w:t xml:space="preserve">   Is all of the code inside a function?</w:t>
             </w:r>
           </w:p>
         </w:tc>
@@ -2309,9 +2408,21 @@
               </w:tabs>
               <w:suppressAutoHyphens w:val="0"/>
               <w:spacing w:after="0" w:line="240" w:lineRule="auto"/>
-            </w:pPr>
-            <w:r>
-              <w:t xml:space="preserve">   Are the appropriate selection statements used? </w:t>
+              <w:rPr>
+                <w:bCs/>
+              </w:rPr>
+            </w:pPr>
+            <w:r>
+              <w:t xml:space="preserve">   Are all variables declared using </w:t>
+            </w:r>
+            <w:r>
+              <w:rPr>
+                <w:rFonts w:ascii="Courier" w:hAnsi="Courier"/>
+              </w:rPr>
+              <w:t>let</w:t>
+            </w:r>
+            <w:r>
+              <w:t>?</w:t>
             </w:r>
           </w:p>
         </w:tc>
@@ -2364,33 +2475,71 @@
         </w:trPr>
         <w:tc>
           <w:tcPr>
-            <w:tcW w:w="9252" w:type="dxa"/>
-            <w:gridSpan w:val="3"/>
-            <w:tcBorders>
-              <w:top w:val="nil"/>
-              <w:left w:val="single" w:sz="4" w:space="0" w:color="000001"/>
-              <w:bottom w:val="single" w:sz="4" w:space="0" w:color="000001"/>
-              <w:right w:val="single" w:sz="4" w:space="0" w:color="000001"/>
-            </w:tcBorders>
-            <w:shd w:val="clear" w:color="auto" w:fill="FFFFFF"/>
-            <w:tcMar>
-              <w:left w:w="98" w:type="dxa"/>
-            </w:tcMar>
-          </w:tcPr>
-          <w:p>
-            <w:pPr>
-              <w:widowControl w:val="0"/>
-              <w:spacing w:after="0" w:line="240" w:lineRule="auto"/>
-              <w:rPr>
-                <w:i/>
-              </w:rPr>
-            </w:pPr>
-            <w:r>
-              <w:rPr>
-                <w:i/>
-              </w:rPr>
-              <w:t>Functionality</w:t>
-            </w:r>
+            <w:tcW w:w="7711" w:type="dxa"/>
+            <w:tcBorders>
+              <w:top w:val="nil"/>
+              <w:left w:val="single" w:sz="4" w:space="0" w:color="000001"/>
+              <w:bottom w:val="single" w:sz="4" w:space="0" w:color="000001"/>
+              <w:right w:val="nil"/>
+            </w:tcBorders>
+            <w:shd w:val="clear" w:color="auto" w:fill="FFFFFF"/>
+            <w:tcMar>
+              <w:left w:w="98" w:type="dxa"/>
+            </w:tcMar>
+          </w:tcPr>
+          <w:p>
+            <w:pPr>
+              <w:tabs>
+                <w:tab w:val="left" w:pos="0"/>
+              </w:tabs>
+              <w:suppressAutoHyphens w:val="0"/>
+              <w:spacing w:after="0" w:line="240" w:lineRule="auto"/>
+            </w:pPr>
+            <w:r>
+              <w:t xml:space="preserve">   Are the appropriate selection statements used? </w:t>
+            </w:r>
+          </w:p>
+        </w:tc>
+        <w:tc>
+          <w:tcPr>
+            <w:tcW w:w="717" w:type="dxa"/>
+            <w:tcBorders>
+              <w:top w:val="nil"/>
+              <w:left w:val="single" w:sz="4" w:space="0" w:color="000001"/>
+              <w:bottom w:val="single" w:sz="4" w:space="0" w:color="000001"/>
+              <w:right w:val="single" w:sz="4" w:space="0" w:color="000001"/>
+            </w:tcBorders>
+            <w:shd w:val="clear" w:color="auto" w:fill="FFFFFF"/>
+            <w:tcMar>
+              <w:left w:w="98" w:type="dxa"/>
+            </w:tcMar>
+          </w:tcPr>
+          <w:p>
+            <w:pPr>
+              <w:widowControl w:val="0"/>
+              <w:spacing w:after="0" w:line="240" w:lineRule="auto"/>
+            </w:pPr>
+          </w:p>
+        </w:tc>
+        <w:tc>
+          <w:tcPr>
+            <w:tcW w:w="824" w:type="dxa"/>
+            <w:tcBorders>
+              <w:top w:val="nil"/>
+              <w:left w:val="single" w:sz="4" w:space="0" w:color="000001"/>
+              <w:bottom w:val="single" w:sz="4" w:space="0" w:color="000001"/>
+              <w:right w:val="single" w:sz="4" w:space="0" w:color="000001"/>
+            </w:tcBorders>
+            <w:shd w:val="clear" w:color="auto" w:fill="FFFFFF"/>
+            <w:tcMar>
+              <w:left w:w="98" w:type="dxa"/>
+            </w:tcMar>
+          </w:tcPr>
+          <w:p>
+            <w:pPr>
+              <w:widowControl w:val="0"/>
+              <w:spacing w:after="0" w:line="240" w:lineRule="auto"/>
+            </w:pPr>
           </w:p>
         </w:tc>
       </w:tr>
@@ -2421,7 +2570,123 @@
               <w:spacing w:after="0" w:line="240" w:lineRule="auto"/>
             </w:pPr>
             <w:r>
-              <w:t xml:space="preserve">   Does the browser console show any errors for the JavaScript code?</w:t>
+              <w:t xml:space="preserve">   Are there any syntax errors in the code?</w:t>
+            </w:r>
+          </w:p>
+        </w:tc>
+        <w:tc>
+          <w:tcPr>
+            <w:tcW w:w="717" w:type="dxa"/>
+            <w:tcBorders>
+              <w:top w:val="nil"/>
+              <w:left w:val="single" w:sz="4" w:space="0" w:color="000001"/>
+              <w:bottom w:val="single" w:sz="4" w:space="0" w:color="000001"/>
+              <w:right w:val="single" w:sz="4" w:space="0" w:color="000001"/>
+            </w:tcBorders>
+            <w:shd w:val="clear" w:color="auto" w:fill="FFFFFF"/>
+            <w:tcMar>
+              <w:left w:w="98" w:type="dxa"/>
+            </w:tcMar>
+          </w:tcPr>
+          <w:p>
+            <w:pPr>
+              <w:widowControl w:val="0"/>
+              <w:spacing w:after="0" w:line="240" w:lineRule="auto"/>
+            </w:pPr>
+          </w:p>
+        </w:tc>
+        <w:tc>
+          <w:tcPr>
+            <w:tcW w:w="824" w:type="dxa"/>
+            <w:tcBorders>
+              <w:top w:val="nil"/>
+              <w:left w:val="single" w:sz="4" w:space="0" w:color="000001"/>
+              <w:bottom w:val="single" w:sz="4" w:space="0" w:color="000001"/>
+              <w:right w:val="single" w:sz="4" w:space="0" w:color="000001"/>
+            </w:tcBorders>
+            <w:shd w:val="clear" w:color="auto" w:fill="FFFFFF"/>
+            <w:tcMar>
+              <w:left w:w="98" w:type="dxa"/>
+            </w:tcMar>
+          </w:tcPr>
+          <w:p>
+            <w:pPr>
+              <w:widowControl w:val="0"/>
+              <w:spacing w:after="0" w:line="240" w:lineRule="auto"/>
+            </w:pPr>
+          </w:p>
+        </w:tc>
+      </w:tr>
+      <w:tr>
+        <w:trPr>
+          <w:trHeight w:val="305"/>
+        </w:trPr>
+        <w:tc>
+          <w:tcPr>
+            <w:tcW w:w="9252" w:type="dxa"/>
+            <w:gridSpan w:val="3"/>
+            <w:tcBorders>
+              <w:top w:val="nil"/>
+              <w:left w:val="single" w:sz="4" w:space="0" w:color="000001"/>
+              <w:bottom w:val="single" w:sz="4" w:space="0" w:color="000001"/>
+              <w:right w:val="single" w:sz="4" w:space="0" w:color="000001"/>
+            </w:tcBorders>
+            <w:shd w:val="clear" w:color="auto" w:fill="FFFFFF"/>
+            <w:tcMar>
+              <w:left w:w="98" w:type="dxa"/>
+            </w:tcMar>
+          </w:tcPr>
+          <w:p>
+            <w:pPr>
+              <w:widowControl w:val="0"/>
+              <w:spacing w:after="0" w:line="240" w:lineRule="auto"/>
+              <w:rPr>
+                <w:i/>
+              </w:rPr>
+            </w:pPr>
+            <w:r>
+              <w:rPr>
+                <w:i/>
+              </w:rPr>
+              <w:t>Functionality</w:t>
+            </w:r>
+          </w:p>
+        </w:tc>
+      </w:tr>
+      <w:tr>
+        <w:trPr>
+          <w:trHeight w:val="305"/>
+        </w:trPr>
+        <w:tc>
+          <w:tcPr>
+            <w:tcW w:w="7711" w:type="dxa"/>
+            <w:tcBorders>
+              <w:top w:val="nil"/>
+              <w:left w:val="single" w:sz="4" w:space="0" w:color="000001"/>
+              <w:bottom w:val="single" w:sz="4" w:space="0" w:color="000001"/>
+              <w:right w:val="nil"/>
+            </w:tcBorders>
+            <w:shd w:val="clear" w:color="auto" w:fill="FFFFFF"/>
+            <w:tcMar>
+              <w:left w:w="98" w:type="dxa"/>
+            </w:tcMar>
+          </w:tcPr>
+          <w:p>
+            <w:pPr>
+              <w:tabs>
+                <w:tab w:val="left" w:pos="0"/>
+              </w:tabs>
+              <w:suppressAutoHyphens w:val="0"/>
+              <w:spacing w:after="0" w:line="240" w:lineRule="auto"/>
+            </w:pPr>
+            <w:r>
+              <w:t xml:space="preserve">   Does the browser console show </w:t>
+            </w:r>
+            <w:r>
+              <w:t>no</w:t>
+            </w:r>
+            <w:r>
+              <w:t xml:space="preserve"> errors for the JavaScript code?</w:t>
             </w:r>
           </w:p>
         </w:tc>
@@ -2632,43 +2897,13 @@
               <w:rPr>
                 <w:b/>
               </w:rPr>
-              <w:t>Part 2: Web Page I</w:t>
+              <w:t xml:space="preserve">Part 2: Web Page III: Grade Level, </w:t>
             </w:r>
             <w:r>
               <w:rPr>
                 <w:b/>
               </w:rPr>
-              <w:t>I</w:t>
-            </w:r>
-            <w:r>
-              <w:rPr>
-                <w:b/>
-              </w:rPr>
-              <w:t xml:space="preserve">I: </w:t>
-            </w:r>
-            <w:r>
-              <w:rPr>
-                <w:b/>
-              </w:rPr>
-              <w:t>Grade Level</w:t>
-            </w:r>
-            <w:r>
-              <w:rPr>
-                <w:b/>
-              </w:rPr>
-              <w:t xml:space="preserve">, </w:t>
-            </w:r>
-            <w:r>
-              <w:rPr>
-                <w:b/>
-              </w:rPr>
-              <w:t>State Tax</w:t>
-            </w:r>
-            <w:r>
-              <w:rPr>
-                <w:b/>
-              </w:rPr>
-              <w:t>, or Trail Types</w:t>
+              <w:t>State Tax, or Trail Types</w:t>
             </w:r>
           </w:p>
         </w:tc>
@@ -2804,7 +3039,13 @@
               <w:spacing w:after="0" w:line="240" w:lineRule="auto"/>
             </w:pPr>
             <w:r>
-              <w:t>Are the developer’s name and date in a comment in the head element of the HTML page?</w:t>
+              <w:t>Are the developer’s name and date in a comment in</w:t>
+            </w:r>
+            <w:r>
+              <w:t>, or above,</w:t>
+            </w:r>
+            <w:r>
+              <w:t xml:space="preserve"> the head element of the HTML page?</w:t>
             </w:r>
           </w:p>
         </w:tc>
@@ -2878,15 +3119,7 @@
               <w:spacing w:after="0" w:line="240" w:lineRule="auto"/>
             </w:pPr>
             <w:r>
-              <w:t>Is the code that does the calculation in a function in a separate .</w:t>
-            </w:r>
-            <w:proofErr w:type="spellStart"/>
-            <w:r>
-              <w:t>js</w:t>
-            </w:r>
-            <w:proofErr w:type="spellEnd"/>
-            <w:r>
-              <w:t xml:space="preserve"> file?</w:t>
+              <w:t>Is the code that does the calculation in a function in a separate .js file?</w:t>
             </w:r>
           </w:p>
         </w:tc>
@@ -3155,14 +3388,12 @@
             <w:r>
               <w:t xml:space="preserve">   Is output written to an HTML element referenced using </w:t>
             </w:r>
-            <w:proofErr w:type="spellStart"/>
             <w:r>
               <w:rPr>
                 <w:rFonts w:ascii="Courier" w:hAnsi="Courier"/>
               </w:rPr>
               <w:t>getElementById</w:t>
             </w:r>
-            <w:proofErr w:type="spellEnd"/>
             <w:r>
               <w:t>?</w:t>
             </w:r>
@@ -3217,33 +3448,71 @@
         </w:trPr>
         <w:tc>
           <w:tcPr>
-            <w:tcW w:w="9252" w:type="dxa"/>
-            <w:gridSpan w:val="3"/>
-            <w:tcBorders>
-              <w:top w:val="nil"/>
-              <w:left w:val="single" w:sz="4" w:space="0" w:color="000001"/>
-              <w:bottom w:val="single" w:sz="4" w:space="0" w:color="000001"/>
-              <w:right w:val="single" w:sz="4" w:space="0" w:color="000001"/>
-            </w:tcBorders>
-            <w:shd w:val="clear" w:color="auto" w:fill="FFFFFF"/>
-            <w:tcMar>
-              <w:left w:w="98" w:type="dxa"/>
-            </w:tcMar>
-          </w:tcPr>
-          <w:p>
-            <w:pPr>
-              <w:widowControl w:val="0"/>
-              <w:spacing w:after="0" w:line="240" w:lineRule="auto"/>
-              <w:rPr>
-                <w:i/>
-              </w:rPr>
-            </w:pPr>
-            <w:r>
-              <w:rPr>
-                <w:i/>
-              </w:rPr>
-              <w:t>In the JavaScript file:</w:t>
-            </w:r>
+            <w:tcW w:w="7711" w:type="dxa"/>
+            <w:tcBorders>
+              <w:top w:val="nil"/>
+              <w:left w:val="single" w:sz="4" w:space="0" w:color="000001"/>
+              <w:bottom w:val="single" w:sz="4" w:space="0" w:color="000001"/>
+              <w:right w:val="nil"/>
+            </w:tcBorders>
+            <w:shd w:val="clear" w:color="auto" w:fill="FFFFFF"/>
+            <w:tcMar>
+              <w:left w:w="98" w:type="dxa"/>
+            </w:tcMar>
+          </w:tcPr>
+          <w:p>
+            <w:pPr>
+              <w:tabs>
+                <w:tab w:val="left" w:pos="0"/>
+              </w:tabs>
+              <w:suppressAutoHyphens w:val="0"/>
+              <w:spacing w:after="0" w:line="240" w:lineRule="auto"/>
+            </w:pPr>
+            <w:r>
+              <w:t xml:space="preserve">   Are there any syntax errors in the code?</w:t>
+            </w:r>
+          </w:p>
+        </w:tc>
+        <w:tc>
+          <w:tcPr>
+            <w:tcW w:w="717" w:type="dxa"/>
+            <w:tcBorders>
+              <w:top w:val="nil"/>
+              <w:left w:val="single" w:sz="4" w:space="0" w:color="000001"/>
+              <w:bottom w:val="single" w:sz="4" w:space="0" w:color="000001"/>
+              <w:right w:val="single" w:sz="4" w:space="0" w:color="000001"/>
+            </w:tcBorders>
+            <w:shd w:val="clear" w:color="auto" w:fill="FFFFFF"/>
+            <w:tcMar>
+              <w:left w:w="98" w:type="dxa"/>
+            </w:tcMar>
+          </w:tcPr>
+          <w:p>
+            <w:pPr>
+              <w:widowControl w:val="0"/>
+              <w:spacing w:after="0" w:line="240" w:lineRule="auto"/>
+            </w:pPr>
+          </w:p>
+        </w:tc>
+        <w:tc>
+          <w:tcPr>
+            <w:tcW w:w="824" w:type="dxa"/>
+            <w:tcBorders>
+              <w:top w:val="nil"/>
+              <w:left w:val="single" w:sz="4" w:space="0" w:color="000001"/>
+              <w:bottom w:val="single" w:sz="4" w:space="0" w:color="000001"/>
+              <w:right w:val="single" w:sz="4" w:space="0" w:color="000001"/>
+            </w:tcBorders>
+            <w:shd w:val="clear" w:color="auto" w:fill="FFFFFF"/>
+            <w:tcMar>
+              <w:left w:w="98" w:type="dxa"/>
+            </w:tcMar>
+          </w:tcPr>
+          <w:p>
+            <w:pPr>
+              <w:widowControl w:val="0"/>
+              <w:spacing w:after="0" w:line="240" w:lineRule="auto"/>
+            </w:pPr>
           </w:p>
         </w:tc>
       </w:tr>
@@ -3253,77 +3522,33 @@
         </w:trPr>
         <w:tc>
           <w:tcPr>
-            <w:tcW w:w="7711" w:type="dxa"/>
-            <w:tcBorders>
-              <w:top w:val="nil"/>
-              <w:left w:val="single" w:sz="4" w:space="0" w:color="000001"/>
-              <w:bottom w:val="single" w:sz="4" w:space="0" w:color="000001"/>
-              <w:right w:val="nil"/>
-            </w:tcBorders>
-            <w:shd w:val="clear" w:color="auto" w:fill="FFFFFF"/>
-            <w:tcMar>
-              <w:left w:w="98" w:type="dxa"/>
-            </w:tcMar>
-          </w:tcPr>
-          <w:p>
-            <w:pPr>
-              <w:tabs>
-                <w:tab w:val="left" w:pos="0"/>
-              </w:tabs>
-              <w:suppressAutoHyphens w:val="0"/>
-              <w:spacing w:after="0" w:line="240" w:lineRule="auto"/>
-              <w:rPr>
-                <w:bCs/>
-              </w:rPr>
-            </w:pPr>
-            <w:r>
-              <w:rPr>
-                <w:bCs/>
-              </w:rPr>
-              <w:t xml:space="preserve">   Is all of the code inside a function?</w:t>
-            </w:r>
-          </w:p>
-        </w:tc>
-        <w:tc>
-          <w:tcPr>
-            <w:tcW w:w="717" w:type="dxa"/>
-            <w:tcBorders>
-              <w:top w:val="nil"/>
-              <w:left w:val="single" w:sz="4" w:space="0" w:color="000001"/>
-              <w:bottom w:val="single" w:sz="4" w:space="0" w:color="000001"/>
-              <w:right w:val="single" w:sz="4" w:space="0" w:color="000001"/>
-            </w:tcBorders>
-            <w:shd w:val="clear" w:color="auto" w:fill="FFFFFF"/>
-            <w:tcMar>
-              <w:left w:w="98" w:type="dxa"/>
-            </w:tcMar>
-          </w:tcPr>
-          <w:p>
-            <w:pPr>
-              <w:widowControl w:val="0"/>
-              <w:spacing w:after="0" w:line="240" w:lineRule="auto"/>
-            </w:pPr>
-          </w:p>
-        </w:tc>
-        <w:tc>
-          <w:tcPr>
-            <w:tcW w:w="824" w:type="dxa"/>
-            <w:tcBorders>
-              <w:top w:val="nil"/>
-              <w:left w:val="single" w:sz="4" w:space="0" w:color="000001"/>
-              <w:bottom w:val="single" w:sz="4" w:space="0" w:color="000001"/>
-              <w:right w:val="single" w:sz="4" w:space="0" w:color="000001"/>
-            </w:tcBorders>
-            <w:shd w:val="clear" w:color="auto" w:fill="FFFFFF"/>
-            <w:tcMar>
-              <w:left w:w="98" w:type="dxa"/>
-            </w:tcMar>
-          </w:tcPr>
-          <w:p>
-            <w:pPr>
-              <w:widowControl w:val="0"/>
-              <w:spacing w:after="0" w:line="240" w:lineRule="auto"/>
-            </w:pPr>
+            <w:tcW w:w="9252" w:type="dxa"/>
+            <w:gridSpan w:val="3"/>
+            <w:tcBorders>
+              <w:top w:val="nil"/>
+              <w:left w:val="single" w:sz="4" w:space="0" w:color="000001"/>
+              <w:bottom w:val="single" w:sz="4" w:space="0" w:color="000001"/>
+              <w:right w:val="single" w:sz="4" w:space="0" w:color="000001"/>
+            </w:tcBorders>
+            <w:shd w:val="clear" w:color="auto" w:fill="FFFFFF"/>
+            <w:tcMar>
+              <w:left w:w="98" w:type="dxa"/>
+            </w:tcMar>
+          </w:tcPr>
+          <w:p>
+            <w:pPr>
+              <w:widowControl w:val="0"/>
+              <w:spacing w:after="0" w:line="240" w:lineRule="auto"/>
+              <w:rPr>
+                <w:i/>
+              </w:rPr>
+            </w:pPr>
+            <w:r>
+              <w:rPr>
+                <w:i/>
+              </w:rPr>
+              <w:t>In the JavaScript file:</w:t>
+            </w:r>
           </w:p>
         </w:tc>
       </w:tr>
@@ -3357,16 +3582,10 @@
               </w:rPr>
             </w:pPr>
             <w:r>
-              <w:t xml:space="preserve">   Are all variables declared using </w:t>
-            </w:r>
-            <w:r>
-              <w:rPr>
-                <w:rFonts w:ascii="Courier" w:hAnsi="Courier"/>
-              </w:rPr>
-              <w:t>let</w:t>
-            </w:r>
-            <w:r>
-              <w:t>?</w:t>
+              <w:rPr>
+                <w:bCs/>
+              </w:rPr>
+              <w:t xml:space="preserve">   Is all of the code inside a function?</w:t>
             </w:r>
           </w:p>
         </w:tc>
@@ -3438,9 +3657,21 @@
               </w:tabs>
               <w:suppressAutoHyphens w:val="0"/>
               <w:spacing w:after="0" w:line="240" w:lineRule="auto"/>
-            </w:pPr>
-            <w:r>
-              <w:t xml:space="preserve">   Are the appropriate selection statements used? </w:t>
+              <w:rPr>
+                <w:bCs/>
+              </w:rPr>
+            </w:pPr>
+            <w:r>
+              <w:t xml:space="preserve">   Are all variables declared using </w:t>
+            </w:r>
+            <w:r>
+              <w:rPr>
+                <w:rFonts w:ascii="Courier" w:hAnsi="Courier"/>
+              </w:rPr>
+              <w:t>let</w:t>
+            </w:r>
+            <w:r>
+              <w:t>?</w:t>
             </w:r>
           </w:p>
         </w:tc>
@@ -3493,33 +3724,71 @@
         </w:trPr>
         <w:tc>
           <w:tcPr>
-            <w:tcW w:w="9252" w:type="dxa"/>
-            <w:gridSpan w:val="3"/>
-            <w:tcBorders>
-              <w:top w:val="nil"/>
-              <w:left w:val="single" w:sz="4" w:space="0" w:color="000001"/>
-              <w:bottom w:val="single" w:sz="4" w:space="0" w:color="000001"/>
-              <w:right w:val="single" w:sz="4" w:space="0" w:color="000001"/>
-            </w:tcBorders>
-            <w:shd w:val="clear" w:color="auto" w:fill="FFFFFF"/>
-            <w:tcMar>
-              <w:left w:w="98" w:type="dxa"/>
-            </w:tcMar>
-          </w:tcPr>
-          <w:p>
-            <w:pPr>
-              <w:widowControl w:val="0"/>
-              <w:spacing w:after="0" w:line="240" w:lineRule="auto"/>
-              <w:rPr>
-                <w:i/>
-              </w:rPr>
-            </w:pPr>
-            <w:r>
-              <w:rPr>
-                <w:i/>
-              </w:rPr>
-              <w:t>Functionality</w:t>
-            </w:r>
+            <w:tcW w:w="7711" w:type="dxa"/>
+            <w:tcBorders>
+              <w:top w:val="nil"/>
+              <w:left w:val="single" w:sz="4" w:space="0" w:color="000001"/>
+              <w:bottom w:val="single" w:sz="4" w:space="0" w:color="000001"/>
+              <w:right w:val="nil"/>
+            </w:tcBorders>
+            <w:shd w:val="clear" w:color="auto" w:fill="FFFFFF"/>
+            <w:tcMar>
+              <w:left w:w="98" w:type="dxa"/>
+            </w:tcMar>
+          </w:tcPr>
+          <w:p>
+            <w:pPr>
+              <w:tabs>
+                <w:tab w:val="left" w:pos="0"/>
+              </w:tabs>
+              <w:suppressAutoHyphens w:val="0"/>
+              <w:spacing w:after="0" w:line="240" w:lineRule="auto"/>
+            </w:pPr>
+            <w:r>
+              <w:t xml:space="preserve">   Are the appropriate selection statements used? </w:t>
+            </w:r>
+          </w:p>
+        </w:tc>
+        <w:tc>
+          <w:tcPr>
+            <w:tcW w:w="717" w:type="dxa"/>
+            <w:tcBorders>
+              <w:top w:val="nil"/>
+              <w:left w:val="single" w:sz="4" w:space="0" w:color="000001"/>
+              <w:bottom w:val="single" w:sz="4" w:space="0" w:color="000001"/>
+              <w:right w:val="single" w:sz="4" w:space="0" w:color="000001"/>
+            </w:tcBorders>
+            <w:shd w:val="clear" w:color="auto" w:fill="FFFFFF"/>
+            <w:tcMar>
+              <w:left w:w="98" w:type="dxa"/>
+            </w:tcMar>
+          </w:tcPr>
+          <w:p>
+            <w:pPr>
+              <w:widowControl w:val="0"/>
+              <w:spacing w:after="0" w:line="240" w:lineRule="auto"/>
+            </w:pPr>
+          </w:p>
+        </w:tc>
+        <w:tc>
+          <w:tcPr>
+            <w:tcW w:w="824" w:type="dxa"/>
+            <w:tcBorders>
+              <w:top w:val="nil"/>
+              <w:left w:val="single" w:sz="4" w:space="0" w:color="000001"/>
+              <w:bottom w:val="single" w:sz="4" w:space="0" w:color="000001"/>
+              <w:right w:val="single" w:sz="4" w:space="0" w:color="000001"/>
+            </w:tcBorders>
+            <w:shd w:val="clear" w:color="auto" w:fill="FFFFFF"/>
+            <w:tcMar>
+              <w:left w:w="98" w:type="dxa"/>
+            </w:tcMar>
+          </w:tcPr>
+          <w:p>
+            <w:pPr>
+              <w:widowControl w:val="0"/>
+              <w:spacing w:after="0" w:line="240" w:lineRule="auto"/>
+            </w:pPr>
           </w:p>
         </w:tc>
       </w:tr>
@@ -3550,7 +3819,123 @@
               <w:spacing w:after="0" w:line="240" w:lineRule="auto"/>
             </w:pPr>
             <w:r>
-              <w:t xml:space="preserve">   Does the browser console show any errors for the JavaScript code?</w:t>
+              <w:t xml:space="preserve">   Are there any syntax errors in the code?</w:t>
+            </w:r>
+          </w:p>
+        </w:tc>
+        <w:tc>
+          <w:tcPr>
+            <w:tcW w:w="717" w:type="dxa"/>
+            <w:tcBorders>
+              <w:top w:val="nil"/>
+              <w:left w:val="single" w:sz="4" w:space="0" w:color="000001"/>
+              <w:bottom w:val="single" w:sz="4" w:space="0" w:color="000001"/>
+              <w:right w:val="single" w:sz="4" w:space="0" w:color="000001"/>
+            </w:tcBorders>
+            <w:shd w:val="clear" w:color="auto" w:fill="FFFFFF"/>
+            <w:tcMar>
+              <w:left w:w="98" w:type="dxa"/>
+            </w:tcMar>
+          </w:tcPr>
+          <w:p>
+            <w:pPr>
+              <w:widowControl w:val="0"/>
+              <w:spacing w:after="0" w:line="240" w:lineRule="auto"/>
+            </w:pPr>
+          </w:p>
+        </w:tc>
+        <w:tc>
+          <w:tcPr>
+            <w:tcW w:w="824" w:type="dxa"/>
+            <w:tcBorders>
+              <w:top w:val="nil"/>
+              <w:left w:val="single" w:sz="4" w:space="0" w:color="000001"/>
+              <w:bottom w:val="single" w:sz="4" w:space="0" w:color="000001"/>
+              <w:right w:val="single" w:sz="4" w:space="0" w:color="000001"/>
+            </w:tcBorders>
+            <w:shd w:val="clear" w:color="auto" w:fill="FFFFFF"/>
+            <w:tcMar>
+              <w:left w:w="98" w:type="dxa"/>
+            </w:tcMar>
+          </w:tcPr>
+          <w:p>
+            <w:pPr>
+              <w:widowControl w:val="0"/>
+              <w:spacing w:after="0" w:line="240" w:lineRule="auto"/>
+            </w:pPr>
+          </w:p>
+        </w:tc>
+      </w:tr>
+      <w:tr>
+        <w:trPr>
+          <w:trHeight w:val="305"/>
+        </w:trPr>
+        <w:tc>
+          <w:tcPr>
+            <w:tcW w:w="9252" w:type="dxa"/>
+            <w:gridSpan w:val="3"/>
+            <w:tcBorders>
+              <w:top w:val="nil"/>
+              <w:left w:val="single" w:sz="4" w:space="0" w:color="000001"/>
+              <w:bottom w:val="single" w:sz="4" w:space="0" w:color="000001"/>
+              <w:right w:val="single" w:sz="4" w:space="0" w:color="000001"/>
+            </w:tcBorders>
+            <w:shd w:val="clear" w:color="auto" w:fill="FFFFFF"/>
+            <w:tcMar>
+              <w:left w:w="98" w:type="dxa"/>
+            </w:tcMar>
+          </w:tcPr>
+          <w:p>
+            <w:pPr>
+              <w:widowControl w:val="0"/>
+              <w:spacing w:after="0" w:line="240" w:lineRule="auto"/>
+              <w:rPr>
+                <w:i/>
+              </w:rPr>
+            </w:pPr>
+            <w:r>
+              <w:rPr>
+                <w:i/>
+              </w:rPr>
+              <w:t>Functionality</w:t>
+            </w:r>
+          </w:p>
+        </w:tc>
+      </w:tr>
+      <w:tr>
+        <w:trPr>
+          <w:trHeight w:val="305"/>
+        </w:trPr>
+        <w:tc>
+          <w:tcPr>
+            <w:tcW w:w="7711" w:type="dxa"/>
+            <w:tcBorders>
+              <w:top w:val="nil"/>
+              <w:left w:val="single" w:sz="4" w:space="0" w:color="000001"/>
+              <w:bottom w:val="single" w:sz="4" w:space="0" w:color="000001"/>
+              <w:right w:val="nil"/>
+            </w:tcBorders>
+            <w:shd w:val="clear" w:color="auto" w:fill="FFFFFF"/>
+            <w:tcMar>
+              <w:left w:w="98" w:type="dxa"/>
+            </w:tcMar>
+          </w:tcPr>
+          <w:p>
+            <w:pPr>
+              <w:tabs>
+                <w:tab w:val="left" w:pos="0"/>
+              </w:tabs>
+              <w:suppressAutoHyphens w:val="0"/>
+              <w:spacing w:after="0" w:line="240" w:lineRule="auto"/>
+            </w:pPr>
+            <w:r>
+              <w:t xml:space="preserve">   Does the browser console show </w:t>
+            </w:r>
+            <w:r>
+              <w:t>no</w:t>
+            </w:r>
+            <w:r>
+              <w:t xml:space="preserve"> errors for the JavaScript code?</w:t>
             </w:r>
           </w:p>
         </w:tc>
@@ -3709,7 +4094,7 @@
 </file>
 
 <file path=word/endnotes.xml><?xml version="1.0" encoding="utf-8"?>
-<w:endnotes xmlns:wpc="http://schemas.microsoft.com/office/word/2010/wordprocessingCanvas" xmlns:cx="http://schemas.microsoft.com/office/drawing/2014/chartex" xmlns:cx1="http://schemas.microsoft.com/office/drawing/2015/9/8/chartex" xmlns:cx2="http://schemas.microsoft.com/office/drawing/2015/10/21/chartex" xmlns:cx3="http://schemas.microsoft.com/office/drawing/2016/5/9/chartex" xmlns:cx4="http://schemas.microsoft.com/office/drawing/2016/5/10/chartex" xmlns:cx5="http://schemas.microsoft.com/office/drawing/2016/5/11/chartex" xmlns:cx6="http://schemas.microsoft.com/office/drawing/2016/5/12/chartex" xmlns:cx7="http://schemas.microsoft.com/office/drawing/2016/5/13/chartex" xmlns:cx8="http://schemas.microsoft.com/office/drawing/2016/5/14/chartex" xmlns:mc="http://schemas.openxmlformats.org/markup-compatibility/2006" xmlns:aink="http://schemas.microsoft.com/office/drawing/2016/ink" xmlns:am3d="http://schemas.microsoft.com/office/drawing/2017/model3d" xmlns:o="urn:schemas-microsoft-com:office:office" xmlns:r="http://schemas.openxmlformats.org/officeDocument/2006/relationships" xmlns:m="http://schemas.openxmlformats.org/officeDocument/2006/math" xmlns:v="urn:schemas-microsoft-com:vml" xmlns:wp14="http://schemas.microsoft.com/office/word/2010/wordprocessingDrawing" xmlns:wp="http://schemas.openxmlformats.org/drawingml/2006/wordprocessingDrawing" xmlns:w10="urn:schemas-microsoft-com:office:word" xmlns:w="http://schemas.openxmlformats.org/wordprocessingml/2006/main" xmlns:w14="http://schemas.microsoft.com/office/word/2010/wordml" xmlns:w15="http://schemas.microsoft.com/office/word/2012/wordml" xmlns:w16cid="http://schemas.microsoft.com/office/word/2016/wordml/cid" xmlns:w16se="http://schemas.microsoft.com/office/word/2015/wordml/symex" xmlns:wpg="http://schemas.microsoft.com/office/word/2010/wordprocessingGroup" xmlns:wpi="http://schemas.microsoft.com/office/word/2010/wordprocessingInk" xmlns:wne="http://schemas.microsoft.com/office/word/2006/wordml" xmlns:wps="http://schemas.microsoft.com/office/word/2010/wordprocessingShape" mc:Ignorable="w14 w15 w16se w16cid wp14">
+<w:endnotes xmlns:wpc="http://schemas.microsoft.com/office/word/2010/wordprocessingCanvas" xmlns:cx="http://schemas.microsoft.com/office/drawing/2014/chartex" xmlns:cx1="http://schemas.microsoft.com/office/drawing/2015/9/8/chartex" xmlns:cx2="http://schemas.microsoft.com/office/drawing/2015/10/21/chartex" xmlns:cx3="http://schemas.microsoft.com/office/drawing/2016/5/9/chartex" xmlns:cx4="http://schemas.microsoft.com/office/drawing/2016/5/10/chartex" xmlns:cx5="http://schemas.microsoft.com/office/drawing/2016/5/11/chartex" xmlns:cx6="http://schemas.microsoft.com/office/drawing/2016/5/12/chartex" xmlns:cx7="http://schemas.microsoft.com/office/drawing/2016/5/13/chartex" xmlns:cx8="http://schemas.microsoft.com/office/drawing/2016/5/14/chartex" xmlns:mc="http://schemas.openxmlformats.org/markup-compatibility/2006" xmlns:aink="http://schemas.microsoft.com/office/drawing/2016/ink" xmlns:am3d="http://schemas.microsoft.com/office/drawing/2017/model3d" xmlns:o="urn:schemas-microsoft-com:office:office" xmlns:r="http://schemas.openxmlformats.org/officeDocument/2006/relationships" xmlns:m="http://schemas.openxmlformats.org/officeDocument/2006/math" xmlns:v="urn:schemas-microsoft-com:vml" xmlns:wp14="http://schemas.microsoft.com/office/word/2010/wordprocessingDrawing" xmlns:wp="http://schemas.openxmlformats.org/drawingml/2006/wordprocessingDrawing" xmlns:w10="urn:schemas-microsoft-com:office:word" xmlns:w="http://schemas.openxmlformats.org/wordprocessingml/2006/main" xmlns:w14="http://schemas.microsoft.com/office/word/2010/wordml" xmlns:w15="http://schemas.microsoft.com/office/word/2012/wordml" xmlns:w16cex="http://schemas.microsoft.com/office/word/2018/wordml/cex" xmlns:w16cid="http://schemas.microsoft.com/office/word/2016/wordml/cid" xmlns:w16="http://schemas.microsoft.com/office/word/2018/wordml" xmlns:w16sdtdh="http://schemas.microsoft.com/office/word/2020/wordml/sdtdatahash" xmlns:w16se="http://schemas.microsoft.com/office/word/2015/wordml/symex" xmlns:wpg="http://schemas.microsoft.com/office/word/2010/wordprocessingGroup" xmlns:wpi="http://schemas.microsoft.com/office/word/2010/wordprocessingInk" xmlns:wne="http://schemas.microsoft.com/office/word/2006/wordml" xmlns:wps="http://schemas.microsoft.com/office/word/2010/wordprocessingShape" mc:Ignorable="w14 w15 w16se w16cid w16 w16cex w16sdtdh wp14">
   <w:endnote w:type="separator" w:id="-1">
     <w:p>
       <w:pPr>
@@ -3734,7 +4119,7 @@
 </file>
 
 <file path=word/footer1.xml><?xml version="1.0" encoding="utf-8"?>
-<w:ftr xmlns:wpc="http://schemas.microsoft.com/office/word/2010/wordprocessingCanvas" xmlns:cx="http://schemas.microsoft.com/office/drawing/2014/chartex" xmlns:cx1="http://schemas.microsoft.com/office/drawing/2015/9/8/chartex" xmlns:cx2="http://schemas.microsoft.com/office/drawing/2015/10/21/chartex" xmlns:cx3="http://schemas.microsoft.com/office/drawing/2016/5/9/chartex" xmlns:cx4="http://schemas.microsoft.com/office/drawing/2016/5/10/chartex" xmlns:cx5="http://schemas.microsoft.com/office/drawing/2016/5/11/chartex" xmlns:cx6="http://schemas.microsoft.com/office/drawing/2016/5/12/chartex" xmlns:cx7="http://schemas.microsoft.com/office/drawing/2016/5/13/chartex" xmlns:cx8="http://schemas.microsoft.com/office/drawing/2016/5/14/chartex" xmlns:mc="http://schemas.openxmlformats.org/markup-compatibility/2006" xmlns:aink="http://schemas.microsoft.com/office/drawing/2016/ink" xmlns:am3d="http://schemas.microsoft.com/office/drawing/2017/model3d" xmlns:o="urn:schemas-microsoft-com:office:office" xmlns:r="http://schemas.openxmlformats.org/officeDocument/2006/relationships" xmlns:m="http://schemas.openxmlformats.org/officeDocument/2006/math" xmlns:v="urn:schemas-microsoft-com:vml" xmlns:wp14="http://schemas.microsoft.com/office/word/2010/wordprocessingDrawing" xmlns:wp="http://schemas.openxmlformats.org/drawingml/2006/wordprocessingDrawing" xmlns:w10="urn:schemas-microsoft-com:office:word" xmlns:w="http://schemas.openxmlformats.org/wordprocessingml/2006/main" xmlns:w14="http://schemas.microsoft.com/office/word/2010/wordml" xmlns:w15="http://schemas.microsoft.com/office/word/2012/wordml" xmlns:w16cid="http://schemas.microsoft.com/office/word/2016/wordml/cid" xmlns:w16se="http://schemas.microsoft.com/office/word/2015/wordml/symex" xmlns:wpg="http://schemas.microsoft.com/office/word/2010/wordprocessingGroup" xmlns:wpi="http://schemas.microsoft.com/office/word/2010/wordprocessingInk" xmlns:wne="http://schemas.microsoft.com/office/word/2006/wordml" xmlns:wps="http://schemas.microsoft.com/office/word/2010/wordprocessingShape" mc:Ignorable="w14 w15 w16se w16cid wp14">
+<w:ftr xmlns:wpc="http://schemas.microsoft.com/office/word/2010/wordprocessingCanvas" xmlns:cx="http://schemas.microsoft.com/office/drawing/2014/chartex" xmlns:cx1="http://schemas.microsoft.com/office/drawing/2015/9/8/chartex" xmlns:cx2="http://schemas.microsoft.com/office/drawing/2015/10/21/chartex" xmlns:cx3="http://schemas.microsoft.com/office/drawing/2016/5/9/chartex" xmlns:cx4="http://schemas.microsoft.com/office/drawing/2016/5/10/chartex" xmlns:cx5="http://schemas.microsoft.com/office/drawing/2016/5/11/chartex" xmlns:cx6="http://schemas.microsoft.com/office/drawing/2016/5/12/chartex" xmlns:cx7="http://schemas.microsoft.com/office/drawing/2016/5/13/chartex" xmlns:cx8="http://schemas.microsoft.com/office/drawing/2016/5/14/chartex" xmlns:mc="http://schemas.openxmlformats.org/markup-compatibility/2006" xmlns:aink="http://schemas.microsoft.com/office/drawing/2016/ink" xmlns:am3d="http://schemas.microsoft.com/office/drawing/2017/model3d" xmlns:o="urn:schemas-microsoft-com:office:office" xmlns:r="http://schemas.openxmlformats.org/officeDocument/2006/relationships" xmlns:m="http://schemas.openxmlformats.org/officeDocument/2006/math" xmlns:v="urn:schemas-microsoft-com:vml" xmlns:wp14="http://schemas.microsoft.com/office/word/2010/wordprocessingDrawing" xmlns:wp="http://schemas.openxmlformats.org/drawingml/2006/wordprocessingDrawing" xmlns:w10="urn:schemas-microsoft-com:office:word" xmlns:w="http://schemas.openxmlformats.org/wordprocessingml/2006/main" xmlns:w14="http://schemas.microsoft.com/office/word/2010/wordml" xmlns:w15="http://schemas.microsoft.com/office/word/2012/wordml" xmlns:w16cex="http://schemas.microsoft.com/office/word/2018/wordml/cex" xmlns:w16cid="http://schemas.microsoft.com/office/word/2016/wordml/cid" xmlns:w16="http://schemas.microsoft.com/office/word/2018/wordml" xmlns:w16sdtdh="http://schemas.microsoft.com/office/word/2020/wordml/sdtdatahash" xmlns:w16se="http://schemas.microsoft.com/office/word/2015/wordml/symex" xmlns:wpg="http://schemas.microsoft.com/office/word/2010/wordprocessingGroup" xmlns:wpi="http://schemas.microsoft.com/office/word/2010/wordprocessingInk" xmlns:wne="http://schemas.microsoft.com/office/word/2006/wordml" xmlns:wps="http://schemas.microsoft.com/office/word/2010/wordprocessingShape" mc:Ignorable="w14 w15 w16se w16cid w16 w16cex w16sdtdh wp14">
   <w:sdt>
     <w:sdtPr>
       <w:rPr>
@@ -3746,6 +4131,11 @@
         <w:docPartUnique/>
       </w:docPartObj>
     </w:sdtPr>
+    <w:sdtEndPr>
+      <w:rPr>
+        <w:rStyle w:val="PageNumber"/>
+      </w:rPr>
+    </w:sdtEndPr>
     <w:sdtContent>
       <w:p>
         <w:pPr>
@@ -3786,7 +4176,7 @@
 </file>
 
 <file path=word/footer2.xml><?xml version="1.0" encoding="utf-8"?>
-<w:ftr xmlns:wpc="http://schemas.microsoft.com/office/word/2010/wordprocessingCanvas" xmlns:cx="http://schemas.microsoft.com/office/drawing/2014/chartex" xmlns:cx1="http://schemas.microsoft.com/office/drawing/2015/9/8/chartex" xmlns:cx2="http://schemas.microsoft.com/office/drawing/2015/10/21/chartex" xmlns:cx3="http://schemas.microsoft.com/office/drawing/2016/5/9/chartex" xmlns:cx4="http://schemas.microsoft.com/office/drawing/2016/5/10/chartex" xmlns:cx5="http://schemas.microsoft.com/office/drawing/2016/5/11/chartex" xmlns:cx6="http://schemas.microsoft.com/office/drawing/2016/5/12/chartex" xmlns:cx7="http://schemas.microsoft.com/office/drawing/2016/5/13/chartex" xmlns:cx8="http://schemas.microsoft.com/office/drawing/2016/5/14/chartex" xmlns:mc="http://schemas.openxmlformats.org/markup-compatibility/2006" xmlns:aink="http://schemas.microsoft.com/office/drawing/2016/ink" xmlns:am3d="http://schemas.microsoft.com/office/drawing/2017/model3d" xmlns:o="urn:schemas-microsoft-com:office:office" xmlns:r="http://schemas.openxmlformats.org/officeDocument/2006/relationships" xmlns:m="http://schemas.openxmlformats.org/officeDocument/2006/math" xmlns:v="urn:schemas-microsoft-com:vml" xmlns:wp14="http://schemas.microsoft.com/office/word/2010/wordprocessingDrawing" xmlns:wp="http://schemas.openxmlformats.org/drawingml/2006/wordprocessingDrawing" xmlns:w10="urn:schemas-microsoft-com:office:word" xmlns:w="http://schemas.openxmlformats.org/wordprocessingml/2006/main" xmlns:w14="http://schemas.microsoft.com/office/word/2010/wordml" xmlns:w15="http://schemas.microsoft.com/office/word/2012/wordml" xmlns:w16cid="http://schemas.microsoft.com/office/word/2016/wordml/cid" xmlns:w16se="http://schemas.microsoft.com/office/word/2015/wordml/symex" xmlns:wpg="http://schemas.microsoft.com/office/word/2010/wordprocessingGroup" xmlns:wpi="http://schemas.microsoft.com/office/word/2010/wordprocessingInk" xmlns:wne="http://schemas.microsoft.com/office/word/2006/wordml" xmlns:wps="http://schemas.microsoft.com/office/word/2010/wordprocessingShape" mc:Ignorable="w14 w15 w16se w16cid wp14">
+<w:ftr xmlns:wpc="http://schemas.microsoft.com/office/word/2010/wordprocessingCanvas" xmlns:cx="http://schemas.microsoft.com/office/drawing/2014/chartex" xmlns:cx1="http://schemas.microsoft.com/office/drawing/2015/9/8/chartex" xmlns:cx2="http://schemas.microsoft.com/office/drawing/2015/10/21/chartex" xmlns:cx3="http://schemas.microsoft.com/office/drawing/2016/5/9/chartex" xmlns:cx4="http://schemas.microsoft.com/office/drawing/2016/5/10/chartex" xmlns:cx5="http://schemas.microsoft.com/office/drawing/2016/5/11/chartex" xmlns:cx6="http://schemas.microsoft.com/office/drawing/2016/5/12/chartex" xmlns:cx7="http://schemas.microsoft.com/office/drawing/2016/5/13/chartex" xmlns:cx8="http://schemas.microsoft.com/office/drawing/2016/5/14/chartex" xmlns:mc="http://schemas.openxmlformats.org/markup-compatibility/2006" xmlns:aink="http://schemas.microsoft.com/office/drawing/2016/ink" xmlns:am3d="http://schemas.microsoft.com/office/drawing/2017/model3d" xmlns:o="urn:schemas-microsoft-com:office:office" xmlns:r="http://schemas.openxmlformats.org/officeDocument/2006/relationships" xmlns:m="http://schemas.openxmlformats.org/officeDocument/2006/math" xmlns:v="urn:schemas-microsoft-com:vml" xmlns:wp14="http://schemas.microsoft.com/office/word/2010/wordprocessingDrawing" xmlns:wp="http://schemas.openxmlformats.org/drawingml/2006/wordprocessingDrawing" xmlns:w10="urn:schemas-microsoft-com:office:word" xmlns:w="http://schemas.openxmlformats.org/wordprocessingml/2006/main" xmlns:w14="http://schemas.microsoft.com/office/word/2010/wordml" xmlns:w15="http://schemas.microsoft.com/office/word/2012/wordml" xmlns:w16cex="http://schemas.microsoft.com/office/word/2018/wordml/cex" xmlns:w16cid="http://schemas.microsoft.com/office/word/2016/wordml/cid" xmlns:w16="http://schemas.microsoft.com/office/word/2018/wordml" xmlns:w16sdtdh="http://schemas.microsoft.com/office/word/2020/wordml/sdtdatahash" xmlns:w16se="http://schemas.microsoft.com/office/word/2015/wordml/symex" xmlns:wpg="http://schemas.microsoft.com/office/word/2010/wordprocessingGroup" xmlns:wpi="http://schemas.microsoft.com/office/word/2010/wordprocessingInk" xmlns:wne="http://schemas.microsoft.com/office/word/2006/wordml" xmlns:wps="http://schemas.microsoft.com/office/word/2010/wordprocessingShape" mc:Ignorable="w14 w15 w16se w16cid w16 w16cex w16sdtdh wp14">
   <w:sdt>
     <w:sdtPr>
       <w:rPr>
@@ -3798,6 +4188,11 @@
         <w:docPartUnique/>
       </w:docPartObj>
     </w:sdtPr>
+    <w:sdtEndPr>
+      <w:rPr>
+        <w:rStyle w:val="PageNumber"/>
+      </w:rPr>
+    </w:sdtEndPr>
     <w:sdtContent>
       <w:p>
         <w:pPr>
@@ -3849,12 +4244,15 @@
     <w:r>
       <w:t>Written by Brian Bird, Lane Community College, Spring 2020</w:t>
     </w:r>
+    <w:r>
+      <w:t>, revised spring 2022.</w:t>
+    </w:r>
   </w:p>
 </w:ftr>
 </file>
 
 <file path=word/footnotes.xml><?xml version="1.0" encoding="utf-8"?>
-<w:footnotes xmlns:wpc="http://schemas.microsoft.com/office/word/2010/wordprocessingCanvas" xmlns:cx="http://schemas.microsoft.com/office/drawing/2014/chartex" xmlns:cx1="http://schemas.microsoft.com/office/drawing/2015/9/8/chartex" xmlns:cx2="http://schemas.microsoft.com/office/drawing/2015/10/21/chartex" xmlns:cx3="http://schemas.microsoft.com/office/drawing/2016/5/9/chartex" xmlns:cx4="http://schemas.microsoft.com/office/drawing/2016/5/10/chartex" xmlns:cx5="http://schemas.microsoft.com/office/drawing/2016/5/11/chartex" xmlns:cx6="http://schemas.microsoft.com/office/drawing/2016/5/12/chartex" xmlns:cx7="http://schemas.microsoft.com/office/drawing/2016/5/13/chartex" xmlns:cx8="http://schemas.microsoft.com/office/drawing/2016/5/14/chartex" xmlns:mc="http://schemas.openxmlformats.org/markup-compatibility/2006" xmlns:aink="http://schemas.microsoft.com/office/drawing/2016/ink" xmlns:am3d="http://schemas.microsoft.com/office/drawing/2017/model3d" xmlns:o="urn:schemas-microsoft-com:office:office" xmlns:r="http://schemas.openxmlformats.org/officeDocument/2006/relationships" xmlns:m="http://schemas.openxmlformats.org/officeDocument/2006/math" xmlns:v="urn:schemas-microsoft-com:vml" xmlns:wp14="http://schemas.microsoft.com/office/word/2010/wordprocessingDrawing" xmlns:wp="http://schemas.openxmlformats.org/drawingml/2006/wordprocessingDrawing" xmlns:w10="urn:schemas-microsoft-com:office:word" xmlns:w="http://schemas.openxmlformats.org/wordprocessingml/2006/main" xmlns:w14="http://schemas.microsoft.com/office/word/2010/wordml" xmlns:w15="http://schemas.microsoft.com/office/word/2012/wordml" xmlns:w16cid="http://schemas.microsoft.com/office/word/2016/wordml/cid" xmlns:w16se="http://schemas.microsoft.com/office/word/2015/wordml/symex" xmlns:wpg="http://schemas.microsoft.com/office/word/2010/wordprocessingGroup" xmlns:wpi="http://schemas.microsoft.com/office/word/2010/wordprocessingInk" xmlns:wne="http://schemas.microsoft.com/office/word/2006/wordml" xmlns:wps="http://schemas.microsoft.com/office/word/2010/wordprocessingShape" mc:Ignorable="w14 w15 w16se w16cid wp14">
+<w:footnotes xmlns:wpc="http://schemas.microsoft.com/office/word/2010/wordprocessingCanvas" xmlns:cx="http://schemas.microsoft.com/office/drawing/2014/chartex" xmlns:cx1="http://schemas.microsoft.com/office/drawing/2015/9/8/chartex" xmlns:cx2="http://schemas.microsoft.com/office/drawing/2015/10/21/chartex" xmlns:cx3="http://schemas.microsoft.com/office/drawing/2016/5/9/chartex" xmlns:cx4="http://schemas.microsoft.com/office/drawing/2016/5/10/chartex" xmlns:cx5="http://schemas.microsoft.com/office/drawing/2016/5/11/chartex" xmlns:cx6="http://schemas.microsoft.com/office/drawing/2016/5/12/chartex" xmlns:cx7="http://schemas.microsoft.com/office/drawing/2016/5/13/chartex" xmlns:cx8="http://schemas.microsoft.com/office/drawing/2016/5/14/chartex" xmlns:mc="http://schemas.openxmlformats.org/markup-compatibility/2006" xmlns:aink="http://schemas.microsoft.com/office/drawing/2016/ink" xmlns:am3d="http://schemas.microsoft.com/office/drawing/2017/model3d" xmlns:o="urn:schemas-microsoft-com:office:office" xmlns:r="http://schemas.openxmlformats.org/officeDocument/2006/relationships" xmlns:m="http://schemas.openxmlformats.org/officeDocument/2006/math" xmlns:v="urn:schemas-microsoft-com:vml" xmlns:wp14="http://schemas.microsoft.com/office/word/2010/wordprocessingDrawing" xmlns:wp="http://schemas.openxmlformats.org/drawingml/2006/wordprocessingDrawing" xmlns:w10="urn:schemas-microsoft-com:office:word" xmlns:w="http://schemas.openxmlformats.org/wordprocessingml/2006/main" xmlns:w14="http://schemas.microsoft.com/office/word/2010/wordml" xmlns:w15="http://schemas.microsoft.com/office/word/2012/wordml" xmlns:w16cex="http://schemas.microsoft.com/office/word/2018/wordml/cex" xmlns:w16cid="http://schemas.microsoft.com/office/word/2016/wordml/cid" xmlns:w16="http://schemas.microsoft.com/office/word/2018/wordml" xmlns:w16sdtdh="http://schemas.microsoft.com/office/word/2020/wordml/sdtdatahash" xmlns:w16se="http://schemas.microsoft.com/office/word/2015/wordml/symex" xmlns:wpg="http://schemas.microsoft.com/office/word/2010/wordprocessingGroup" xmlns:wpi="http://schemas.microsoft.com/office/word/2010/wordprocessingInk" xmlns:wne="http://schemas.microsoft.com/office/word/2006/wordml" xmlns:wps="http://schemas.microsoft.com/office/word/2010/wordprocessingShape" mc:Ignorable="w14 w15 w16se w16cid w16 w16cex w16sdtdh wp14">
   <w:footnote w:type="separator" w:id="-1">
     <w:p>
       <w:pPr>
@@ -3879,7 +4277,7 @@
 </file>
 
 <file path=word/header1.xml><?xml version="1.0" encoding="utf-8"?>
-<w:hdr xmlns:wpc="http://schemas.microsoft.com/office/word/2010/wordprocessingCanvas" xmlns:cx="http://schemas.microsoft.com/office/drawing/2014/chartex" xmlns:cx1="http://schemas.microsoft.com/office/drawing/2015/9/8/chartex" xmlns:cx2="http://schemas.microsoft.com/office/drawing/2015/10/21/chartex" xmlns:cx3="http://schemas.microsoft.com/office/drawing/2016/5/9/chartex" xmlns:cx4="http://schemas.microsoft.com/office/drawing/2016/5/10/chartex" xmlns:cx5="http://schemas.microsoft.com/office/drawing/2016/5/11/chartex" xmlns:cx6="http://schemas.microsoft.com/office/drawing/2016/5/12/chartex" xmlns:cx7="http://schemas.microsoft.com/office/drawing/2016/5/13/chartex" xmlns:cx8="http://schemas.microsoft.com/office/drawing/2016/5/14/chartex" xmlns:mc="http://schemas.openxmlformats.org/markup-compatibility/2006" xmlns:aink="http://schemas.microsoft.com/office/drawing/2016/ink" xmlns:am3d="http://schemas.microsoft.com/office/drawing/2017/model3d" xmlns:o="urn:schemas-microsoft-com:office:office" xmlns:r="http://schemas.openxmlformats.org/officeDocument/2006/relationships" xmlns:m="http://schemas.openxmlformats.org/officeDocument/2006/math" xmlns:v="urn:schemas-microsoft-com:vml" xmlns:wp14="http://schemas.microsoft.com/office/word/2010/wordprocessingDrawing" xmlns:wp="http://schemas.openxmlformats.org/drawingml/2006/wordprocessingDrawing" xmlns:w10="urn:schemas-microsoft-com:office:word" xmlns:w="http://schemas.openxmlformats.org/wordprocessingml/2006/main" xmlns:w14="http://schemas.microsoft.com/office/word/2010/wordml" xmlns:w15="http://schemas.microsoft.com/office/word/2012/wordml" xmlns:w16cid="http://schemas.microsoft.com/office/word/2016/wordml/cid" xmlns:w16se="http://schemas.microsoft.com/office/word/2015/wordml/symex" xmlns:wpg="http://schemas.microsoft.com/office/word/2010/wordprocessingGroup" xmlns:wpi="http://schemas.microsoft.com/office/word/2010/wordprocessingInk" xmlns:wne="http://schemas.microsoft.com/office/word/2006/wordml" xmlns:wps="http://schemas.microsoft.com/office/word/2010/wordprocessingShape" mc:Ignorable="w14 w15 w16se w16cid wp14">
+<w:hdr xmlns:wpc="http://schemas.microsoft.com/office/word/2010/wordprocessingCanvas" xmlns:cx="http://schemas.microsoft.com/office/drawing/2014/chartex" xmlns:cx1="http://schemas.microsoft.com/office/drawing/2015/9/8/chartex" xmlns:cx2="http://schemas.microsoft.com/office/drawing/2015/10/21/chartex" xmlns:cx3="http://schemas.microsoft.com/office/drawing/2016/5/9/chartex" xmlns:cx4="http://schemas.microsoft.com/office/drawing/2016/5/10/chartex" xmlns:cx5="http://schemas.microsoft.com/office/drawing/2016/5/11/chartex" xmlns:cx6="http://schemas.microsoft.com/office/drawing/2016/5/12/chartex" xmlns:cx7="http://schemas.microsoft.com/office/drawing/2016/5/13/chartex" xmlns:cx8="http://schemas.microsoft.com/office/drawing/2016/5/14/chartex" xmlns:mc="http://schemas.openxmlformats.org/markup-compatibility/2006" xmlns:aink="http://schemas.microsoft.com/office/drawing/2016/ink" xmlns:am3d="http://schemas.microsoft.com/office/drawing/2017/model3d" xmlns:o="urn:schemas-microsoft-com:office:office" xmlns:r="http://schemas.openxmlformats.org/officeDocument/2006/relationships" xmlns:m="http://schemas.openxmlformats.org/officeDocument/2006/math" xmlns:v="urn:schemas-microsoft-com:vml" xmlns:wp14="http://schemas.microsoft.com/office/word/2010/wordprocessingDrawing" xmlns:wp="http://schemas.openxmlformats.org/drawingml/2006/wordprocessingDrawing" xmlns:w10="urn:schemas-microsoft-com:office:word" xmlns:w="http://schemas.openxmlformats.org/wordprocessingml/2006/main" xmlns:w14="http://schemas.microsoft.com/office/word/2010/wordml" xmlns:w15="http://schemas.microsoft.com/office/word/2012/wordml" xmlns:w16cex="http://schemas.microsoft.com/office/word/2018/wordml/cex" xmlns:w16cid="http://schemas.microsoft.com/office/word/2016/wordml/cid" xmlns:w16="http://schemas.microsoft.com/office/word/2018/wordml" xmlns:w16sdtdh="http://schemas.microsoft.com/office/word/2020/wordml/sdtdatahash" xmlns:w16se="http://schemas.microsoft.com/office/word/2015/wordml/symex" xmlns:wpg="http://schemas.microsoft.com/office/word/2010/wordprocessingGroup" xmlns:wpi="http://schemas.microsoft.com/office/word/2010/wordprocessingInk" xmlns:wne="http://schemas.microsoft.com/office/word/2006/wordml" xmlns:wps="http://schemas.microsoft.com/office/word/2010/wordprocessingShape" mc:Ignorable="w14 w15 w16se w16cid w16 w16cex w16sdtdh wp14">
   <w:p>
     <w:pPr>
       <w:pStyle w:val="Header"/>
@@ -3947,7 +4345,7 @@
 </file>
 
 <file path=word/numbering.xml><?xml version="1.0" encoding="utf-8"?>
-<w:numbering xmlns:wpc="http://schemas.microsoft.com/office/word/2010/wordprocessingCanvas" xmlns:cx="http://schemas.microsoft.com/office/drawing/2014/chartex" xmlns:cx1="http://schemas.microsoft.com/office/drawing/2015/9/8/chartex" xmlns:cx2="http://schemas.microsoft.com/office/drawing/2015/10/21/chartex" xmlns:cx3="http://schemas.microsoft.com/office/drawing/2016/5/9/chartex" xmlns:cx4="http://schemas.microsoft.com/office/drawing/2016/5/10/chartex" xmlns:cx5="http://schemas.microsoft.com/office/drawing/2016/5/11/chartex" xmlns:cx6="http://schemas.microsoft.com/office/drawing/2016/5/12/chartex" xmlns:cx7="http://schemas.microsoft.com/office/drawing/2016/5/13/chartex" xmlns:cx8="http://schemas.microsoft.com/office/drawing/2016/5/14/chartex" xmlns:mc="http://schemas.openxmlformats.org/markup-compatibility/2006" xmlns:aink="http://schemas.microsoft.com/office/drawing/2016/ink" xmlns:am3d="http://schemas.microsoft.com/office/drawing/2017/model3d" xmlns:o="urn:schemas-microsoft-com:office:office" xmlns:r="http://schemas.openxmlformats.org/officeDocument/2006/relationships" xmlns:m="http://schemas.openxmlformats.org/officeDocument/2006/math" xmlns:v="urn:schemas-microsoft-com:vml" xmlns:wp14="http://schemas.microsoft.com/office/word/2010/wordprocessingDrawing" xmlns:wp="http://schemas.openxmlformats.org/drawingml/2006/wordprocessingDrawing" xmlns:w10="urn:schemas-microsoft-com:office:word" xmlns:w="http://schemas.openxmlformats.org/wordprocessingml/2006/main" xmlns:w14="http://schemas.microsoft.com/office/word/2010/wordml" xmlns:w15="http://schemas.microsoft.com/office/word/2012/wordml" xmlns:w16cid="http://schemas.microsoft.com/office/word/2016/wordml/cid" xmlns:w16se="http://schemas.microsoft.com/office/word/2015/wordml/symex" xmlns:wpg="http://schemas.microsoft.com/office/word/2010/wordprocessingGroup" xmlns:wpi="http://schemas.microsoft.com/office/word/2010/wordprocessingInk" xmlns:wne="http://schemas.microsoft.com/office/word/2006/wordml" xmlns:wps="http://schemas.microsoft.com/office/word/2010/wordprocessingShape" mc:Ignorable="w14 w15 w16se w16cid wp14">
+<w:numbering xmlns:wpc="http://schemas.microsoft.com/office/word/2010/wordprocessingCanvas" xmlns:cx="http://schemas.microsoft.com/office/drawing/2014/chartex" xmlns:cx1="http://schemas.microsoft.com/office/drawing/2015/9/8/chartex" xmlns:cx2="http://schemas.microsoft.com/office/drawing/2015/10/21/chartex" xmlns:cx3="http://schemas.microsoft.com/office/drawing/2016/5/9/chartex" xmlns:cx4="http://schemas.microsoft.com/office/drawing/2016/5/10/chartex" xmlns:cx5="http://schemas.microsoft.com/office/drawing/2016/5/11/chartex" xmlns:cx6="http://schemas.microsoft.com/office/drawing/2016/5/12/chartex" xmlns:cx7="http://schemas.microsoft.com/office/drawing/2016/5/13/chartex" xmlns:cx8="http://schemas.microsoft.com/office/drawing/2016/5/14/chartex" xmlns:mc="http://schemas.openxmlformats.org/markup-compatibility/2006" xmlns:aink="http://schemas.microsoft.com/office/drawing/2016/ink" xmlns:am3d="http://schemas.microsoft.com/office/drawing/2017/model3d" xmlns:o="urn:schemas-microsoft-com:office:office" xmlns:r="http://schemas.openxmlformats.org/officeDocument/2006/relationships" xmlns:m="http://schemas.openxmlformats.org/officeDocument/2006/math" xmlns:v="urn:schemas-microsoft-com:vml" xmlns:wp14="http://schemas.microsoft.com/office/word/2010/wordprocessingDrawing" xmlns:wp="http://schemas.openxmlformats.org/drawingml/2006/wordprocessingDrawing" xmlns:w10="urn:schemas-microsoft-com:office:word" xmlns:w="http://schemas.openxmlformats.org/wordprocessingml/2006/main" xmlns:w14="http://schemas.microsoft.com/office/word/2010/wordml" xmlns:w15="http://schemas.microsoft.com/office/word/2012/wordml" xmlns:w16cex="http://schemas.microsoft.com/office/word/2018/wordml/cex" xmlns:w16cid="http://schemas.microsoft.com/office/word/2016/wordml/cid" xmlns:w16="http://schemas.microsoft.com/office/word/2018/wordml" xmlns:w16sdtdh="http://schemas.microsoft.com/office/word/2020/wordml/sdtdatahash" xmlns:w16se="http://schemas.microsoft.com/office/word/2015/wordml/symex" xmlns:wpg="http://schemas.microsoft.com/office/word/2010/wordprocessingGroup" xmlns:wpi="http://schemas.microsoft.com/office/word/2010/wordprocessingInk" xmlns:wne="http://schemas.microsoft.com/office/word/2006/wordml" xmlns:wps="http://schemas.microsoft.com/office/word/2010/wordprocessingShape" mc:Ignorable="w14 w15 w16se w16cid w16 w16cex w16sdtdh wp14">
   <w:abstractNum w:abstractNumId="0" w15:restartNumberingAfterBreak="0">
     <w:nsid w:val="02396439"/>
     <w:multiLevelType w:val="multilevel"/>
@@ -4463,23 +4861,23 @@
       </w:pPr>
     </w:lvl>
   </w:abstractNum>
-  <w:num w:numId="1">
+  <w:num w:numId="1" w16cid:durableId="880822459">
     <w:abstractNumId w:val="0"/>
   </w:num>
-  <w:num w:numId="2">
+  <w:num w:numId="2" w16cid:durableId="863859507">
     <w:abstractNumId w:val="2"/>
   </w:num>
-  <w:num w:numId="3">
+  <w:num w:numId="3" w16cid:durableId="498040252">
     <w:abstractNumId w:val="3"/>
   </w:num>
-  <w:num w:numId="4">
+  <w:num w:numId="4" w16cid:durableId="1337727366">
     <w:abstractNumId w:val="1"/>
   </w:num>
 </w:numbering>
 </file>
 
 <file path=word/styles.xml><?xml version="1.0" encoding="utf-8"?>
-<w:styles xmlns:mc="http://schemas.openxmlformats.org/markup-compatibility/2006" xmlns:r="http://schemas.openxmlformats.org/officeDocument/2006/relationships" xmlns:w="http://schemas.openxmlformats.org/wordprocessingml/2006/main" xmlns:w14="http://schemas.microsoft.com/office/word/2010/wordml" xmlns:w15="http://schemas.microsoft.com/office/word/2012/wordml" xmlns:w16cid="http://schemas.microsoft.com/office/word/2016/wordml/cid" xmlns:w16se="http://schemas.microsoft.com/office/word/2015/wordml/symex" mc:Ignorable="w14 w15 w16se w16cid">
+<w:styles xmlns:mc="http://schemas.openxmlformats.org/markup-compatibility/2006" xmlns:r="http://schemas.openxmlformats.org/officeDocument/2006/relationships" xmlns:w="http://schemas.openxmlformats.org/wordprocessingml/2006/main" xmlns:w14="http://schemas.microsoft.com/office/word/2010/wordml" xmlns:w15="http://schemas.microsoft.com/office/word/2012/wordml" xmlns:w16cex="http://schemas.microsoft.com/office/word/2018/wordml/cex" xmlns:w16cid="http://schemas.microsoft.com/office/word/2016/wordml/cid" xmlns:w16="http://schemas.microsoft.com/office/word/2018/wordml" xmlns:w16sdtdh="http://schemas.microsoft.com/office/word/2020/wordml/sdtdatahash" xmlns:w16se="http://schemas.microsoft.com/office/word/2015/wordml/symex" mc:Ignorable="w14 w15 w16se w16cid w16 w16cex w16sdtdh">
   <w:docDefaults>
     <w:rPrDefault>
       <w:rPr>
@@ -4489,7 +4887,7 @@
     </w:rPrDefault>
     <w:pPrDefault/>
   </w:docDefaults>
-  <w:latentStyles w:defLockedState="0" w:defUIPriority="99" w:defSemiHidden="0" w:defUnhideWhenUsed="0" w:defQFormat="0" w:count="375">
+  <w:latentStyles w:defLockedState="0" w:defUIPriority="99" w:defSemiHidden="0" w:defUnhideWhenUsed="0" w:defQFormat="0" w:count="376">
     <w:lsdException w:name="Normal" w:uiPriority="0" w:qFormat="1"/>
     <w:lsdException w:name="heading 1" w:uiPriority="9" w:qFormat="1"/>
     <w:lsdException w:name="heading 2" w:semiHidden="1" w:uiPriority="9" w:unhideWhenUsed="1" w:qFormat="1"/>
@@ -4746,10 +5144,6 @@
     <w:lsdException w:name="Book Title" w:uiPriority="33" w:qFormat="1"/>
     <w:lsdException w:name="Bibliography" w:semiHidden="1" w:uiPriority="37" w:unhideWhenUsed="1"/>
     <w:lsdException w:name="TOC Heading" w:semiHidden="1" w:uiPriority="39" w:unhideWhenUsed="1" w:qFormat="1"/>
-    <w:lsdException w:name="Grid Table Light" w:semiHidden="1" w:unhideWhenUsed="1"/>
-    <w:lsdException w:name="Grid Table 1 Light" w:semiHidden="1" w:unhideWhenUsed="1"/>
-    <w:lsdException w:name="Grid Table 2" w:semiHidden="1" w:unhideWhenUsed="1"/>
-    <w:lsdException w:name="Grid Table 3" w:semiHidden="1" w:unhideWhenUsed="1"/>
     <w:lsdException w:name="Grid Table 4" w:uiPriority="49"/>
     <w:lsdException w:name="Grid Table 5 Dark" w:uiPriority="50"/>
     <w:lsdException w:name="Grid Table 6 Colorful" w:uiPriority="51"/>
@@ -4849,11 +5243,12 @@
     <w:lsdException w:name="Smart Hyperlink" w:semiHidden="1" w:unhideWhenUsed="1"/>
     <w:lsdException w:name="Hashtag" w:semiHidden="1" w:unhideWhenUsed="1"/>
     <w:lsdException w:name="Unresolved Mention" w:semiHidden="1" w:unhideWhenUsed="1"/>
+    <w:lsdException w:name="Smart Link" w:semiHidden="1" w:unhideWhenUsed="1"/>
   </w:latentStyles>
   <w:style w:type="paragraph" w:default="1" w:styleId="Normal">
     <w:name w:val="Normal"/>
     <w:qFormat/>
-    <w:rsid w:val="00B22234"/>
+    <w:rsid w:val="009A311E"/>
     <w:pPr>
       <w:suppressAutoHyphens/>
       <w:spacing w:after="200" w:line="276" w:lineRule="auto"/>

</xml_diff>

<commit_message>
Improved the wording so all good answers are "yes"
Added example code to the BuggyBeta folder
</commit_message>
<xml_diff>
--- a/Labs/Lab03/CS133JS_Lab03_CodeReview.docx
+++ b/Labs/Lab03/CS133JS_Lab03_CodeReview.docx
@@ -924,7 +924,7 @@
               <w:spacing w:after="0" w:line="240" w:lineRule="auto"/>
             </w:pPr>
             <w:r>
-              <w:t xml:space="preserve">   Are there any syntax errors in the code?</w:t>
+              <w:t xml:space="preserve">   Is the code free of syntax errors?</w:t>
             </w:r>
           </w:p>
         </w:tc>
@@ -1283,7 +1283,7 @@
               <w:spacing w:after="0" w:line="240" w:lineRule="auto"/>
             </w:pPr>
             <w:r>
-              <w:t xml:space="preserve">   Are there any syntax errors in the code?</w:t>
+              <w:t xml:space="preserve">   Is the code free of syntax errors?</w:t>
             </w:r>
           </w:p>
         </w:tc>
@@ -2220,7 +2220,7 @@
               <w:spacing w:after="0" w:line="240" w:lineRule="auto"/>
             </w:pPr>
             <w:r>
-              <w:t xml:space="preserve">   Are there any syntax errors in the code?</w:t>
+              <w:t xml:space="preserve">   Is the code free of syntax errors?</w:t>
             </w:r>
           </w:p>
         </w:tc>
@@ -2570,7 +2570,7 @@
               <w:spacing w:after="0" w:line="240" w:lineRule="auto"/>
             </w:pPr>
             <w:r>
-              <w:t xml:space="preserve">   Are there any syntax errors in the code?</w:t>
+              <w:t xml:space="preserve">   Is the code free of syntax errors?</w:t>
             </w:r>
           </w:p>
         </w:tc>
@@ -3469,7 +3469,7 @@
               <w:spacing w:after="0" w:line="240" w:lineRule="auto"/>
             </w:pPr>
             <w:r>
-              <w:t xml:space="preserve">   Are there any syntax errors in the code?</w:t>
+              <w:t xml:space="preserve">   Is the code free of syntax errors?</w:t>
             </w:r>
           </w:p>
         </w:tc>
@@ -3819,7 +3819,7 @@
               <w:spacing w:after="0" w:line="240" w:lineRule="auto"/>
             </w:pPr>
             <w:r>
-              <w:t xml:space="preserve">   Are there any syntax errors in the code?</w:t>
+              <w:t xml:space="preserve">   Is the code free of syntax errors?</w:t>
             </w:r>
           </w:p>
         </w:tc>

</xml_diff>

<commit_message>
Updates for grade change and minor fixes
</commit_message>
<xml_diff>
--- a/Labs/Lab03/CS133JS_Lab03_CodeReview.docx
+++ b/Labs/Lab03/CS133JS_Lab03_CodeReview.docx
@@ -1,6 +1,6 @@
 
 <file path=word/document.xml><?xml version="1.0" encoding="utf-8"?>
-<w:document xmlns:wpc="http://schemas.microsoft.com/office/word/2010/wordprocessingCanvas" xmlns:cx="http://schemas.microsoft.com/office/drawing/2014/chartex" xmlns:cx1="http://schemas.microsoft.com/office/drawing/2015/9/8/chartex" xmlns:cx2="http://schemas.microsoft.com/office/drawing/2015/10/21/chartex" xmlns:cx3="http://schemas.microsoft.com/office/drawing/2016/5/9/chartex" xmlns:cx4="http://schemas.microsoft.com/office/drawing/2016/5/10/chartex" xmlns:cx5="http://schemas.microsoft.com/office/drawing/2016/5/11/chartex" xmlns:cx6="http://schemas.microsoft.com/office/drawing/2016/5/12/chartex" xmlns:cx7="http://schemas.microsoft.com/office/drawing/2016/5/13/chartex" xmlns:cx8="http://schemas.microsoft.com/office/drawing/2016/5/14/chartex" xmlns:mc="http://schemas.openxmlformats.org/markup-compatibility/2006" xmlns:aink="http://schemas.microsoft.com/office/drawing/2016/ink" xmlns:am3d="http://schemas.microsoft.com/office/drawing/2017/model3d" xmlns:o="urn:schemas-microsoft-com:office:office" xmlns:r="http://schemas.openxmlformats.org/officeDocument/2006/relationships" xmlns:m="http://schemas.openxmlformats.org/officeDocument/2006/math" xmlns:v="urn:schemas-microsoft-com:vml" xmlns:wp14="http://schemas.microsoft.com/office/word/2010/wordprocessingDrawing" xmlns:wp="http://schemas.openxmlformats.org/drawingml/2006/wordprocessingDrawing" xmlns:w10="urn:schemas-microsoft-com:office:word" xmlns:w="http://schemas.openxmlformats.org/wordprocessingml/2006/main" xmlns:w14="http://schemas.microsoft.com/office/word/2010/wordml" xmlns:w15="http://schemas.microsoft.com/office/word/2012/wordml" xmlns:w16cex="http://schemas.microsoft.com/office/word/2018/wordml/cex" xmlns:w16cid="http://schemas.microsoft.com/office/word/2016/wordml/cid" xmlns:w16="http://schemas.microsoft.com/office/word/2018/wordml" xmlns:w16sdtdh="http://schemas.microsoft.com/office/word/2020/wordml/sdtdatahash" xmlns:w16se="http://schemas.microsoft.com/office/word/2015/wordml/symex" xmlns:wpg="http://schemas.microsoft.com/office/word/2010/wordprocessingGroup" xmlns:wpi="http://schemas.microsoft.com/office/word/2010/wordprocessingInk" xmlns:wne="http://schemas.microsoft.com/office/word/2006/wordml" xmlns:wps="http://schemas.microsoft.com/office/word/2010/wordprocessingShape" mc:Ignorable="w14 w15 w16se w16cid w16 w16cex w16sdtdh wp14">
+<w:document xmlns:wpc="http://schemas.microsoft.com/office/word/2010/wordprocessingCanvas" xmlns:cx="http://schemas.microsoft.com/office/drawing/2014/chartex" xmlns:cx1="http://schemas.microsoft.com/office/drawing/2015/9/8/chartex" xmlns:cx2="http://schemas.microsoft.com/office/drawing/2015/10/21/chartex" xmlns:cx3="http://schemas.microsoft.com/office/drawing/2016/5/9/chartex" xmlns:cx4="http://schemas.microsoft.com/office/drawing/2016/5/10/chartex" xmlns:cx5="http://schemas.microsoft.com/office/drawing/2016/5/11/chartex" xmlns:cx6="http://schemas.microsoft.com/office/drawing/2016/5/12/chartex" xmlns:cx7="http://schemas.microsoft.com/office/drawing/2016/5/13/chartex" xmlns:cx8="http://schemas.microsoft.com/office/drawing/2016/5/14/chartex" xmlns:mc="http://schemas.openxmlformats.org/markup-compatibility/2006" xmlns:aink="http://schemas.microsoft.com/office/drawing/2016/ink" xmlns:am3d="http://schemas.microsoft.com/office/drawing/2017/model3d" xmlns:o="urn:schemas-microsoft-com:office:office" xmlns:oel="http://schemas.microsoft.com/office/2019/extlst" xmlns:r="http://schemas.openxmlformats.org/officeDocument/2006/relationships" xmlns:m="http://schemas.openxmlformats.org/officeDocument/2006/math" xmlns:v="urn:schemas-microsoft-com:vml" xmlns:wp14="http://schemas.microsoft.com/office/word/2010/wordprocessingDrawing" xmlns:wp="http://schemas.openxmlformats.org/drawingml/2006/wordprocessingDrawing" xmlns:w10="urn:schemas-microsoft-com:office:word" xmlns:w="http://schemas.openxmlformats.org/wordprocessingml/2006/main" xmlns:w14="http://schemas.microsoft.com/office/word/2010/wordml" xmlns:w15="http://schemas.microsoft.com/office/word/2012/wordml" xmlns:w16cex="http://schemas.microsoft.com/office/word/2018/wordml/cex" xmlns:w16cid="http://schemas.microsoft.com/office/word/2016/wordml/cid" xmlns:w16="http://schemas.microsoft.com/office/word/2018/wordml" xmlns:w16du="http://schemas.microsoft.com/office/word/2023/wordml/word16du" xmlns:w16sdtdh="http://schemas.microsoft.com/office/word/2020/wordml/sdtdatahash" xmlns:w16se="http://schemas.microsoft.com/office/word/2015/wordml/symex" xmlns:wpg="http://schemas.microsoft.com/office/word/2010/wordprocessingGroup" xmlns:wpi="http://schemas.microsoft.com/office/word/2010/wordprocessingInk" xmlns:wne="http://schemas.microsoft.com/office/word/2006/wordml" xmlns:wps="http://schemas.microsoft.com/office/word/2010/wordprocessingShape" mc:Ignorable="w14 w15 w16se w16cid w16 w16cex w16sdtdh wp14">
   <w:body>
     <w:tbl>
       <w:tblPr>
@@ -482,16 +482,7 @@
               <w:t xml:space="preserve"> name and date in a comment in</w:t>
             </w:r>
             <w:r>
-              <w:t>, or above,</w:t>
-            </w:r>
-            <w:r>
-              <w:t xml:space="preserve"> th</w:t>
-            </w:r>
-            <w:r>
-              <w:t>e head element of the HTML page</w:t>
-            </w:r>
-            <w:r>
-              <w:t>?</w:t>
+              <w:t xml:space="preserve"> each html or .js file?</w:t>
             </w:r>
           </w:p>
         </w:tc>
@@ -4094,7 +4085,7 @@
 </file>
 
 <file path=word/endnotes.xml><?xml version="1.0" encoding="utf-8"?>
-<w:endnotes xmlns:wpc="http://schemas.microsoft.com/office/word/2010/wordprocessingCanvas" xmlns:cx="http://schemas.microsoft.com/office/drawing/2014/chartex" xmlns:cx1="http://schemas.microsoft.com/office/drawing/2015/9/8/chartex" xmlns:cx2="http://schemas.microsoft.com/office/drawing/2015/10/21/chartex" xmlns:cx3="http://schemas.microsoft.com/office/drawing/2016/5/9/chartex" xmlns:cx4="http://schemas.microsoft.com/office/drawing/2016/5/10/chartex" xmlns:cx5="http://schemas.microsoft.com/office/drawing/2016/5/11/chartex" xmlns:cx6="http://schemas.microsoft.com/office/drawing/2016/5/12/chartex" xmlns:cx7="http://schemas.microsoft.com/office/drawing/2016/5/13/chartex" xmlns:cx8="http://schemas.microsoft.com/office/drawing/2016/5/14/chartex" xmlns:mc="http://schemas.openxmlformats.org/markup-compatibility/2006" xmlns:aink="http://schemas.microsoft.com/office/drawing/2016/ink" xmlns:am3d="http://schemas.microsoft.com/office/drawing/2017/model3d" xmlns:o="urn:schemas-microsoft-com:office:office" xmlns:r="http://schemas.openxmlformats.org/officeDocument/2006/relationships" xmlns:m="http://schemas.openxmlformats.org/officeDocument/2006/math" xmlns:v="urn:schemas-microsoft-com:vml" xmlns:wp14="http://schemas.microsoft.com/office/word/2010/wordprocessingDrawing" xmlns:wp="http://schemas.openxmlformats.org/drawingml/2006/wordprocessingDrawing" xmlns:w10="urn:schemas-microsoft-com:office:word" xmlns:w="http://schemas.openxmlformats.org/wordprocessingml/2006/main" xmlns:w14="http://schemas.microsoft.com/office/word/2010/wordml" xmlns:w15="http://schemas.microsoft.com/office/word/2012/wordml" xmlns:w16cex="http://schemas.microsoft.com/office/word/2018/wordml/cex" xmlns:w16cid="http://schemas.microsoft.com/office/word/2016/wordml/cid" xmlns:w16="http://schemas.microsoft.com/office/word/2018/wordml" xmlns:w16sdtdh="http://schemas.microsoft.com/office/word/2020/wordml/sdtdatahash" xmlns:w16se="http://schemas.microsoft.com/office/word/2015/wordml/symex" xmlns:wpg="http://schemas.microsoft.com/office/word/2010/wordprocessingGroup" xmlns:wpi="http://schemas.microsoft.com/office/word/2010/wordprocessingInk" xmlns:wne="http://schemas.microsoft.com/office/word/2006/wordml" xmlns:wps="http://schemas.microsoft.com/office/word/2010/wordprocessingShape" mc:Ignorable="w14 w15 w16se w16cid w16 w16cex w16sdtdh wp14">
+<w:endnotes xmlns:wpc="http://schemas.microsoft.com/office/word/2010/wordprocessingCanvas" xmlns:cx="http://schemas.microsoft.com/office/drawing/2014/chartex" xmlns:cx1="http://schemas.microsoft.com/office/drawing/2015/9/8/chartex" xmlns:cx2="http://schemas.microsoft.com/office/drawing/2015/10/21/chartex" xmlns:cx3="http://schemas.microsoft.com/office/drawing/2016/5/9/chartex" xmlns:cx4="http://schemas.microsoft.com/office/drawing/2016/5/10/chartex" xmlns:cx5="http://schemas.microsoft.com/office/drawing/2016/5/11/chartex" xmlns:cx6="http://schemas.microsoft.com/office/drawing/2016/5/12/chartex" xmlns:cx7="http://schemas.microsoft.com/office/drawing/2016/5/13/chartex" xmlns:cx8="http://schemas.microsoft.com/office/drawing/2016/5/14/chartex" xmlns:mc="http://schemas.openxmlformats.org/markup-compatibility/2006" xmlns:aink="http://schemas.microsoft.com/office/drawing/2016/ink" xmlns:am3d="http://schemas.microsoft.com/office/drawing/2017/model3d" xmlns:o="urn:schemas-microsoft-com:office:office" xmlns:oel="http://schemas.microsoft.com/office/2019/extlst" xmlns:r="http://schemas.openxmlformats.org/officeDocument/2006/relationships" xmlns:m="http://schemas.openxmlformats.org/officeDocument/2006/math" xmlns:v="urn:schemas-microsoft-com:vml" xmlns:wp14="http://schemas.microsoft.com/office/word/2010/wordprocessingDrawing" xmlns:wp="http://schemas.openxmlformats.org/drawingml/2006/wordprocessingDrawing" xmlns:w10="urn:schemas-microsoft-com:office:word" xmlns:w="http://schemas.openxmlformats.org/wordprocessingml/2006/main" xmlns:w14="http://schemas.microsoft.com/office/word/2010/wordml" xmlns:w15="http://schemas.microsoft.com/office/word/2012/wordml" xmlns:w16cex="http://schemas.microsoft.com/office/word/2018/wordml/cex" xmlns:w16cid="http://schemas.microsoft.com/office/word/2016/wordml/cid" xmlns:w16="http://schemas.microsoft.com/office/word/2018/wordml" xmlns:w16du="http://schemas.microsoft.com/office/word/2023/wordml/word16du" xmlns:w16sdtdh="http://schemas.microsoft.com/office/word/2020/wordml/sdtdatahash" xmlns:w16se="http://schemas.microsoft.com/office/word/2015/wordml/symex" xmlns:wpg="http://schemas.microsoft.com/office/word/2010/wordprocessingGroup" xmlns:wpi="http://schemas.microsoft.com/office/word/2010/wordprocessingInk" xmlns:wne="http://schemas.microsoft.com/office/word/2006/wordml" xmlns:wps="http://schemas.microsoft.com/office/word/2010/wordprocessingShape" mc:Ignorable="w14 w15 w16se w16cid w16 w16cex w16sdtdh wp14">
   <w:endnote w:type="separator" w:id="-1">
     <w:p>
       <w:pPr>
@@ -4119,7 +4110,7 @@
 </file>
 
 <file path=word/footer1.xml><?xml version="1.0" encoding="utf-8"?>
-<w:ftr xmlns:wpc="http://schemas.microsoft.com/office/word/2010/wordprocessingCanvas" xmlns:cx="http://schemas.microsoft.com/office/drawing/2014/chartex" xmlns:cx1="http://schemas.microsoft.com/office/drawing/2015/9/8/chartex" xmlns:cx2="http://schemas.microsoft.com/office/drawing/2015/10/21/chartex" xmlns:cx3="http://schemas.microsoft.com/office/drawing/2016/5/9/chartex" xmlns:cx4="http://schemas.microsoft.com/office/drawing/2016/5/10/chartex" xmlns:cx5="http://schemas.microsoft.com/office/drawing/2016/5/11/chartex" xmlns:cx6="http://schemas.microsoft.com/office/drawing/2016/5/12/chartex" xmlns:cx7="http://schemas.microsoft.com/office/drawing/2016/5/13/chartex" xmlns:cx8="http://schemas.microsoft.com/office/drawing/2016/5/14/chartex" xmlns:mc="http://schemas.openxmlformats.org/markup-compatibility/2006" xmlns:aink="http://schemas.microsoft.com/office/drawing/2016/ink" xmlns:am3d="http://schemas.microsoft.com/office/drawing/2017/model3d" xmlns:o="urn:schemas-microsoft-com:office:office" xmlns:r="http://schemas.openxmlformats.org/officeDocument/2006/relationships" xmlns:m="http://schemas.openxmlformats.org/officeDocument/2006/math" xmlns:v="urn:schemas-microsoft-com:vml" xmlns:wp14="http://schemas.microsoft.com/office/word/2010/wordprocessingDrawing" xmlns:wp="http://schemas.openxmlformats.org/drawingml/2006/wordprocessingDrawing" xmlns:w10="urn:schemas-microsoft-com:office:word" xmlns:w="http://schemas.openxmlformats.org/wordprocessingml/2006/main" xmlns:w14="http://schemas.microsoft.com/office/word/2010/wordml" xmlns:w15="http://schemas.microsoft.com/office/word/2012/wordml" xmlns:w16cex="http://schemas.microsoft.com/office/word/2018/wordml/cex" xmlns:w16cid="http://schemas.microsoft.com/office/word/2016/wordml/cid" xmlns:w16="http://schemas.microsoft.com/office/word/2018/wordml" xmlns:w16sdtdh="http://schemas.microsoft.com/office/word/2020/wordml/sdtdatahash" xmlns:w16se="http://schemas.microsoft.com/office/word/2015/wordml/symex" xmlns:wpg="http://schemas.microsoft.com/office/word/2010/wordprocessingGroup" xmlns:wpi="http://schemas.microsoft.com/office/word/2010/wordprocessingInk" xmlns:wne="http://schemas.microsoft.com/office/word/2006/wordml" xmlns:wps="http://schemas.microsoft.com/office/word/2010/wordprocessingShape" mc:Ignorable="w14 w15 w16se w16cid w16 w16cex w16sdtdh wp14">
+<w:ftr xmlns:wpc="http://schemas.microsoft.com/office/word/2010/wordprocessingCanvas" xmlns:cx="http://schemas.microsoft.com/office/drawing/2014/chartex" xmlns:cx1="http://schemas.microsoft.com/office/drawing/2015/9/8/chartex" xmlns:cx2="http://schemas.microsoft.com/office/drawing/2015/10/21/chartex" xmlns:cx3="http://schemas.microsoft.com/office/drawing/2016/5/9/chartex" xmlns:cx4="http://schemas.microsoft.com/office/drawing/2016/5/10/chartex" xmlns:cx5="http://schemas.microsoft.com/office/drawing/2016/5/11/chartex" xmlns:cx6="http://schemas.microsoft.com/office/drawing/2016/5/12/chartex" xmlns:cx7="http://schemas.microsoft.com/office/drawing/2016/5/13/chartex" xmlns:cx8="http://schemas.microsoft.com/office/drawing/2016/5/14/chartex" xmlns:mc="http://schemas.openxmlformats.org/markup-compatibility/2006" xmlns:aink="http://schemas.microsoft.com/office/drawing/2016/ink" xmlns:am3d="http://schemas.microsoft.com/office/drawing/2017/model3d" xmlns:o="urn:schemas-microsoft-com:office:office" xmlns:oel="http://schemas.microsoft.com/office/2019/extlst" xmlns:r="http://schemas.openxmlformats.org/officeDocument/2006/relationships" xmlns:m="http://schemas.openxmlformats.org/officeDocument/2006/math" xmlns:v="urn:schemas-microsoft-com:vml" xmlns:wp14="http://schemas.microsoft.com/office/word/2010/wordprocessingDrawing" xmlns:wp="http://schemas.openxmlformats.org/drawingml/2006/wordprocessingDrawing" xmlns:w10="urn:schemas-microsoft-com:office:word" xmlns:w="http://schemas.openxmlformats.org/wordprocessingml/2006/main" xmlns:w14="http://schemas.microsoft.com/office/word/2010/wordml" xmlns:w15="http://schemas.microsoft.com/office/word/2012/wordml" xmlns:w16cex="http://schemas.microsoft.com/office/word/2018/wordml/cex" xmlns:w16cid="http://schemas.microsoft.com/office/word/2016/wordml/cid" xmlns:w16="http://schemas.microsoft.com/office/word/2018/wordml" xmlns:w16du="http://schemas.microsoft.com/office/word/2023/wordml/word16du" xmlns:w16sdtdh="http://schemas.microsoft.com/office/word/2020/wordml/sdtdatahash" xmlns:w16se="http://schemas.microsoft.com/office/word/2015/wordml/symex" xmlns:wpg="http://schemas.microsoft.com/office/word/2010/wordprocessingGroup" xmlns:wpi="http://schemas.microsoft.com/office/word/2010/wordprocessingInk" xmlns:wne="http://schemas.microsoft.com/office/word/2006/wordml" xmlns:wps="http://schemas.microsoft.com/office/word/2010/wordprocessingShape" mc:Ignorable="w14 w15 w16se w16cid w16 w16cex w16sdtdh wp14">
   <w:sdt>
     <w:sdtPr>
       <w:rPr>
@@ -4131,11 +4122,6 @@
         <w:docPartUnique/>
       </w:docPartObj>
     </w:sdtPr>
-    <w:sdtEndPr>
-      <w:rPr>
-        <w:rStyle w:val="PageNumber"/>
-      </w:rPr>
-    </w:sdtEndPr>
     <w:sdtContent>
       <w:p>
         <w:pPr>
@@ -4176,7 +4162,7 @@
 </file>
 
 <file path=word/footer2.xml><?xml version="1.0" encoding="utf-8"?>
-<w:ftr xmlns:wpc="http://schemas.microsoft.com/office/word/2010/wordprocessingCanvas" xmlns:cx="http://schemas.microsoft.com/office/drawing/2014/chartex" xmlns:cx1="http://schemas.microsoft.com/office/drawing/2015/9/8/chartex" xmlns:cx2="http://schemas.microsoft.com/office/drawing/2015/10/21/chartex" xmlns:cx3="http://schemas.microsoft.com/office/drawing/2016/5/9/chartex" xmlns:cx4="http://schemas.microsoft.com/office/drawing/2016/5/10/chartex" xmlns:cx5="http://schemas.microsoft.com/office/drawing/2016/5/11/chartex" xmlns:cx6="http://schemas.microsoft.com/office/drawing/2016/5/12/chartex" xmlns:cx7="http://schemas.microsoft.com/office/drawing/2016/5/13/chartex" xmlns:cx8="http://schemas.microsoft.com/office/drawing/2016/5/14/chartex" xmlns:mc="http://schemas.openxmlformats.org/markup-compatibility/2006" xmlns:aink="http://schemas.microsoft.com/office/drawing/2016/ink" xmlns:am3d="http://schemas.microsoft.com/office/drawing/2017/model3d" xmlns:o="urn:schemas-microsoft-com:office:office" xmlns:r="http://schemas.openxmlformats.org/officeDocument/2006/relationships" xmlns:m="http://schemas.openxmlformats.org/officeDocument/2006/math" xmlns:v="urn:schemas-microsoft-com:vml" xmlns:wp14="http://schemas.microsoft.com/office/word/2010/wordprocessingDrawing" xmlns:wp="http://schemas.openxmlformats.org/drawingml/2006/wordprocessingDrawing" xmlns:w10="urn:schemas-microsoft-com:office:word" xmlns:w="http://schemas.openxmlformats.org/wordprocessingml/2006/main" xmlns:w14="http://schemas.microsoft.com/office/word/2010/wordml" xmlns:w15="http://schemas.microsoft.com/office/word/2012/wordml" xmlns:w16cex="http://schemas.microsoft.com/office/word/2018/wordml/cex" xmlns:w16cid="http://schemas.microsoft.com/office/word/2016/wordml/cid" xmlns:w16="http://schemas.microsoft.com/office/word/2018/wordml" xmlns:w16sdtdh="http://schemas.microsoft.com/office/word/2020/wordml/sdtdatahash" xmlns:w16se="http://schemas.microsoft.com/office/word/2015/wordml/symex" xmlns:wpg="http://schemas.microsoft.com/office/word/2010/wordprocessingGroup" xmlns:wpi="http://schemas.microsoft.com/office/word/2010/wordprocessingInk" xmlns:wne="http://schemas.microsoft.com/office/word/2006/wordml" xmlns:wps="http://schemas.microsoft.com/office/word/2010/wordprocessingShape" mc:Ignorable="w14 w15 w16se w16cid w16 w16cex w16sdtdh wp14">
+<w:ftr xmlns:wpc="http://schemas.microsoft.com/office/word/2010/wordprocessingCanvas" xmlns:cx="http://schemas.microsoft.com/office/drawing/2014/chartex" xmlns:cx1="http://schemas.microsoft.com/office/drawing/2015/9/8/chartex" xmlns:cx2="http://schemas.microsoft.com/office/drawing/2015/10/21/chartex" xmlns:cx3="http://schemas.microsoft.com/office/drawing/2016/5/9/chartex" xmlns:cx4="http://schemas.microsoft.com/office/drawing/2016/5/10/chartex" xmlns:cx5="http://schemas.microsoft.com/office/drawing/2016/5/11/chartex" xmlns:cx6="http://schemas.microsoft.com/office/drawing/2016/5/12/chartex" xmlns:cx7="http://schemas.microsoft.com/office/drawing/2016/5/13/chartex" xmlns:cx8="http://schemas.microsoft.com/office/drawing/2016/5/14/chartex" xmlns:mc="http://schemas.openxmlformats.org/markup-compatibility/2006" xmlns:aink="http://schemas.microsoft.com/office/drawing/2016/ink" xmlns:am3d="http://schemas.microsoft.com/office/drawing/2017/model3d" xmlns:o="urn:schemas-microsoft-com:office:office" xmlns:oel="http://schemas.microsoft.com/office/2019/extlst" xmlns:r="http://schemas.openxmlformats.org/officeDocument/2006/relationships" xmlns:m="http://schemas.openxmlformats.org/officeDocument/2006/math" xmlns:v="urn:schemas-microsoft-com:vml" xmlns:wp14="http://schemas.microsoft.com/office/word/2010/wordprocessingDrawing" xmlns:wp="http://schemas.openxmlformats.org/drawingml/2006/wordprocessingDrawing" xmlns:w10="urn:schemas-microsoft-com:office:word" xmlns:w="http://schemas.openxmlformats.org/wordprocessingml/2006/main" xmlns:w14="http://schemas.microsoft.com/office/word/2010/wordml" xmlns:w15="http://schemas.microsoft.com/office/word/2012/wordml" xmlns:w16cex="http://schemas.microsoft.com/office/word/2018/wordml/cex" xmlns:w16cid="http://schemas.microsoft.com/office/word/2016/wordml/cid" xmlns:w16="http://schemas.microsoft.com/office/word/2018/wordml" xmlns:w16du="http://schemas.microsoft.com/office/word/2023/wordml/word16du" xmlns:w16sdtdh="http://schemas.microsoft.com/office/word/2020/wordml/sdtdatahash" xmlns:w16se="http://schemas.microsoft.com/office/word/2015/wordml/symex" xmlns:wpg="http://schemas.microsoft.com/office/word/2010/wordprocessingGroup" xmlns:wpi="http://schemas.microsoft.com/office/word/2010/wordprocessingInk" xmlns:wne="http://schemas.microsoft.com/office/word/2006/wordml" xmlns:wps="http://schemas.microsoft.com/office/word/2010/wordprocessingShape" mc:Ignorable="w14 w15 w16se w16cid w16 w16cex w16sdtdh wp14">
   <w:sdt>
     <w:sdtPr>
       <w:rPr>
@@ -4188,11 +4174,6 @@
         <w:docPartUnique/>
       </w:docPartObj>
     </w:sdtPr>
-    <w:sdtEndPr>
-      <w:rPr>
-        <w:rStyle w:val="PageNumber"/>
-      </w:rPr>
-    </w:sdtEndPr>
     <w:sdtContent>
       <w:p>
         <w:pPr>
@@ -4252,7 +4233,7 @@
 </file>
 
 <file path=word/footnotes.xml><?xml version="1.0" encoding="utf-8"?>
-<w:footnotes xmlns:wpc="http://schemas.microsoft.com/office/word/2010/wordprocessingCanvas" xmlns:cx="http://schemas.microsoft.com/office/drawing/2014/chartex" xmlns:cx1="http://schemas.microsoft.com/office/drawing/2015/9/8/chartex" xmlns:cx2="http://schemas.microsoft.com/office/drawing/2015/10/21/chartex" xmlns:cx3="http://schemas.microsoft.com/office/drawing/2016/5/9/chartex" xmlns:cx4="http://schemas.microsoft.com/office/drawing/2016/5/10/chartex" xmlns:cx5="http://schemas.microsoft.com/office/drawing/2016/5/11/chartex" xmlns:cx6="http://schemas.microsoft.com/office/drawing/2016/5/12/chartex" xmlns:cx7="http://schemas.microsoft.com/office/drawing/2016/5/13/chartex" xmlns:cx8="http://schemas.microsoft.com/office/drawing/2016/5/14/chartex" xmlns:mc="http://schemas.openxmlformats.org/markup-compatibility/2006" xmlns:aink="http://schemas.microsoft.com/office/drawing/2016/ink" xmlns:am3d="http://schemas.microsoft.com/office/drawing/2017/model3d" xmlns:o="urn:schemas-microsoft-com:office:office" xmlns:r="http://schemas.openxmlformats.org/officeDocument/2006/relationships" xmlns:m="http://schemas.openxmlformats.org/officeDocument/2006/math" xmlns:v="urn:schemas-microsoft-com:vml" xmlns:wp14="http://schemas.microsoft.com/office/word/2010/wordprocessingDrawing" xmlns:wp="http://schemas.openxmlformats.org/drawingml/2006/wordprocessingDrawing" xmlns:w10="urn:schemas-microsoft-com:office:word" xmlns:w="http://schemas.openxmlformats.org/wordprocessingml/2006/main" xmlns:w14="http://schemas.microsoft.com/office/word/2010/wordml" xmlns:w15="http://schemas.microsoft.com/office/word/2012/wordml" xmlns:w16cex="http://schemas.microsoft.com/office/word/2018/wordml/cex" xmlns:w16cid="http://schemas.microsoft.com/office/word/2016/wordml/cid" xmlns:w16="http://schemas.microsoft.com/office/word/2018/wordml" xmlns:w16sdtdh="http://schemas.microsoft.com/office/word/2020/wordml/sdtdatahash" xmlns:w16se="http://schemas.microsoft.com/office/word/2015/wordml/symex" xmlns:wpg="http://schemas.microsoft.com/office/word/2010/wordprocessingGroup" xmlns:wpi="http://schemas.microsoft.com/office/word/2010/wordprocessingInk" xmlns:wne="http://schemas.microsoft.com/office/word/2006/wordml" xmlns:wps="http://schemas.microsoft.com/office/word/2010/wordprocessingShape" mc:Ignorable="w14 w15 w16se w16cid w16 w16cex w16sdtdh wp14">
+<w:footnotes xmlns:wpc="http://schemas.microsoft.com/office/word/2010/wordprocessingCanvas" xmlns:cx="http://schemas.microsoft.com/office/drawing/2014/chartex" xmlns:cx1="http://schemas.microsoft.com/office/drawing/2015/9/8/chartex" xmlns:cx2="http://schemas.microsoft.com/office/drawing/2015/10/21/chartex" xmlns:cx3="http://schemas.microsoft.com/office/drawing/2016/5/9/chartex" xmlns:cx4="http://schemas.microsoft.com/office/drawing/2016/5/10/chartex" xmlns:cx5="http://schemas.microsoft.com/office/drawing/2016/5/11/chartex" xmlns:cx6="http://schemas.microsoft.com/office/drawing/2016/5/12/chartex" xmlns:cx7="http://schemas.microsoft.com/office/drawing/2016/5/13/chartex" xmlns:cx8="http://schemas.microsoft.com/office/drawing/2016/5/14/chartex" xmlns:mc="http://schemas.openxmlformats.org/markup-compatibility/2006" xmlns:aink="http://schemas.microsoft.com/office/drawing/2016/ink" xmlns:am3d="http://schemas.microsoft.com/office/drawing/2017/model3d" xmlns:o="urn:schemas-microsoft-com:office:office" xmlns:oel="http://schemas.microsoft.com/office/2019/extlst" xmlns:r="http://schemas.openxmlformats.org/officeDocument/2006/relationships" xmlns:m="http://schemas.openxmlformats.org/officeDocument/2006/math" xmlns:v="urn:schemas-microsoft-com:vml" xmlns:wp14="http://schemas.microsoft.com/office/word/2010/wordprocessingDrawing" xmlns:wp="http://schemas.openxmlformats.org/drawingml/2006/wordprocessingDrawing" xmlns:w10="urn:schemas-microsoft-com:office:word" xmlns:w="http://schemas.openxmlformats.org/wordprocessingml/2006/main" xmlns:w14="http://schemas.microsoft.com/office/word/2010/wordml" xmlns:w15="http://schemas.microsoft.com/office/word/2012/wordml" xmlns:w16cex="http://schemas.microsoft.com/office/word/2018/wordml/cex" xmlns:w16cid="http://schemas.microsoft.com/office/word/2016/wordml/cid" xmlns:w16="http://schemas.microsoft.com/office/word/2018/wordml" xmlns:w16du="http://schemas.microsoft.com/office/word/2023/wordml/word16du" xmlns:w16sdtdh="http://schemas.microsoft.com/office/word/2020/wordml/sdtdatahash" xmlns:w16se="http://schemas.microsoft.com/office/word/2015/wordml/symex" xmlns:wpg="http://schemas.microsoft.com/office/word/2010/wordprocessingGroup" xmlns:wpi="http://schemas.microsoft.com/office/word/2010/wordprocessingInk" xmlns:wne="http://schemas.microsoft.com/office/word/2006/wordml" xmlns:wps="http://schemas.microsoft.com/office/word/2010/wordprocessingShape" mc:Ignorable="w14 w15 w16se w16cid w16 w16cex w16sdtdh wp14">
   <w:footnote w:type="separator" w:id="-1">
     <w:p>
       <w:pPr>
@@ -4277,7 +4258,7 @@
 </file>
 
 <file path=word/header1.xml><?xml version="1.0" encoding="utf-8"?>
-<w:hdr xmlns:wpc="http://schemas.microsoft.com/office/word/2010/wordprocessingCanvas" xmlns:cx="http://schemas.microsoft.com/office/drawing/2014/chartex" xmlns:cx1="http://schemas.microsoft.com/office/drawing/2015/9/8/chartex" xmlns:cx2="http://schemas.microsoft.com/office/drawing/2015/10/21/chartex" xmlns:cx3="http://schemas.microsoft.com/office/drawing/2016/5/9/chartex" xmlns:cx4="http://schemas.microsoft.com/office/drawing/2016/5/10/chartex" xmlns:cx5="http://schemas.microsoft.com/office/drawing/2016/5/11/chartex" xmlns:cx6="http://schemas.microsoft.com/office/drawing/2016/5/12/chartex" xmlns:cx7="http://schemas.microsoft.com/office/drawing/2016/5/13/chartex" xmlns:cx8="http://schemas.microsoft.com/office/drawing/2016/5/14/chartex" xmlns:mc="http://schemas.openxmlformats.org/markup-compatibility/2006" xmlns:aink="http://schemas.microsoft.com/office/drawing/2016/ink" xmlns:am3d="http://schemas.microsoft.com/office/drawing/2017/model3d" xmlns:o="urn:schemas-microsoft-com:office:office" xmlns:r="http://schemas.openxmlformats.org/officeDocument/2006/relationships" xmlns:m="http://schemas.openxmlformats.org/officeDocument/2006/math" xmlns:v="urn:schemas-microsoft-com:vml" xmlns:wp14="http://schemas.microsoft.com/office/word/2010/wordprocessingDrawing" xmlns:wp="http://schemas.openxmlformats.org/drawingml/2006/wordprocessingDrawing" xmlns:w10="urn:schemas-microsoft-com:office:word" xmlns:w="http://schemas.openxmlformats.org/wordprocessingml/2006/main" xmlns:w14="http://schemas.microsoft.com/office/word/2010/wordml" xmlns:w15="http://schemas.microsoft.com/office/word/2012/wordml" xmlns:w16cex="http://schemas.microsoft.com/office/word/2018/wordml/cex" xmlns:w16cid="http://schemas.microsoft.com/office/word/2016/wordml/cid" xmlns:w16="http://schemas.microsoft.com/office/word/2018/wordml" xmlns:w16sdtdh="http://schemas.microsoft.com/office/word/2020/wordml/sdtdatahash" xmlns:w16se="http://schemas.microsoft.com/office/word/2015/wordml/symex" xmlns:wpg="http://schemas.microsoft.com/office/word/2010/wordprocessingGroup" xmlns:wpi="http://schemas.microsoft.com/office/word/2010/wordprocessingInk" xmlns:wne="http://schemas.microsoft.com/office/word/2006/wordml" xmlns:wps="http://schemas.microsoft.com/office/word/2010/wordprocessingShape" mc:Ignorable="w14 w15 w16se w16cid w16 w16cex w16sdtdh wp14">
+<w:hdr xmlns:wpc="http://schemas.microsoft.com/office/word/2010/wordprocessingCanvas" xmlns:cx="http://schemas.microsoft.com/office/drawing/2014/chartex" xmlns:cx1="http://schemas.microsoft.com/office/drawing/2015/9/8/chartex" xmlns:cx2="http://schemas.microsoft.com/office/drawing/2015/10/21/chartex" xmlns:cx3="http://schemas.microsoft.com/office/drawing/2016/5/9/chartex" xmlns:cx4="http://schemas.microsoft.com/office/drawing/2016/5/10/chartex" xmlns:cx5="http://schemas.microsoft.com/office/drawing/2016/5/11/chartex" xmlns:cx6="http://schemas.microsoft.com/office/drawing/2016/5/12/chartex" xmlns:cx7="http://schemas.microsoft.com/office/drawing/2016/5/13/chartex" xmlns:cx8="http://schemas.microsoft.com/office/drawing/2016/5/14/chartex" xmlns:mc="http://schemas.openxmlformats.org/markup-compatibility/2006" xmlns:aink="http://schemas.microsoft.com/office/drawing/2016/ink" xmlns:am3d="http://schemas.microsoft.com/office/drawing/2017/model3d" xmlns:o="urn:schemas-microsoft-com:office:office" xmlns:oel="http://schemas.microsoft.com/office/2019/extlst" xmlns:r="http://schemas.openxmlformats.org/officeDocument/2006/relationships" xmlns:m="http://schemas.openxmlformats.org/officeDocument/2006/math" xmlns:v="urn:schemas-microsoft-com:vml" xmlns:wp14="http://schemas.microsoft.com/office/word/2010/wordprocessingDrawing" xmlns:wp="http://schemas.openxmlformats.org/drawingml/2006/wordprocessingDrawing" xmlns:w10="urn:schemas-microsoft-com:office:word" xmlns:w="http://schemas.openxmlformats.org/wordprocessingml/2006/main" xmlns:w14="http://schemas.microsoft.com/office/word/2010/wordml" xmlns:w15="http://schemas.microsoft.com/office/word/2012/wordml" xmlns:w16cex="http://schemas.microsoft.com/office/word/2018/wordml/cex" xmlns:w16cid="http://schemas.microsoft.com/office/word/2016/wordml/cid" xmlns:w16="http://schemas.microsoft.com/office/word/2018/wordml" xmlns:w16du="http://schemas.microsoft.com/office/word/2023/wordml/word16du" xmlns:w16sdtdh="http://schemas.microsoft.com/office/word/2020/wordml/sdtdatahash" xmlns:w16se="http://schemas.microsoft.com/office/word/2015/wordml/symex" xmlns:wpg="http://schemas.microsoft.com/office/word/2010/wordprocessingGroup" xmlns:wpi="http://schemas.microsoft.com/office/word/2010/wordprocessingInk" xmlns:wne="http://schemas.microsoft.com/office/word/2006/wordml" xmlns:wps="http://schemas.microsoft.com/office/word/2010/wordprocessingShape" mc:Ignorable="w14 w15 w16se w16cid w16 w16cex w16sdtdh wp14">
   <w:p>
     <w:pPr>
       <w:pStyle w:val="Header"/>
@@ -4345,7 +4326,7 @@
 </file>
 
 <file path=word/numbering.xml><?xml version="1.0" encoding="utf-8"?>
-<w:numbering xmlns:wpc="http://schemas.microsoft.com/office/word/2010/wordprocessingCanvas" xmlns:cx="http://schemas.microsoft.com/office/drawing/2014/chartex" xmlns:cx1="http://schemas.microsoft.com/office/drawing/2015/9/8/chartex" xmlns:cx2="http://schemas.microsoft.com/office/drawing/2015/10/21/chartex" xmlns:cx3="http://schemas.microsoft.com/office/drawing/2016/5/9/chartex" xmlns:cx4="http://schemas.microsoft.com/office/drawing/2016/5/10/chartex" xmlns:cx5="http://schemas.microsoft.com/office/drawing/2016/5/11/chartex" xmlns:cx6="http://schemas.microsoft.com/office/drawing/2016/5/12/chartex" xmlns:cx7="http://schemas.microsoft.com/office/drawing/2016/5/13/chartex" xmlns:cx8="http://schemas.microsoft.com/office/drawing/2016/5/14/chartex" xmlns:mc="http://schemas.openxmlformats.org/markup-compatibility/2006" xmlns:aink="http://schemas.microsoft.com/office/drawing/2016/ink" xmlns:am3d="http://schemas.microsoft.com/office/drawing/2017/model3d" xmlns:o="urn:schemas-microsoft-com:office:office" xmlns:r="http://schemas.openxmlformats.org/officeDocument/2006/relationships" xmlns:m="http://schemas.openxmlformats.org/officeDocument/2006/math" xmlns:v="urn:schemas-microsoft-com:vml" xmlns:wp14="http://schemas.microsoft.com/office/word/2010/wordprocessingDrawing" xmlns:wp="http://schemas.openxmlformats.org/drawingml/2006/wordprocessingDrawing" xmlns:w10="urn:schemas-microsoft-com:office:word" xmlns:w="http://schemas.openxmlformats.org/wordprocessingml/2006/main" xmlns:w14="http://schemas.microsoft.com/office/word/2010/wordml" xmlns:w15="http://schemas.microsoft.com/office/word/2012/wordml" xmlns:w16cex="http://schemas.microsoft.com/office/word/2018/wordml/cex" xmlns:w16cid="http://schemas.microsoft.com/office/word/2016/wordml/cid" xmlns:w16="http://schemas.microsoft.com/office/word/2018/wordml" xmlns:w16sdtdh="http://schemas.microsoft.com/office/word/2020/wordml/sdtdatahash" xmlns:w16se="http://schemas.microsoft.com/office/word/2015/wordml/symex" xmlns:wpg="http://schemas.microsoft.com/office/word/2010/wordprocessingGroup" xmlns:wpi="http://schemas.microsoft.com/office/word/2010/wordprocessingInk" xmlns:wne="http://schemas.microsoft.com/office/word/2006/wordml" xmlns:wps="http://schemas.microsoft.com/office/word/2010/wordprocessingShape" mc:Ignorable="w14 w15 w16se w16cid w16 w16cex w16sdtdh wp14">
+<w:numbering xmlns:wpc="http://schemas.microsoft.com/office/word/2010/wordprocessingCanvas" xmlns:cx="http://schemas.microsoft.com/office/drawing/2014/chartex" xmlns:cx1="http://schemas.microsoft.com/office/drawing/2015/9/8/chartex" xmlns:cx2="http://schemas.microsoft.com/office/drawing/2015/10/21/chartex" xmlns:cx3="http://schemas.microsoft.com/office/drawing/2016/5/9/chartex" xmlns:cx4="http://schemas.microsoft.com/office/drawing/2016/5/10/chartex" xmlns:cx5="http://schemas.microsoft.com/office/drawing/2016/5/11/chartex" xmlns:cx6="http://schemas.microsoft.com/office/drawing/2016/5/12/chartex" xmlns:cx7="http://schemas.microsoft.com/office/drawing/2016/5/13/chartex" xmlns:cx8="http://schemas.microsoft.com/office/drawing/2016/5/14/chartex" xmlns:mc="http://schemas.openxmlformats.org/markup-compatibility/2006" xmlns:aink="http://schemas.microsoft.com/office/drawing/2016/ink" xmlns:am3d="http://schemas.microsoft.com/office/drawing/2017/model3d" xmlns:o="urn:schemas-microsoft-com:office:office" xmlns:oel="http://schemas.microsoft.com/office/2019/extlst" xmlns:r="http://schemas.openxmlformats.org/officeDocument/2006/relationships" xmlns:m="http://schemas.openxmlformats.org/officeDocument/2006/math" xmlns:v="urn:schemas-microsoft-com:vml" xmlns:wp14="http://schemas.microsoft.com/office/word/2010/wordprocessingDrawing" xmlns:wp="http://schemas.openxmlformats.org/drawingml/2006/wordprocessingDrawing" xmlns:w10="urn:schemas-microsoft-com:office:word" xmlns:w="http://schemas.openxmlformats.org/wordprocessingml/2006/main" xmlns:w14="http://schemas.microsoft.com/office/word/2010/wordml" xmlns:w15="http://schemas.microsoft.com/office/word/2012/wordml" xmlns:w16cex="http://schemas.microsoft.com/office/word/2018/wordml/cex" xmlns:w16cid="http://schemas.microsoft.com/office/word/2016/wordml/cid" xmlns:w16="http://schemas.microsoft.com/office/word/2018/wordml" xmlns:w16du="http://schemas.microsoft.com/office/word/2023/wordml/word16du" xmlns:w16sdtdh="http://schemas.microsoft.com/office/word/2020/wordml/sdtdatahash" xmlns:w16se="http://schemas.microsoft.com/office/word/2015/wordml/symex" xmlns:wpg="http://schemas.microsoft.com/office/word/2010/wordprocessingGroup" xmlns:wpi="http://schemas.microsoft.com/office/word/2010/wordprocessingInk" xmlns:wne="http://schemas.microsoft.com/office/word/2006/wordml" xmlns:wps="http://schemas.microsoft.com/office/word/2010/wordprocessingShape" mc:Ignorable="w14 w15 w16se w16cid w16 w16cex w16sdtdh wp14">
   <w:abstractNum w:abstractNumId="0" w15:restartNumberingAfterBreak="0">
     <w:nsid w:val="02396439"/>
     <w:multiLevelType w:val="multilevel"/>

</xml_diff>